<commit_message>
Projekt 2 stan 03.05.2020
Zmiany wprowadzone przez T. Junkier
Do zrobienia zostało policzyc obszary decydujące o odbiciu
</commit_message>
<xml_diff>
--- a/Projekt2_spraw.docx
+++ b/Projekt2_spraw.docx
@@ -1,7 +1,58 @@
 
 <file path=word/document.xml><?xml version="1.0" encoding="utf-8"?>
-<w:document xmlns:wpc="http://schemas.microsoft.com/office/word/2010/wordprocessingCanvas" xmlns:cx="http://schemas.microsoft.com/office/drawing/2014/chartex" xmlns:cx1="http://schemas.microsoft.com/office/drawing/2015/9/8/chartex" xmlns:cx2="http://schemas.microsoft.com/office/drawing/2015/10/21/chartex" xmlns:cx3="http://schemas.microsoft.com/office/drawing/2016/5/9/chartex" xmlns:cx4="http://schemas.microsoft.com/office/drawing/2016/5/10/chartex" xmlns:cx5="http://schemas.microsoft.com/office/drawing/2016/5/11/chartex" xmlns:cx6="http://schemas.microsoft.com/office/drawing/2016/5/12/chartex" xmlns:cx7="http://schemas.microsoft.com/office/drawing/2016/5/13/chartex" xmlns:cx8="http://schemas.microsoft.com/office/drawing/2016/5/14/chartex" xmlns:mc="http://schemas.openxmlformats.org/markup-compatibility/2006" xmlns:aink="http://schemas.microsoft.com/office/drawing/2016/ink" xmlns:am3d="http://schemas.microsoft.com/office/drawing/2017/model3d" xmlns:o="urn:schemas-microsoft-com:office:office" xmlns:r="http://schemas.openxmlformats.org/officeDocument/2006/relationships" xmlns:m="http://schemas.openxmlformats.org/officeDocument/2006/math" xmlns:v="urn:schemas-microsoft-com:vml" xmlns:wp14="http://schemas.microsoft.com/office/word/2010/wordprocessingDrawing" xmlns:wp="http://schemas.openxmlformats.org/drawingml/2006/wordprocessingDrawing" xmlns:w10="urn:schemas-microsoft-com:office:word" xmlns:w="http://schemas.openxmlformats.org/wordprocessingml/2006/main" xmlns:w14="http://schemas.microsoft.com/office/word/2010/wordml" xmlns:w15="http://schemas.microsoft.com/office/word/2012/wordml" xmlns:w16cex="http://schemas.microsoft.com/office/word/2018/wordml/cex" xmlns:w16cid="http://schemas.microsoft.com/office/word/2016/wordml/cid" xmlns:w16="http://schemas.microsoft.com/office/word/2018/wordml" xmlns:w16se="http://schemas.microsoft.com/office/word/2015/wordml/symex" xmlns:wpg="http://schemas.microsoft.com/office/word/2010/wordprocessingGroup" xmlns:wpi="http://schemas.microsoft.com/office/word/2010/wordprocessingInk" xmlns:wne="http://schemas.microsoft.com/office/word/2006/wordml" xmlns:wps="http://schemas.microsoft.com/office/word/2010/wordprocessingShape" mc:Ignorable="w14 w15 w16se w16cid w16 w16cex wp14">
+<w:document xmlns:wpc="http://schemas.microsoft.com/office/word/2010/wordprocessingCanvas" xmlns:cx="http://schemas.microsoft.com/office/drawing/2014/chartex" xmlns:cx1="http://schemas.microsoft.com/office/drawing/2015/9/8/chartex" xmlns:cx2="http://schemas.microsoft.com/office/drawing/2015/10/21/chartex" xmlns:cx3="http://schemas.microsoft.com/office/drawing/2016/5/9/chartex" xmlns:cx4="http://schemas.microsoft.com/office/drawing/2016/5/10/chartex" xmlns:cx5="http://schemas.microsoft.com/office/drawing/2016/5/11/chartex" xmlns:cx6="http://schemas.microsoft.com/office/drawing/2016/5/12/chartex" xmlns:cx7="http://schemas.microsoft.com/office/drawing/2016/5/13/chartex" xmlns:cx8="http://schemas.microsoft.com/office/drawing/2016/5/14/chartex" xmlns:mc="http://schemas.openxmlformats.org/markup-compatibility/2006" xmlns:aink="http://schemas.microsoft.com/office/drawing/2016/ink" xmlns:am3d="http://schemas.microsoft.com/office/drawing/2017/model3d" xmlns:o="urn:schemas-microsoft-com:office:office" xmlns:r="http://schemas.openxmlformats.org/officeDocument/2006/relationships" xmlns:m="http://schemas.openxmlformats.org/officeDocument/2006/math" xmlns:v="urn:schemas-microsoft-com:vml" xmlns:wp14="http://schemas.microsoft.com/office/word/2010/wordprocessingDrawing" xmlns:wp="http://schemas.openxmlformats.org/drawingml/2006/wordprocessingDrawing" xmlns:w10="urn:schemas-microsoft-com:office:word" xmlns:w="http://schemas.openxmlformats.org/wordprocessingml/2006/main" xmlns:w14="http://schemas.microsoft.com/office/word/2010/wordml" xmlns:w15="http://schemas.microsoft.com/office/word/2012/wordml" xmlns:w16cid="http://schemas.microsoft.com/office/word/2016/wordml/cid" xmlns:w16se="http://schemas.microsoft.com/office/word/2015/wordml/symex" xmlns:wpg="http://schemas.microsoft.com/office/word/2010/wordprocessingGroup" xmlns:wpi="http://schemas.microsoft.com/office/word/2010/wordprocessingInk" xmlns:wne="http://schemas.microsoft.com/office/word/2006/wordml" xmlns:wps="http://schemas.microsoft.com/office/word/2010/wordprocessingShape" mc:Ignorable="w14 w15 w16se w16cid wp14">
   <w:body>
+    <w:p>
+      <w:pPr>
+        <w:pStyle w:val="Tytu"/>
+        <w:rPr>
+          <w:rFonts w:asciiTheme="minorHAnsi" w:hAnsiTheme="minorHAnsi" w:cstheme="minorHAnsi"/>
+          <w:sz w:val="22"/>
+          <w:szCs w:val="22"/>
+        </w:rPr>
+      </w:pPr>
+      <w:r>
+        <w:rPr>
+          <w:rFonts w:asciiTheme="minorHAnsi" w:hAnsiTheme="minorHAnsi" w:cstheme="minorHAnsi"/>
+          <w:sz w:val="22"/>
+          <w:szCs w:val="22"/>
+        </w:rPr>
+        <w:t>Piotr Czekała</w:t>
+      </w:r>
+    </w:p>
+    <w:p>
+      <w:pPr>
+        <w:pStyle w:val="Tytu"/>
+        <w:rPr>
+          <w:rFonts w:asciiTheme="minorHAnsi" w:hAnsiTheme="minorHAnsi" w:cstheme="minorHAnsi"/>
+          <w:sz w:val="22"/>
+          <w:szCs w:val="22"/>
+        </w:rPr>
+      </w:pPr>
+      <w:r>
+        <w:rPr>
+          <w:rFonts w:asciiTheme="minorHAnsi" w:hAnsiTheme="minorHAnsi" w:cstheme="minorHAnsi"/>
+          <w:sz w:val="22"/>
+          <w:szCs w:val="22"/>
+        </w:rPr>
+        <w:t>Tomasz Junker</w:t>
+      </w:r>
+    </w:p>
+    <w:p>
+      <w:pPr>
+        <w:pStyle w:val="Tytu"/>
+      </w:pPr>
+      <w:r>
+        <w:rPr>
+          <w:rFonts w:asciiTheme="minorHAnsi" w:hAnsiTheme="minorHAnsi" w:cstheme="minorHAnsi"/>
+          <w:sz w:val="22"/>
+          <w:szCs w:val="22"/>
+        </w:rPr>
+        <w:t>Barbara Słojewska</w:t>
+      </w:r>
+    </w:p>
+    <w:p/>
+    <w:p/>
     <w:p>
       <w:pPr>
         <w:pStyle w:val="Tytu"/>
@@ -17,7 +68,13 @@
         <w:jc w:val="both"/>
       </w:pPr>
       <w:r>
-        <w:t>Wybór lokalizacji</w:t>
+        <w:t>L</w:t>
+      </w:r>
+      <w:r>
+        <w:t>okalizacj</w:t>
+      </w:r>
+      <w:r>
+        <w:t>a</w:t>
       </w:r>
     </w:p>
     <w:p>
@@ -25,7 +82,7 @@
         <w:jc w:val="both"/>
       </w:pPr>
       <w:r>
-        <w:t>Wybrałem punkty przydzielone nam w projekcie – linia radiowa Warszawa - Wołomin między punktami:</w:t>
+        <w:t>Linia radiowa Warszawa - Wołomin między punktami:</w:t>
       </w:r>
     </w:p>
     <w:p>
@@ -68,15 +125,7 @@
         <w:jc w:val="both"/>
       </w:pPr>
       <w:r>
-        <w:t xml:space="preserve">Częstotliwości nośne systemu zostały ustalone na 24 563 MHz oraz 25 571 MHz, a szerokość kanału wynosi 28 MHz. Zastosowano modulację 80 </w:t>
-      </w:r>
-      <w:proofErr w:type="spellStart"/>
-      <w:r>
-        <w:t>Mb</w:t>
-      </w:r>
-      <w:proofErr w:type="spellEnd"/>
-      <w:r>
-        <w:t>/s przy modulacji 16 QAM. Wymagana BER to 10</w:t>
+        <w:t>Częstotliwości nośne systemu zostały ustalone na 24 563 MHz oraz 25 571 MHz, a szerokość kanału wynosi 28 MHz. Zapewniono przepływność binarną  80 Mb/s przy modulacji 16 QAM. Wymagana BER to 10</w:t>
       </w:r>
       <w:r>
         <w:rPr>
@@ -85,7 +134,7 @@
         <w:t>-6</w:t>
       </w:r>
       <w:r>
-        <w:t>,a dostępność łącza to 99.99%.</w:t>
+        <w:t>, a dostępność łącza to 99.99%.</w:t>
       </w:r>
     </w:p>
     <w:p>
@@ -114,7 +163,10 @@
         <w:fldChar w:fldCharType="separate"/>
       </w:r>
       <w:r>
-        <w:t xml:space="preserve">Rys. </w:t>
+        <w:t>r</w:t>
+      </w:r>
+      <w:r>
+        <w:t xml:space="preserve">ys. </w:t>
       </w:r>
       <w:r>
         <w:rPr>
@@ -190,14 +242,27 @@
       <w:r>
         <w:t xml:space="preserve">Rys. </w:t>
       </w:r>
-      <w:fldSimple w:instr=" SEQ Rys. \* ARABIC ">
-        <w:r>
-          <w:rPr>
-            <w:noProof/>
-          </w:rPr>
-          <w:t>1</w:t>
-        </w:r>
-      </w:fldSimple>
+      <w:r>
+        <w:fldChar w:fldCharType="begin"/>
+      </w:r>
+      <w:r>
+        <w:instrText xml:space="preserve"> SEQ Rys. \* ARABIC </w:instrText>
+      </w:r>
+      <w:r>
+        <w:fldChar w:fldCharType="separate"/>
+      </w:r>
+      <w:r>
+        <w:rPr>
+          <w:noProof/>
+        </w:rPr>
+        <w:t>1</w:t>
+      </w:r>
+      <w:r>
+        <w:rPr>
+          <w:noProof/>
+        </w:rPr>
+        <w:fldChar w:fldCharType="end"/>
+      </w:r>
       <w:bookmarkEnd w:id="0"/>
       <w:r>
         <w:t>.</w:t>
@@ -259,21 +324,8 @@
         <w:jc w:val="both"/>
       </w:pPr>
       <w:r>
-        <w:t>Istotne przeszkody zostały scharakteryzowane poprzez podanie i zapisanie w tabeli ich odległości od nadajnika oraz wysokości</w:t>
-      </w:r>
-      <w:r>
-        <w:t>. Do wysokości gruntu zostały dodane szacunkowe wysokości możliwych przeszkód takich jak budynki na terenie Warszawy i Wołomina, drzew itp.:</w:t>
-      </w:r>
-    </w:p>
-    <w:p>
-      <w:pPr>
-        <w:jc w:val="both"/>
-      </w:pPr>
-    </w:p>
-    <w:p>
-      <w:pPr>
-        <w:jc w:val="both"/>
-      </w:pPr>
+        <w:t>Istotne przeszkody zostały scharakteryzowane poprzez podanie i zapisanie w tabeli (tab. 1) ich odległości od pierwszej anteny, wysokości terenu oraz szacowanej wysokości samej przeszkody (np. budynków na terenie Warszawy i Wołomina, drzew, itp.).</w:t>
+      </w:r>
     </w:p>
     <w:p>
       <w:pPr>
@@ -282,7 +334,7 @@
     </w:p>
     <w:tbl>
       <w:tblPr>
-        <w:tblW w:w="5740" w:type="dxa"/>
+        <w:tblW w:w="6232" w:type="dxa"/>
         <w:jc w:val="center"/>
         <w:tblCellMar>
           <w:left w:w="70" w:type="dxa"/>
@@ -291,11 +343,11 @@
         <w:tblLook w:val="04A0" w:firstRow="1" w:lastRow="0" w:firstColumn="1" w:lastColumn="0" w:noHBand="0" w:noVBand="1"/>
       </w:tblPr>
       <w:tblGrid>
-        <w:gridCol w:w="560"/>
-        <w:gridCol w:w="980"/>
-        <w:gridCol w:w="1360"/>
-        <w:gridCol w:w="1300"/>
-        <w:gridCol w:w="1540"/>
+        <w:gridCol w:w="1156"/>
+        <w:gridCol w:w="1249"/>
+        <w:gridCol w:w="1134"/>
+        <w:gridCol w:w="1276"/>
+        <w:gridCol w:w="1417"/>
       </w:tblGrid>
       <w:tr>
         <w:trPr>
@@ -304,7 +356,7 @@
         </w:trPr>
         <w:tc>
           <w:tcPr>
-            <w:tcW w:w="560" w:type="dxa"/>
+            <w:tcW w:w="1156" w:type="dxa"/>
             <w:tcBorders>
               <w:top w:val="single" w:sz="4" w:space="0" w:color="8EA9DB"/>
               <w:left w:val="single" w:sz="4" w:space="0" w:color="8EA9DB"/>
@@ -339,11 +391,21 @@
               <w:lastRenderedPageBreak/>
               <w:t>N</w:t>
             </w:r>
+            <w:r>
+              <w:rPr>
+                <w:rFonts w:ascii="Calibri" w:eastAsia="Times New Roman" w:hAnsi="Calibri" w:cs="Calibri"/>
+                <w:b/>
+                <w:bCs/>
+                <w:color w:val="FFFFFF"/>
+                <w:lang w:eastAsia="pl-PL"/>
+              </w:rPr>
+              <w:t>umer przeszkody</w:t>
+            </w:r>
           </w:p>
         </w:tc>
         <w:tc>
           <w:tcPr>
-            <w:tcW w:w="980" w:type="dxa"/>
+            <w:tcW w:w="1249" w:type="dxa"/>
             <w:tcBorders>
               <w:top w:val="single" w:sz="4" w:space="0" w:color="8EA9DB"/>
               <w:left w:val="nil"/>
@@ -366,7 +428,6 @@
                 <w:lang w:eastAsia="pl-PL"/>
               </w:rPr>
             </w:pPr>
-            <w:proofErr w:type="spellStart"/>
             <w:r>
               <w:rPr>
                 <w:rFonts w:ascii="Calibri" w:eastAsia="Times New Roman" w:hAnsi="Calibri" w:cs="Calibri"/>
@@ -375,9 +436,28 @@
                 <w:color w:val="FFFFFF"/>
                 <w:lang w:eastAsia="pl-PL"/>
               </w:rPr>
-              <w:t>odl</w:t>
+              <w:t>O</w:t>
             </w:r>
-            <w:proofErr w:type="spellEnd"/>
+            <w:r>
+              <w:rPr>
+                <w:rFonts w:ascii="Calibri" w:eastAsia="Times New Roman" w:hAnsi="Calibri" w:cs="Calibri"/>
+                <w:b/>
+                <w:bCs/>
+                <w:color w:val="FFFFFF"/>
+                <w:lang w:eastAsia="pl-PL"/>
+              </w:rPr>
+              <w:t>dl</w:t>
+            </w:r>
+            <w:r>
+              <w:rPr>
+                <w:rFonts w:ascii="Calibri" w:eastAsia="Times New Roman" w:hAnsi="Calibri" w:cs="Calibri"/>
+                <w:b/>
+                <w:bCs/>
+                <w:color w:val="FFFFFF"/>
+                <w:lang w:eastAsia="pl-PL"/>
+              </w:rPr>
+              <w:t>egłość</w:t>
+            </w:r>
             <w:r>
               <w:rPr>
                 <w:rFonts w:ascii="Calibri" w:eastAsia="Times New Roman" w:hAnsi="Calibri" w:cs="Calibri"/>
@@ -392,7 +472,7 @@
         </w:tc>
         <w:tc>
           <w:tcPr>
-            <w:tcW w:w="1360" w:type="dxa"/>
+            <w:tcW w:w="1134" w:type="dxa"/>
             <w:tcBorders>
               <w:top w:val="single" w:sz="4" w:space="0" w:color="8EA9DB"/>
               <w:left w:val="nil"/>
@@ -415,7 +495,6 @@
                 <w:lang w:eastAsia="pl-PL"/>
               </w:rPr>
             </w:pPr>
-            <w:proofErr w:type="spellStart"/>
             <w:r>
               <w:rPr>
                 <w:rFonts w:ascii="Calibri" w:eastAsia="Times New Roman" w:hAnsi="Calibri" w:cs="Calibri"/>
@@ -424,9 +503,28 @@
                 <w:color w:val="FFFFFF"/>
                 <w:lang w:eastAsia="pl-PL"/>
               </w:rPr>
-              <w:t>wys</w:t>
+              <w:t>W</w:t>
             </w:r>
-            <w:proofErr w:type="spellEnd"/>
+            <w:r>
+              <w:rPr>
+                <w:rFonts w:ascii="Calibri" w:eastAsia="Times New Roman" w:hAnsi="Calibri" w:cs="Calibri"/>
+                <w:b/>
+                <w:bCs/>
+                <w:color w:val="FFFFFF"/>
+                <w:lang w:eastAsia="pl-PL"/>
+              </w:rPr>
+              <w:t>ys</w:t>
+            </w:r>
+            <w:r>
+              <w:rPr>
+                <w:rFonts w:ascii="Calibri" w:eastAsia="Times New Roman" w:hAnsi="Calibri" w:cs="Calibri"/>
+                <w:b/>
+                <w:bCs/>
+                <w:color w:val="FFFFFF"/>
+                <w:lang w:eastAsia="pl-PL"/>
+              </w:rPr>
+              <w:t>okość n.p.m.</w:t>
+            </w:r>
             <w:r>
               <w:rPr>
                 <w:rFonts w:ascii="Calibri" w:eastAsia="Times New Roman" w:hAnsi="Calibri" w:cs="Calibri"/>
@@ -441,7 +539,7 @@
         </w:tc>
         <w:tc>
           <w:tcPr>
-            <w:tcW w:w="1300" w:type="dxa"/>
+            <w:tcW w:w="1276" w:type="dxa"/>
             <w:tcBorders>
               <w:top w:val="single" w:sz="4" w:space="0" w:color="8EA9DB"/>
               <w:left w:val="nil"/>
@@ -464,7 +562,6 @@
                 <w:lang w:eastAsia="pl-PL"/>
               </w:rPr>
             </w:pPr>
-            <w:proofErr w:type="spellStart"/>
             <w:r>
               <w:rPr>
                 <w:rFonts w:ascii="Calibri" w:eastAsia="Times New Roman" w:hAnsi="Calibri" w:cs="Calibri"/>
@@ -473,9 +570,8 @@
                 <w:color w:val="FFFFFF"/>
                 <w:lang w:eastAsia="pl-PL"/>
               </w:rPr>
-              <w:t>wys</w:t>
+              <w:t xml:space="preserve">Szacowana </w:t>
             </w:r>
-            <w:proofErr w:type="spellEnd"/>
             <w:r>
               <w:rPr>
                 <w:rFonts w:ascii="Calibri" w:eastAsia="Times New Roman" w:hAnsi="Calibri" w:cs="Calibri"/>
@@ -484,13 +580,53 @@
                 <w:color w:val="FFFFFF"/>
                 <w:lang w:eastAsia="pl-PL"/>
               </w:rPr>
-              <w:t xml:space="preserve"> przesz [m]</w:t>
+              <w:t>wys</w:t>
+            </w:r>
+            <w:r>
+              <w:rPr>
+                <w:rFonts w:ascii="Calibri" w:eastAsia="Times New Roman" w:hAnsi="Calibri" w:cs="Calibri"/>
+                <w:b/>
+                <w:bCs/>
+                <w:color w:val="FFFFFF"/>
+                <w:lang w:eastAsia="pl-PL"/>
+              </w:rPr>
+              <w:t>okość</w:t>
+            </w:r>
+            <w:r>
+              <w:rPr>
+                <w:rFonts w:ascii="Calibri" w:eastAsia="Times New Roman" w:hAnsi="Calibri" w:cs="Calibri"/>
+                <w:b/>
+                <w:bCs/>
+                <w:color w:val="FFFFFF"/>
+                <w:lang w:eastAsia="pl-PL"/>
+              </w:rPr>
+              <w:t xml:space="preserve"> przesz</w:t>
+            </w:r>
+            <w:r>
+              <w:rPr>
+                <w:rFonts w:ascii="Calibri" w:eastAsia="Times New Roman" w:hAnsi="Calibri" w:cs="Calibri"/>
+                <w:b/>
+                <w:bCs/>
+                <w:color w:val="FFFFFF"/>
+                <w:lang w:eastAsia="pl-PL"/>
+              </w:rPr>
+              <w:t>kody</w:t>
+            </w:r>
+            <w:r>
+              <w:rPr>
+                <w:rFonts w:ascii="Calibri" w:eastAsia="Times New Roman" w:hAnsi="Calibri" w:cs="Calibri"/>
+                <w:b/>
+                <w:bCs/>
+                <w:color w:val="FFFFFF"/>
+                <w:lang w:eastAsia="pl-PL"/>
+              </w:rPr>
+              <w:t xml:space="preserve"> [m]</w:t>
             </w:r>
           </w:p>
         </w:tc>
         <w:tc>
           <w:tcPr>
-            <w:tcW w:w="1540" w:type="dxa"/>
+            <w:tcW w:w="1417" w:type="dxa"/>
             <w:tcBorders>
               <w:top w:val="single" w:sz="4" w:space="0" w:color="8EA9DB"/>
               <w:left w:val="nil"/>
@@ -521,7 +657,17 @@
                 <w:color w:val="FFFFFF"/>
                 <w:lang w:eastAsia="pl-PL"/>
               </w:rPr>
-              <w:t>uwagi</w:t>
+              <w:t>U</w:t>
+            </w:r>
+            <w:r>
+              <w:rPr>
+                <w:rFonts w:ascii="Calibri" w:eastAsia="Times New Roman" w:hAnsi="Calibri" w:cs="Calibri"/>
+                <w:b/>
+                <w:bCs/>
+                <w:color w:val="FFFFFF"/>
+                <w:lang w:eastAsia="pl-PL"/>
+              </w:rPr>
+              <w:t>wagi</w:t>
             </w:r>
           </w:p>
         </w:tc>
@@ -533,7 +679,7 @@
         </w:trPr>
         <w:tc>
           <w:tcPr>
-            <w:tcW w:w="560" w:type="dxa"/>
+            <w:tcW w:w="1156" w:type="dxa"/>
             <w:tcBorders>
               <w:top w:val="single" w:sz="4" w:space="0" w:color="8EA9DB"/>
               <w:left w:val="single" w:sz="4" w:space="0" w:color="8EA9DB"/>
@@ -567,7 +713,7 @@
         </w:tc>
         <w:tc>
           <w:tcPr>
-            <w:tcW w:w="980" w:type="dxa"/>
+            <w:tcW w:w="1249" w:type="dxa"/>
             <w:tcBorders>
               <w:top w:val="single" w:sz="4" w:space="0" w:color="8EA9DB"/>
               <w:left w:val="nil"/>
@@ -581,7 +727,7 @@
           <w:p>
             <w:pPr>
               <w:spacing w:after="0" w:line="240" w:lineRule="auto"/>
-              <w:jc w:val="right"/>
+              <w:jc w:val="center"/>
               <w:rPr>
                 <w:rFonts w:ascii="Calibri" w:eastAsia="Times New Roman" w:hAnsi="Calibri" w:cs="Calibri"/>
                 <w:color w:val="000000"/>
@@ -600,7 +746,7 @@
         </w:tc>
         <w:tc>
           <w:tcPr>
-            <w:tcW w:w="1360" w:type="dxa"/>
+            <w:tcW w:w="1134" w:type="dxa"/>
             <w:tcBorders>
               <w:top w:val="single" w:sz="4" w:space="0" w:color="8EA9DB"/>
               <w:left w:val="nil"/>
@@ -614,7 +760,7 @@
           <w:p>
             <w:pPr>
               <w:spacing w:after="0" w:line="240" w:lineRule="auto"/>
-              <w:jc w:val="right"/>
+              <w:jc w:val="center"/>
               <w:rPr>
                 <w:rFonts w:ascii="Calibri" w:eastAsia="Times New Roman" w:hAnsi="Calibri" w:cs="Calibri"/>
                 <w:color w:val="000000"/>
@@ -633,7 +779,7 @@
         </w:tc>
         <w:tc>
           <w:tcPr>
-            <w:tcW w:w="1300" w:type="dxa"/>
+            <w:tcW w:w="1276" w:type="dxa"/>
             <w:tcBorders>
               <w:top w:val="single" w:sz="4" w:space="0" w:color="8EA9DB"/>
               <w:left w:val="nil"/>
@@ -647,7 +793,7 @@
           <w:p>
             <w:pPr>
               <w:spacing w:after="0" w:line="240" w:lineRule="auto"/>
-              <w:jc w:val="right"/>
+              <w:jc w:val="center"/>
               <w:rPr>
                 <w:rFonts w:ascii="Calibri" w:eastAsia="Times New Roman" w:hAnsi="Calibri" w:cs="Calibri"/>
                 <w:color w:val="000000"/>
@@ -660,13 +806,13 @@
                 <w:color w:val="000000"/>
                 <w:lang w:eastAsia="pl-PL"/>
               </w:rPr>
-              <w:t>35</w:t>
+              <w:t>20</w:t>
             </w:r>
           </w:p>
         </w:tc>
         <w:tc>
           <w:tcPr>
-            <w:tcW w:w="1540" w:type="dxa"/>
+            <w:tcW w:w="1417" w:type="dxa"/>
             <w:tcBorders>
               <w:top w:val="single" w:sz="4" w:space="0" w:color="8EA9DB"/>
               <w:left w:val="nil"/>
@@ -680,7 +826,7 @@
           <w:p>
             <w:pPr>
               <w:spacing w:after="0" w:line="240" w:lineRule="auto"/>
-              <w:jc w:val="right"/>
+              <w:jc w:val="center"/>
               <w:rPr>
                 <w:rFonts w:ascii="Calibri" w:eastAsia="Times New Roman" w:hAnsi="Calibri" w:cs="Calibri"/>
                 <w:color w:val="000000"/>
@@ -693,18 +839,8 @@
                 <w:color w:val="000000"/>
                 <w:lang w:eastAsia="pl-PL"/>
               </w:rPr>
-              <w:t xml:space="preserve">gmach </w:t>
+              <w:t>gmach EiTI</w:t>
             </w:r>
-            <w:proofErr w:type="spellStart"/>
-            <w:r>
-              <w:rPr>
-                <w:rFonts w:ascii="Calibri" w:eastAsia="Times New Roman" w:hAnsi="Calibri" w:cs="Calibri"/>
-                <w:color w:val="000000"/>
-                <w:lang w:eastAsia="pl-PL"/>
-              </w:rPr>
-              <w:t>EiTI</w:t>
-            </w:r>
-            <w:proofErr w:type="spellEnd"/>
           </w:p>
         </w:tc>
       </w:tr>
@@ -715,7 +851,7 @@
         </w:trPr>
         <w:tc>
           <w:tcPr>
-            <w:tcW w:w="560" w:type="dxa"/>
+            <w:tcW w:w="1156" w:type="dxa"/>
             <w:tcBorders>
               <w:top w:val="single" w:sz="4" w:space="0" w:color="8EA9DB"/>
               <w:left w:val="single" w:sz="4" w:space="0" w:color="8EA9DB"/>
@@ -749,7 +885,7 @@
         </w:tc>
         <w:tc>
           <w:tcPr>
-            <w:tcW w:w="980" w:type="dxa"/>
+            <w:tcW w:w="1249" w:type="dxa"/>
             <w:tcBorders>
               <w:top w:val="single" w:sz="4" w:space="0" w:color="8EA9DB"/>
               <w:left w:val="nil"/>
@@ -763,7 +899,7 @@
           <w:p>
             <w:pPr>
               <w:spacing w:after="0" w:line="240" w:lineRule="auto"/>
-              <w:jc w:val="right"/>
+              <w:jc w:val="center"/>
               <w:rPr>
                 <w:rFonts w:ascii="Calibri" w:eastAsia="Times New Roman" w:hAnsi="Calibri" w:cs="Calibri"/>
                 <w:color w:val="000000"/>
@@ -782,7 +918,7 @@
         </w:tc>
         <w:tc>
           <w:tcPr>
-            <w:tcW w:w="1360" w:type="dxa"/>
+            <w:tcW w:w="1134" w:type="dxa"/>
             <w:tcBorders>
               <w:top w:val="single" w:sz="4" w:space="0" w:color="8EA9DB"/>
               <w:left w:val="nil"/>
@@ -796,7 +932,7 @@
           <w:p>
             <w:pPr>
               <w:spacing w:after="0" w:line="240" w:lineRule="auto"/>
-              <w:jc w:val="right"/>
+              <w:jc w:val="center"/>
               <w:rPr>
                 <w:rFonts w:ascii="Calibri" w:eastAsia="Times New Roman" w:hAnsi="Calibri" w:cs="Calibri"/>
                 <w:color w:val="000000"/>
@@ -815,7 +951,7 @@
         </w:tc>
         <w:tc>
           <w:tcPr>
-            <w:tcW w:w="1300" w:type="dxa"/>
+            <w:tcW w:w="1276" w:type="dxa"/>
             <w:tcBorders>
               <w:top w:val="single" w:sz="4" w:space="0" w:color="8EA9DB"/>
               <w:left w:val="nil"/>
@@ -829,7 +965,7 @@
           <w:p>
             <w:pPr>
               <w:spacing w:after="0" w:line="240" w:lineRule="auto"/>
-              <w:jc w:val="right"/>
+              <w:jc w:val="center"/>
               <w:rPr>
                 <w:rFonts w:ascii="Calibri" w:eastAsia="Times New Roman" w:hAnsi="Calibri" w:cs="Calibri"/>
                 <w:color w:val="000000"/>
@@ -856,7 +992,7 @@
         </w:tc>
         <w:tc>
           <w:tcPr>
-            <w:tcW w:w="1540" w:type="dxa"/>
+            <w:tcW w:w="1417" w:type="dxa"/>
             <w:tcBorders>
               <w:top w:val="single" w:sz="4" w:space="0" w:color="8EA9DB"/>
               <w:left w:val="nil"/>
@@ -870,7 +1006,7 @@
           <w:p>
             <w:pPr>
               <w:spacing w:after="0" w:line="240" w:lineRule="auto"/>
-              <w:jc w:val="right"/>
+              <w:jc w:val="center"/>
               <w:rPr>
                 <w:rFonts w:ascii="Calibri" w:eastAsia="Times New Roman" w:hAnsi="Calibri" w:cs="Calibri"/>
                 <w:color w:val="000000"/>
@@ -883,7 +1019,7 @@
                 <w:color w:val="000000"/>
                 <w:lang w:eastAsia="pl-PL"/>
               </w:rPr>
-              <w:t xml:space="preserve">plac konstytucji </w:t>
+              <w:t>plac konstytucji</w:t>
             </w:r>
           </w:p>
         </w:tc>
@@ -895,7 +1031,7 @@
         </w:trPr>
         <w:tc>
           <w:tcPr>
-            <w:tcW w:w="560" w:type="dxa"/>
+            <w:tcW w:w="1156" w:type="dxa"/>
             <w:tcBorders>
               <w:top w:val="single" w:sz="4" w:space="0" w:color="8EA9DB"/>
               <w:left w:val="single" w:sz="4" w:space="0" w:color="8EA9DB"/>
@@ -929,7 +1065,7 @@
         </w:tc>
         <w:tc>
           <w:tcPr>
-            <w:tcW w:w="980" w:type="dxa"/>
+            <w:tcW w:w="1249" w:type="dxa"/>
             <w:tcBorders>
               <w:top w:val="single" w:sz="4" w:space="0" w:color="8EA9DB"/>
               <w:left w:val="nil"/>
@@ -943,7 +1079,7 @@
           <w:p>
             <w:pPr>
               <w:spacing w:after="0" w:line="240" w:lineRule="auto"/>
-              <w:jc w:val="right"/>
+              <w:jc w:val="center"/>
               <w:rPr>
                 <w:rFonts w:ascii="Calibri" w:eastAsia="Times New Roman" w:hAnsi="Calibri" w:cs="Calibri"/>
                 <w:color w:val="000000"/>
@@ -962,7 +1098,7 @@
         </w:tc>
         <w:tc>
           <w:tcPr>
-            <w:tcW w:w="1360" w:type="dxa"/>
+            <w:tcW w:w="1134" w:type="dxa"/>
             <w:tcBorders>
               <w:top w:val="single" w:sz="4" w:space="0" w:color="8EA9DB"/>
               <w:left w:val="nil"/>
@@ -976,7 +1112,7 @@
           <w:p>
             <w:pPr>
               <w:spacing w:after="0" w:line="240" w:lineRule="auto"/>
-              <w:jc w:val="right"/>
+              <w:jc w:val="center"/>
               <w:rPr>
                 <w:rFonts w:ascii="Calibri" w:eastAsia="Times New Roman" w:hAnsi="Calibri" w:cs="Calibri"/>
                 <w:color w:val="000000"/>
@@ -995,7 +1131,7 @@
         </w:tc>
         <w:tc>
           <w:tcPr>
-            <w:tcW w:w="1300" w:type="dxa"/>
+            <w:tcW w:w="1276" w:type="dxa"/>
             <w:tcBorders>
               <w:top w:val="single" w:sz="4" w:space="0" w:color="8EA9DB"/>
               <w:left w:val="nil"/>
@@ -1009,7 +1145,7 @@
           <w:p>
             <w:pPr>
               <w:spacing w:after="0" w:line="240" w:lineRule="auto"/>
-              <w:jc w:val="right"/>
+              <w:jc w:val="center"/>
               <w:rPr>
                 <w:rFonts w:ascii="Calibri" w:eastAsia="Times New Roman" w:hAnsi="Calibri" w:cs="Calibri"/>
                 <w:color w:val="000000"/>
@@ -1028,7 +1164,7 @@
         </w:tc>
         <w:tc>
           <w:tcPr>
-            <w:tcW w:w="1540" w:type="dxa"/>
+            <w:tcW w:w="1417" w:type="dxa"/>
             <w:tcBorders>
               <w:top w:val="single" w:sz="4" w:space="0" w:color="8EA9DB"/>
               <w:left w:val="nil"/>
@@ -1042,7 +1178,7 @@
           <w:p>
             <w:pPr>
               <w:spacing w:after="0" w:line="240" w:lineRule="auto"/>
-              <w:jc w:val="right"/>
+              <w:jc w:val="center"/>
               <w:rPr>
                 <w:rFonts w:ascii="Calibri" w:eastAsia="Times New Roman" w:hAnsi="Calibri" w:cs="Calibri"/>
                 <w:color w:val="000000"/>
@@ -1067,7 +1203,7 @@
         </w:trPr>
         <w:tc>
           <w:tcPr>
-            <w:tcW w:w="560" w:type="dxa"/>
+            <w:tcW w:w="1156" w:type="dxa"/>
             <w:tcBorders>
               <w:top w:val="single" w:sz="4" w:space="0" w:color="8EA9DB"/>
               <w:left w:val="single" w:sz="4" w:space="0" w:color="8EA9DB"/>
@@ -1101,7 +1237,7 @@
         </w:tc>
         <w:tc>
           <w:tcPr>
-            <w:tcW w:w="980" w:type="dxa"/>
+            <w:tcW w:w="1249" w:type="dxa"/>
             <w:tcBorders>
               <w:top w:val="single" w:sz="4" w:space="0" w:color="8EA9DB"/>
               <w:left w:val="nil"/>
@@ -1115,7 +1251,7 @@
           <w:p>
             <w:pPr>
               <w:spacing w:after="0" w:line="240" w:lineRule="auto"/>
-              <w:jc w:val="right"/>
+              <w:jc w:val="center"/>
               <w:rPr>
                 <w:rFonts w:ascii="Calibri" w:eastAsia="Times New Roman" w:hAnsi="Calibri" w:cs="Calibri"/>
                 <w:color w:val="000000"/>
@@ -1134,7 +1270,7 @@
         </w:tc>
         <w:tc>
           <w:tcPr>
-            <w:tcW w:w="1360" w:type="dxa"/>
+            <w:tcW w:w="1134" w:type="dxa"/>
             <w:tcBorders>
               <w:top w:val="single" w:sz="4" w:space="0" w:color="8EA9DB"/>
               <w:left w:val="nil"/>
@@ -1148,7 +1284,7 @@
           <w:p>
             <w:pPr>
               <w:spacing w:after="0" w:line="240" w:lineRule="auto"/>
-              <w:jc w:val="right"/>
+              <w:jc w:val="center"/>
               <w:rPr>
                 <w:rFonts w:ascii="Calibri" w:eastAsia="Times New Roman" w:hAnsi="Calibri" w:cs="Calibri"/>
                 <w:color w:val="000000"/>
@@ -1167,7 +1303,7 @@
         </w:tc>
         <w:tc>
           <w:tcPr>
-            <w:tcW w:w="1300" w:type="dxa"/>
+            <w:tcW w:w="1276" w:type="dxa"/>
             <w:tcBorders>
               <w:top w:val="single" w:sz="4" w:space="0" w:color="8EA9DB"/>
               <w:left w:val="nil"/>
@@ -1181,7 +1317,7 @@
           <w:p>
             <w:pPr>
               <w:spacing w:after="0" w:line="240" w:lineRule="auto"/>
-              <w:jc w:val="right"/>
+              <w:jc w:val="center"/>
               <w:rPr>
                 <w:rFonts w:ascii="Calibri" w:eastAsia="Times New Roman" w:hAnsi="Calibri" w:cs="Calibri"/>
                 <w:color w:val="000000"/>
@@ -1200,7 +1336,7 @@
         </w:tc>
         <w:tc>
           <w:tcPr>
-            <w:tcW w:w="1540" w:type="dxa"/>
+            <w:tcW w:w="1417" w:type="dxa"/>
             <w:tcBorders>
               <w:top w:val="single" w:sz="4" w:space="0" w:color="8EA9DB"/>
               <w:left w:val="nil"/>
@@ -1214,7 +1350,7 @@
           <w:p>
             <w:pPr>
               <w:spacing w:after="0" w:line="240" w:lineRule="auto"/>
-              <w:jc w:val="right"/>
+              <w:jc w:val="center"/>
               <w:rPr>
                 <w:rFonts w:ascii="Calibri" w:eastAsia="Times New Roman" w:hAnsi="Calibri" w:cs="Calibri"/>
                 <w:color w:val="000000"/>
@@ -1239,7 +1375,7 @@
         </w:trPr>
         <w:tc>
           <w:tcPr>
-            <w:tcW w:w="560" w:type="dxa"/>
+            <w:tcW w:w="1156" w:type="dxa"/>
             <w:tcBorders>
               <w:top w:val="single" w:sz="4" w:space="0" w:color="8EA9DB"/>
               <w:left w:val="single" w:sz="4" w:space="0" w:color="8EA9DB"/>
@@ -1273,7 +1409,7 @@
         </w:tc>
         <w:tc>
           <w:tcPr>
-            <w:tcW w:w="980" w:type="dxa"/>
+            <w:tcW w:w="1249" w:type="dxa"/>
             <w:tcBorders>
               <w:top w:val="single" w:sz="4" w:space="0" w:color="8EA9DB"/>
               <w:left w:val="nil"/>
@@ -1287,7 +1423,7 @@
           <w:p>
             <w:pPr>
               <w:spacing w:after="0" w:line="240" w:lineRule="auto"/>
-              <w:jc w:val="right"/>
+              <w:jc w:val="center"/>
               <w:rPr>
                 <w:rFonts w:ascii="Calibri" w:eastAsia="Times New Roman" w:hAnsi="Calibri" w:cs="Calibri"/>
                 <w:color w:val="000000"/>
@@ -1306,7 +1442,7 @@
         </w:tc>
         <w:tc>
           <w:tcPr>
-            <w:tcW w:w="1360" w:type="dxa"/>
+            <w:tcW w:w="1134" w:type="dxa"/>
             <w:tcBorders>
               <w:top w:val="single" w:sz="4" w:space="0" w:color="8EA9DB"/>
               <w:left w:val="nil"/>
@@ -1320,7 +1456,7 @@
           <w:p>
             <w:pPr>
               <w:spacing w:after="0" w:line="240" w:lineRule="auto"/>
-              <w:jc w:val="right"/>
+              <w:jc w:val="center"/>
               <w:rPr>
                 <w:rFonts w:ascii="Calibri" w:eastAsia="Times New Roman" w:hAnsi="Calibri" w:cs="Calibri"/>
                 <w:color w:val="000000"/>
@@ -1339,7 +1475,7 @@
         </w:tc>
         <w:tc>
           <w:tcPr>
-            <w:tcW w:w="1300" w:type="dxa"/>
+            <w:tcW w:w="1276" w:type="dxa"/>
             <w:tcBorders>
               <w:top w:val="single" w:sz="4" w:space="0" w:color="8EA9DB"/>
               <w:left w:val="nil"/>
@@ -1353,7 +1489,7 @@
           <w:p>
             <w:pPr>
               <w:spacing w:after="0" w:line="240" w:lineRule="auto"/>
-              <w:jc w:val="right"/>
+              <w:jc w:val="center"/>
               <w:rPr>
                 <w:rFonts w:ascii="Calibri" w:eastAsia="Times New Roman" w:hAnsi="Calibri" w:cs="Calibri"/>
                 <w:color w:val="000000"/>
@@ -1372,7 +1508,7 @@
         </w:tc>
         <w:tc>
           <w:tcPr>
-            <w:tcW w:w="1540" w:type="dxa"/>
+            <w:tcW w:w="1417" w:type="dxa"/>
             <w:tcBorders>
               <w:top w:val="single" w:sz="4" w:space="0" w:color="8EA9DB"/>
               <w:left w:val="nil"/>
@@ -1386,7 +1522,7 @@
           <w:p>
             <w:pPr>
               <w:spacing w:after="0" w:line="240" w:lineRule="auto"/>
-              <w:jc w:val="right"/>
+              <w:jc w:val="center"/>
               <w:rPr>
                 <w:rFonts w:ascii="Calibri" w:eastAsia="Times New Roman" w:hAnsi="Calibri" w:cs="Calibri"/>
                 <w:color w:val="000000"/>
@@ -1411,7 +1547,7 @@
         </w:trPr>
         <w:tc>
           <w:tcPr>
-            <w:tcW w:w="560" w:type="dxa"/>
+            <w:tcW w:w="1156" w:type="dxa"/>
             <w:tcBorders>
               <w:top w:val="single" w:sz="4" w:space="0" w:color="8EA9DB"/>
               <w:left w:val="single" w:sz="4" w:space="0" w:color="8EA9DB"/>
@@ -1445,7 +1581,7 @@
         </w:tc>
         <w:tc>
           <w:tcPr>
-            <w:tcW w:w="980" w:type="dxa"/>
+            <w:tcW w:w="1249" w:type="dxa"/>
             <w:tcBorders>
               <w:top w:val="single" w:sz="4" w:space="0" w:color="8EA9DB"/>
               <w:left w:val="nil"/>
@@ -1459,7 +1595,7 @@
           <w:p>
             <w:pPr>
               <w:spacing w:after="0" w:line="240" w:lineRule="auto"/>
-              <w:jc w:val="right"/>
+              <w:jc w:val="center"/>
               <w:rPr>
                 <w:rFonts w:ascii="Calibri" w:eastAsia="Times New Roman" w:hAnsi="Calibri" w:cs="Calibri"/>
                 <w:color w:val="000000"/>
@@ -1478,7 +1614,7 @@
         </w:tc>
         <w:tc>
           <w:tcPr>
-            <w:tcW w:w="1360" w:type="dxa"/>
+            <w:tcW w:w="1134" w:type="dxa"/>
             <w:tcBorders>
               <w:top w:val="single" w:sz="4" w:space="0" w:color="8EA9DB"/>
               <w:left w:val="nil"/>
@@ -1492,7 +1628,7 @@
           <w:p>
             <w:pPr>
               <w:spacing w:after="0" w:line="240" w:lineRule="auto"/>
-              <w:jc w:val="right"/>
+              <w:jc w:val="center"/>
               <w:rPr>
                 <w:rFonts w:ascii="Calibri" w:eastAsia="Times New Roman" w:hAnsi="Calibri" w:cs="Calibri"/>
                 <w:color w:val="000000"/>
@@ -1511,7 +1647,7 @@
         </w:tc>
         <w:tc>
           <w:tcPr>
-            <w:tcW w:w="1300" w:type="dxa"/>
+            <w:tcW w:w="1276" w:type="dxa"/>
             <w:tcBorders>
               <w:top w:val="single" w:sz="4" w:space="0" w:color="8EA9DB"/>
               <w:left w:val="nil"/>
@@ -1525,7 +1661,7 @@
           <w:p>
             <w:pPr>
               <w:spacing w:after="0" w:line="240" w:lineRule="auto"/>
-              <w:jc w:val="right"/>
+              <w:jc w:val="center"/>
               <w:rPr>
                 <w:rFonts w:ascii="Calibri" w:eastAsia="Times New Roman" w:hAnsi="Calibri" w:cs="Calibri"/>
                 <w:color w:val="000000"/>
@@ -1544,7 +1680,7 @@
         </w:tc>
         <w:tc>
           <w:tcPr>
-            <w:tcW w:w="1540" w:type="dxa"/>
+            <w:tcW w:w="1417" w:type="dxa"/>
             <w:tcBorders>
               <w:top w:val="single" w:sz="4" w:space="0" w:color="8EA9DB"/>
               <w:left w:val="nil"/>
@@ -1558,7 +1694,7 @@
           <w:p>
             <w:pPr>
               <w:spacing w:after="0" w:line="240" w:lineRule="auto"/>
-              <w:jc w:val="right"/>
+              <w:jc w:val="center"/>
               <w:rPr>
                 <w:rFonts w:ascii="Calibri" w:eastAsia="Times New Roman" w:hAnsi="Calibri" w:cs="Calibri"/>
                 <w:color w:val="000000"/>
@@ -1583,7 +1719,7 @@
         </w:trPr>
         <w:tc>
           <w:tcPr>
-            <w:tcW w:w="560" w:type="dxa"/>
+            <w:tcW w:w="1156" w:type="dxa"/>
             <w:tcBorders>
               <w:top w:val="single" w:sz="4" w:space="0" w:color="8EA9DB"/>
               <w:left w:val="single" w:sz="4" w:space="0" w:color="8EA9DB"/>
@@ -1617,7 +1753,7 @@
         </w:tc>
         <w:tc>
           <w:tcPr>
-            <w:tcW w:w="980" w:type="dxa"/>
+            <w:tcW w:w="1249" w:type="dxa"/>
             <w:tcBorders>
               <w:top w:val="single" w:sz="4" w:space="0" w:color="8EA9DB"/>
               <w:left w:val="nil"/>
@@ -1631,7 +1767,7 @@
           <w:p>
             <w:pPr>
               <w:spacing w:after="0" w:line="240" w:lineRule="auto"/>
-              <w:jc w:val="right"/>
+              <w:jc w:val="center"/>
               <w:rPr>
                 <w:rFonts w:ascii="Calibri" w:eastAsia="Times New Roman" w:hAnsi="Calibri" w:cs="Calibri"/>
                 <w:color w:val="000000"/>
@@ -1650,7 +1786,7 @@
         </w:tc>
         <w:tc>
           <w:tcPr>
-            <w:tcW w:w="1360" w:type="dxa"/>
+            <w:tcW w:w="1134" w:type="dxa"/>
             <w:tcBorders>
               <w:top w:val="single" w:sz="4" w:space="0" w:color="8EA9DB"/>
               <w:left w:val="nil"/>
@@ -1664,7 +1800,7 @@
           <w:p>
             <w:pPr>
               <w:spacing w:after="0" w:line="240" w:lineRule="auto"/>
-              <w:jc w:val="right"/>
+              <w:jc w:val="center"/>
               <w:rPr>
                 <w:rFonts w:ascii="Calibri" w:eastAsia="Times New Roman" w:hAnsi="Calibri" w:cs="Calibri"/>
                 <w:color w:val="000000"/>
@@ -1683,7 +1819,7 @@
         </w:tc>
         <w:tc>
           <w:tcPr>
-            <w:tcW w:w="1300" w:type="dxa"/>
+            <w:tcW w:w="1276" w:type="dxa"/>
             <w:tcBorders>
               <w:top w:val="single" w:sz="4" w:space="0" w:color="8EA9DB"/>
               <w:left w:val="nil"/>
@@ -1697,7 +1833,7 @@
           <w:p>
             <w:pPr>
               <w:spacing w:after="0" w:line="240" w:lineRule="auto"/>
-              <w:jc w:val="right"/>
+              <w:jc w:val="center"/>
               <w:rPr>
                 <w:rFonts w:ascii="Calibri" w:eastAsia="Times New Roman" w:hAnsi="Calibri" w:cs="Calibri"/>
                 <w:color w:val="000000"/>
@@ -1716,7 +1852,7 @@
         </w:tc>
         <w:tc>
           <w:tcPr>
-            <w:tcW w:w="1540" w:type="dxa"/>
+            <w:tcW w:w="1417" w:type="dxa"/>
             <w:tcBorders>
               <w:top w:val="single" w:sz="4" w:space="0" w:color="8EA9DB"/>
               <w:left w:val="nil"/>
@@ -1730,7 +1866,7 @@
           <w:p>
             <w:pPr>
               <w:spacing w:after="0" w:line="240" w:lineRule="auto"/>
-              <w:jc w:val="right"/>
+              <w:jc w:val="center"/>
               <w:rPr>
                 <w:rFonts w:ascii="Calibri" w:eastAsia="Times New Roman" w:hAnsi="Calibri" w:cs="Calibri"/>
                 <w:color w:val="000000"/>
@@ -1751,25 +1887,33 @@
     </w:tbl>
     <w:p>
       <w:pPr>
-        <w:jc w:val="both"/>
-      </w:pPr>
-    </w:p>
-    <w:p>
-      <w:pPr>
         <w:pStyle w:val="Legenda"/>
         <w:jc w:val="center"/>
       </w:pPr>
       <w:r>
         <w:t xml:space="preserve">Tab.  </w:t>
       </w:r>
-      <w:fldSimple w:instr=" SEQ Tab._ \* ARABIC ">
-        <w:r>
-          <w:rPr>
-            <w:noProof/>
-          </w:rPr>
-          <w:t>1</w:t>
-        </w:r>
-      </w:fldSimple>
+      <w:r>
+        <w:fldChar w:fldCharType="begin"/>
+      </w:r>
+      <w:r>
+        <w:instrText xml:space="preserve"> SEQ Tab._ \* ARABIC </w:instrText>
+      </w:r>
+      <w:r>
+        <w:fldChar w:fldCharType="separate"/>
+      </w:r>
+      <w:r>
+        <w:rPr>
+          <w:noProof/>
+        </w:rPr>
+        <w:t>1</w:t>
+      </w:r>
+      <w:r>
+        <w:rPr>
+          <w:noProof/>
+        </w:rPr>
+        <w:fldChar w:fldCharType="end"/>
+      </w:r>
       <w:r>
         <w:t>.</w:t>
       </w:r>
@@ -1805,33 +1949,7 @@
         <w:jc w:val="both"/>
       </w:pPr>
       <w:r>
-        <w:t xml:space="preserve">Zapewniając 100% pierwszej strefy </w:t>
-      </w:r>
-      <w:proofErr w:type="spellStart"/>
-      <w:r>
-        <w:t>Fresnela</w:t>
-      </w:r>
-      <w:proofErr w:type="spellEnd"/>
-      <w:r>
-        <w:t xml:space="preserve"> wolnej od przeszkód terenowych. W tym celu obliczyłem poprawkę która należy dodać do wysokości przeszkód oraz promień strefy </w:t>
-      </w:r>
-      <w:proofErr w:type="spellStart"/>
-      <w:r>
-        <w:t>Fresnela</w:t>
-      </w:r>
-      <w:proofErr w:type="spellEnd"/>
-      <w:r>
-        <w:t xml:space="preserve">. </w:t>
-      </w:r>
-      <w:r>
-        <w:t xml:space="preserve">W celu zasymulowania zabudowy miejskiej do wysokości gruntu zostały dodane 35m, które powinny zasymulować miejską zabudowę. </w:t>
-      </w:r>
-      <w:r>
-        <w:t xml:space="preserve">Przyjąłem troposferę normalną k =4/3 i </w:t>
-      </w:r>
-      <w:proofErr w:type="spellStart"/>
-      <w:r>
-        <w:t>R</w:t>
+        <w:t>Zapewniając 100% pierwszej strefy Fresnela wolnej od przeszkód terenowych. W tym celu obliczyłem poprawkę która należy dodać do wysokości przeszkód oraz promień strefy Fresnela. W celu zasymulowania zabudowy miejskiej do wysokości gruntu zostały dodane 35m, które powinny zasymulować miejską zabudowę. Przyjąłem troposferę normalną k =4/3 i R</w:t>
       </w:r>
       <w:r>
         <w:rPr>
@@ -1839,7 +1957,6 @@
         </w:rPr>
         <w:t>z</w:t>
       </w:r>
-      <w:proofErr w:type="spellEnd"/>
       <w:r>
         <w:t xml:space="preserve">=4/3 *6370 = 8493.33 km. Wyniki obliczeń symulacyjnych minimalizujących wysokość anten zostały przedstawione na </w:t>
       </w:r>
@@ -1853,7 +1970,10 @@
         <w:fldChar w:fldCharType="separate"/>
       </w:r>
       <w:r>
-        <w:t xml:space="preserve">Rys. </w:t>
+        <w:t>r</w:t>
+      </w:r>
+      <w:r>
+        <w:t xml:space="preserve">ys. </w:t>
       </w:r>
       <w:r>
         <w:rPr>
@@ -1875,7 +1995,7 @@
           <w:noProof/>
         </w:rPr>
         <w:drawing>
-          <wp:inline distT="0" distB="0" distL="0" distR="0" wp14:anchorId="01494285" wp14:editId="15640AB9">
+          <wp:inline distT="0" distB="0" distL="0" distR="0" wp14:anchorId="4C2C44F8" wp14:editId="595EBE13">
             <wp:extent cx="5334000" cy="4000500"/>
             <wp:effectExtent l="0" t="0" r="0" b="0"/>
             <wp:docPr id="2" name="Obraz 2"/>
@@ -1926,29 +2046,34 @@
       <w:r>
         <w:t xml:space="preserve">Rys. </w:t>
       </w:r>
-      <w:fldSimple w:instr=" SEQ Rys. \* ARABIC ">
-        <w:r>
-          <w:rPr>
-            <w:noProof/>
-          </w:rPr>
-          <w:t>2</w:t>
-        </w:r>
-      </w:fldSimple>
+      <w:r>
+        <w:fldChar w:fldCharType="begin"/>
+      </w:r>
+      <w:r>
+        <w:instrText xml:space="preserve"> SEQ Rys. \* ARABIC </w:instrText>
+      </w:r>
+      <w:r>
+        <w:fldChar w:fldCharType="separate"/>
+      </w:r>
+      <w:r>
+        <w:rPr>
+          <w:noProof/>
+        </w:rPr>
+        <w:t>2</w:t>
+      </w:r>
+      <w:r>
+        <w:rPr>
+          <w:noProof/>
+        </w:rPr>
+        <w:fldChar w:fldCharType="end"/>
+      </w:r>
       <w:bookmarkEnd w:id="1"/>
       <w:r>
         <w:t>.</w:t>
       </w:r>
       <w:r>
         <w:tab/>
-        <w:t xml:space="preserve">Obliczony profil trasy zapewniający wolną pierwsza strefę </w:t>
-      </w:r>
-      <w:proofErr w:type="spellStart"/>
-      <w:r>
-        <w:t>Fresnela</w:t>
-      </w:r>
-      <w:proofErr w:type="spellEnd"/>
-      <w:r>
-        <w:t>.</w:t>
+        <w:t>Obliczony profil trasy zapewniający wolną pierwsza strefę Fresnela.</w:t>
       </w:r>
     </w:p>
     <w:p>
@@ -1966,13 +2091,7 @@
         <w:t>1</w:t>
       </w:r>
       <w:r>
-        <w:t>=3</w:t>
-      </w:r>
-      <w:r>
-        <w:t>7</w:t>
-      </w:r>
-      <w:r>
-        <w:t xml:space="preserve"> m h</w:t>
+        <w:t>=37 m h</w:t>
       </w:r>
       <w:r>
         <w:rPr>
@@ -1990,16 +2109,7 @@
         <w:t>68.6323</w:t>
       </w:r>
       <w:r>
-        <w:t xml:space="preserve"> </w:t>
-      </w:r>
-      <w:r>
-        <w:t>m</w:t>
-      </w:r>
-      <w:r>
-        <w:t>. W obliczeniach przyjąłem zastępczy krzywoliniowy układ współrzędnych pozwalający na modelowanie zakrzywionej trajektorii przez prostą.</w:t>
-      </w:r>
-      <w:r>
-        <w:t xml:space="preserve"> </w:t>
+        <w:t xml:space="preserve"> m. W obliczeniach przyjąłem zastępczy krzywoliniowy układ współrzędnych pozwalający na modelowanie zakrzywionej trajektorii przez prostą. </w:t>
       </w:r>
     </w:p>
     <w:p>
@@ -2012,11 +2122,7 @@
         <w:jc w:val="both"/>
       </w:pPr>
       <w:r>
-        <w:t xml:space="preserve">W kolejnym kroku analogiczne obliczenia zostały wykonane przyjmując </w:t>
-      </w:r>
-      <w:proofErr w:type="spellStart"/>
-      <w:r>
-        <w:t>k</w:t>
+        <w:t>W kolejnym kroku analogiczne obliczenia zostały wykonane przyjmując k</w:t>
       </w:r>
       <w:r>
         <w:rPr>
@@ -2024,17 +2130,8 @@
         </w:rPr>
         <w:t>e</w:t>
       </w:r>
-      <w:proofErr w:type="spellEnd"/>
-      <w:r>
-        <w:t xml:space="preserve">=0.57 oraz konieczność uzyskanie wolnej 0.3 pierwszej strefy </w:t>
-      </w:r>
-      <w:proofErr w:type="spellStart"/>
-      <w:r>
-        <w:t>Fresnela</w:t>
-      </w:r>
-      <w:proofErr w:type="spellEnd"/>
-      <w:r>
-        <w:t>(</w:t>
+      <w:r>
+        <w:t>=0.57 oraz konieczność uzyskanie wolnej 0.3 pierwszej strefy Fresnela(</w:t>
       </w:r>
       <w:r>
         <w:fldChar w:fldCharType="begin"/>
@@ -2046,7 +2143,10 @@
         <w:fldChar w:fldCharType="separate"/>
       </w:r>
       <w:r>
-        <w:t xml:space="preserve">Rys. </w:t>
+        <w:t>r</w:t>
+      </w:r>
+      <w:r>
+        <w:t xml:space="preserve">ys. </w:t>
       </w:r>
       <w:r>
         <w:rPr>
@@ -2064,15 +2164,15 @@
     <w:p>
       <w:pPr>
         <w:keepNext/>
-        <w:jc w:val="both"/>
+        <w:jc w:val="center"/>
       </w:pPr>
       <w:r>
         <w:rPr>
           <w:noProof/>
         </w:rPr>
         <w:drawing>
-          <wp:inline distT="0" distB="0" distL="0" distR="0" wp14:anchorId="2216C459" wp14:editId="4B202FBC">
-            <wp:extent cx="5334000" cy="4000500"/>
+          <wp:inline distT="0" distB="0" distL="0" distR="0" wp14:anchorId="22AED2E5" wp14:editId="53DA3392">
+            <wp:extent cx="3911600" cy="2933700"/>
             <wp:effectExtent l="0" t="0" r="0" b="0"/>
             <wp:docPr id="3" name="Obraz 3"/>
             <wp:cNvGraphicFramePr>
@@ -2100,7 +2200,7 @@
                   <pic:spPr>
                     <a:xfrm>
                       <a:off x="0" y="0"/>
-                      <a:ext cx="5334000" cy="4000500"/>
+                      <a:ext cx="3911600" cy="2933700"/>
                     </a:xfrm>
                     <a:prstGeom prst="rect">
                       <a:avLst/>
@@ -2122,29 +2222,34 @@
       <w:r>
         <w:t xml:space="preserve">Rys. </w:t>
       </w:r>
-      <w:fldSimple w:instr=" SEQ Rys. \* ARABIC ">
-        <w:r>
-          <w:rPr>
-            <w:noProof/>
-          </w:rPr>
-          <w:t>3</w:t>
-        </w:r>
-      </w:fldSimple>
+      <w:r>
+        <w:fldChar w:fldCharType="begin"/>
+      </w:r>
+      <w:r>
+        <w:instrText xml:space="preserve"> SEQ Rys. \* ARABIC </w:instrText>
+      </w:r>
+      <w:r>
+        <w:fldChar w:fldCharType="separate"/>
+      </w:r>
+      <w:r>
+        <w:rPr>
+          <w:noProof/>
+        </w:rPr>
+        <w:t>3</w:t>
+      </w:r>
+      <w:r>
+        <w:rPr>
+          <w:noProof/>
+        </w:rPr>
+        <w:fldChar w:fldCharType="end"/>
+      </w:r>
       <w:bookmarkEnd w:id="2"/>
       <w:r>
         <w:t>.</w:t>
       </w:r>
       <w:r>
         <w:tab/>
-        <w:t xml:space="preserve">Profil trasy zakładający wolne 0.3 pierwszej strefy </w:t>
-      </w:r>
-      <w:proofErr w:type="spellStart"/>
-      <w:r>
-        <w:t>Fresnela</w:t>
-      </w:r>
-      <w:proofErr w:type="spellEnd"/>
-      <w:r>
-        <w:t>.</w:t>
+        <w:t>Profil trasy zakładający wolne 0.3 pierwszej strefy Fresnela.</w:t>
       </w:r>
     </w:p>
     <w:p>
@@ -2161,13 +2266,7 @@
         <w:t>1</w:t>
       </w:r>
       <w:r>
-        <w:t>=3</w:t>
-      </w:r>
-      <w:r>
-        <w:t>7</w:t>
-      </w:r>
-      <w:r>
-        <w:t xml:space="preserve"> m oraz h</w:t>
+        <w:t>=37 m oraz h</w:t>
       </w:r>
       <w:r>
         <w:rPr>
@@ -2182,18 +2281,7 @@
         <w:t>53.0683</w:t>
       </w:r>
       <w:r>
-        <w:t xml:space="preserve"> m</w:t>
-      </w:r>
-      <w:r>
-        <w:t xml:space="preserve">. Obliczenia zostały wykonane dla niższej częstotliwości nośnej, która ma szerszą pierwszą strefę </w:t>
-      </w:r>
-      <w:proofErr w:type="spellStart"/>
-      <w:r>
-        <w:t>Fresnela</w:t>
-      </w:r>
-      <w:proofErr w:type="spellEnd"/>
-      <w:r>
-        <w:t>.</w:t>
+        <w:t xml:space="preserve"> m. Obliczenia zostały wykonane dla niższej częstotliwości nośnej, która ma szerszą pierwszą strefę Fresnela.</w:t>
       </w:r>
     </w:p>
     <w:p>
@@ -2210,13 +2298,7 @@
         <w:t>1</w:t>
       </w:r>
       <w:r>
-        <w:t>=3</w:t>
-      </w:r>
-      <w:r>
-        <w:t>7</w:t>
-      </w:r>
-      <w:r>
-        <w:t xml:space="preserve"> m oraz h</w:t>
+        <w:t>=37 m oraz h</w:t>
       </w:r>
       <w:r>
         <w:rPr>
@@ -2251,11 +2333,10 @@
         <w:rPr>
           <w:noProof/>
         </w:rPr>
-        <w:lastRenderedPageBreak/>
         <w:drawing>
-          <wp:inline distT="0" distB="0" distL="0" distR="0" wp14:anchorId="447F309A" wp14:editId="588A4B15">
-            <wp:extent cx="5334000" cy="4000500"/>
-            <wp:effectExtent l="0" t="0" r="0" b="0"/>
+          <wp:inline distT="0" distB="0" distL="0" distR="0" wp14:anchorId="71283BE4" wp14:editId="60E454E2">
+            <wp:extent cx="3901440" cy="2926080"/>
+            <wp:effectExtent l="0" t="0" r="3810" b="7620"/>
             <wp:docPr id="5" name="Obraz 5"/>
             <wp:cNvGraphicFramePr>
               <a:graphicFrameLocks xmlns:a="http://schemas.openxmlformats.org/drawingml/2006/main" noChangeAspect="1"/>
@@ -2282,7 +2363,7 @@
                   <pic:spPr>
                     <a:xfrm>
                       <a:off x="0" y="0"/>
-                      <a:ext cx="5334000" cy="4000500"/>
+                      <a:ext cx="3901440" cy="2926080"/>
                     </a:xfrm>
                     <a:prstGeom prst="rect">
                       <a:avLst/>
@@ -2330,20 +2411,17 @@
     </w:p>
     <w:p>
       <w:pPr>
-        <w:pStyle w:val="Nagwek2"/>
-      </w:pPr>
-      <w:commentRangeStart w:id="3"/>
-      <w:r>
-        <w:t>Wielkość obszarów decydujących o odbiciu</w:t>
-      </w:r>
-      <w:commentRangeEnd w:id="3"/>
-      <w:r>
-        <w:rPr>
-          <w:rStyle w:val="Odwoaniedokomentarza"/>
-          <w:rFonts w:asciiTheme="minorHAnsi" w:eastAsiaTheme="minorHAnsi" w:hAnsiTheme="minorHAnsi" w:cstheme="minorBidi"/>
-          <w:color w:val="auto"/>
-        </w:rPr>
-        <w:commentReference w:id="3"/>
+        <w:pStyle w:val="Nagwek1"/>
+      </w:pPr>
+      <w:r>
+        <w:lastRenderedPageBreak/>
+        <w:t>Wielkość obszarów decydujących o odbiciu i a</w:t>
+      </w:r>
+      <w:r>
+        <w:t>naliza</w:t>
+      </w:r>
+      <w:r>
+        <w:t xml:space="preserve"> składowych odbitych</w:t>
       </w:r>
     </w:p>
     <w:p>
@@ -2360,9 +2438,8 @@
         <w:rPr>
           <w:noProof/>
         </w:rPr>
-        <w:lastRenderedPageBreak/>
         <w:drawing>
-          <wp:inline distT="0" distB="0" distL="0" distR="0" wp14:anchorId="0EDEDB45" wp14:editId="403AAA1D">
+          <wp:inline distT="0" distB="0" distL="0" distR="0" wp14:anchorId="07B3955A" wp14:editId="0F755871">
             <wp:extent cx="5334000" cy="4000500"/>
             <wp:effectExtent l="0" t="0" r="0" b="0"/>
             <wp:docPr id="6" name="Obraz 6"/>
@@ -2377,7 +2454,7 @@
                     <pic:cNvPicPr/>
                   </pic:nvPicPr>
                   <pic:blipFill>
-                    <a:blip r:embed="rId14">
+                    <a:blip r:embed="rId10">
                       <a:extLst>
                         <a:ext uri="{28A0092B-C50C-407E-A947-70E740481C1C}">
                           <a14:useLocalDpi xmlns:a14="http://schemas.microsoft.com/office/drawing/2010/main" val="0"/>
@@ -2442,13 +2519,7 @@
         <w:jc w:val="both"/>
       </w:pPr>
       <w:r>
-        <w:t>W celu lepszego zasymulowania lasu do fragmentu obszaru od d=14.5 km do d=16 km została dodana wysokość 20</w:t>
-      </w:r>
-      <w:r>
-        <w:t xml:space="preserve"> </w:t>
-      </w:r>
-      <w:r>
-        <w:t>m.</w:t>
+        <w:t>W celu lepszego zasymulowania lasu do fragmentu obszaru od d=14.5 km do d=16 km została dodana wysokość 20 m.</w:t>
       </w:r>
     </w:p>
     <w:p>
@@ -2459,21 +2530,7 @@
         </w:rPr>
       </w:pPr>
       <w:r>
-        <w:t>Niektóre punkty nie zostały uwzględnione ze względu na to, że sygnał po odbiciu od nich nie mógłby trafić do anteny odbiorczej.</w:t>
-      </w:r>
-      <w:r>
-        <w:t xml:space="preserve"> Dla każdego z wytypowanych punktów zostały przeprowadzone obliczenia pozwalające wyznaczyć ich wpływ na odbierany sygnał.</w:t>
-      </w:r>
-      <w:r>
-        <w:t xml:space="preserve"> W tym celu obliczona została różnica dróg wyrażona w długościach fali, którą pokonuję fala bezpośrednia i odbita dla wartości </w:t>
-      </w:r>
-      <w:proofErr w:type="spellStart"/>
-      <w:r>
-        <w:t>ke</w:t>
-      </w:r>
-      <w:proofErr w:type="spellEnd"/>
-      <w:r>
-        <w:t xml:space="preserve"> zmieniającej się od 0.57 do 1e9. Dla przeszkody bliższej nadajnika różnica między </w:t>
+        <w:t xml:space="preserve">Niektóre punkty nie zostały uwzględnione ze względu na to, że sygnał po odbiciu od nich nie mógłby trafić do anteny odbiorczej. Dla każdego z wytypowanych punktów zostały przeprowadzone obliczenia pozwalające wyznaczyć ich wpływ na odbierany sygnał. W tym celu obliczona została różnica dróg wyrażona w długościach fali, którą pokonuję fala bezpośrednia i odbita dla wartości ke zmieniającej się od 0.57 do 1e9. Dla przeszkody bliższej nadajnika różnica między </w:t>
       </w:r>
       <w:r>
         <w:rPr>
@@ -2505,114 +2562,64 @@
           <w:rFonts w:cstheme="minorHAnsi"/>
           <w:vertAlign w:val="subscript"/>
         </w:rPr>
-        <w:t>min</w:t>
+        <w:t xml:space="preserve">min </w:t>
       </w:r>
       <w:r>
         <w:rPr>
           <w:rFonts w:cstheme="minorHAnsi"/>
-          <w:vertAlign w:val="subscript"/>
-        </w:rPr>
-        <w:t xml:space="preserve"> </w:t>
+        </w:rPr>
+        <w:t xml:space="preserve">była równa </w:t>
       </w:r>
       <w:r>
         <w:rPr>
           <w:rFonts w:cstheme="minorHAnsi"/>
         </w:rPr>
-        <w:t xml:space="preserve">była równa </w:t>
+        <w:t>3.5721</w:t>
       </w:r>
       <w:r>
         <w:rPr>
           <w:rFonts w:cstheme="minorHAnsi"/>
         </w:rPr>
-        <w:t>3.5721</w:t>
-      </w:r>
-      <w:r>
-        <w:rPr>
-          <w:rFonts w:cstheme="minorHAnsi"/>
-        </w:rPr>
-        <w:t xml:space="preserve"> </w:t>
-      </w:r>
-      <w:r>
-        <w:rPr>
-          <w:rFonts w:cstheme="minorHAnsi"/>
-        </w:rPr>
-        <w:t xml:space="preserve">. W przypadku dalszej przeszkody różnica ta wyniosła </w:t>
+        <w:t xml:space="preserve"> . W przypadku dalszej przeszkody różnica ta wyniosła </w:t>
       </w:r>
       <m:oMath>
         <m:r>
           <w:rPr>
             <w:rFonts w:ascii="Cambria Math" w:hAnsi="Cambria Math" w:cstheme="minorHAnsi"/>
           </w:rPr>
-          <m:t>dτ=</m:t>
-        </m:r>
-        <m:r>
-          <w:rPr>
-            <w:rFonts w:ascii="Cambria Math" w:hAnsi="Cambria Math" w:cstheme="minorHAnsi"/>
-          </w:rPr>
-          <m:t>8.4332</m:t>
+          <m:t>dτ=8.4332</m:t>
         </m:r>
       </m:oMath>
       <w:r>
         <w:rPr>
           <w:rFonts w:eastAsiaTheme="minorEastAsia" w:cstheme="minorHAnsi"/>
         </w:rPr>
-        <w:t>, obie wartości są większe od</w:t>
-      </w:r>
+        <w:t xml:space="preserve">, obie wartości są większe od jedności zatem ich wpływ powinien zostać </w:t>
+      </w:r>
+      <w:commentRangeStart w:id="3"/>
       <w:r>
         <w:rPr>
           <w:rFonts w:eastAsiaTheme="minorEastAsia" w:cstheme="minorHAnsi"/>
         </w:rPr>
-        <w:t xml:space="preserve"> jed</w:t>
+        <w:t>uwzględniony</w:t>
+      </w:r>
+      <w:commentRangeEnd w:id="3"/>
+      <w:r>
+        <w:rPr>
+          <w:rStyle w:val="Odwoaniedokomentarza"/>
+        </w:rPr>
+        <w:commentReference w:id="3"/>
       </w:r>
       <w:r>
         <w:rPr>
           <w:rFonts w:eastAsiaTheme="minorEastAsia" w:cstheme="minorHAnsi"/>
         </w:rPr>
-        <w:t>ności</w:t>
-      </w:r>
-      <w:r>
-        <w:rPr>
-          <w:rFonts w:eastAsiaTheme="minorEastAsia" w:cstheme="minorHAnsi"/>
-        </w:rPr>
-        <w:t xml:space="preserve"> zatem</w:t>
-      </w:r>
-      <w:r>
-        <w:rPr>
-          <w:rFonts w:eastAsiaTheme="minorEastAsia" w:cstheme="minorHAnsi"/>
-        </w:rPr>
-        <w:t xml:space="preserve"> ich</w:t>
-      </w:r>
-      <w:r>
-        <w:rPr>
-          <w:rFonts w:eastAsiaTheme="minorEastAsia" w:cstheme="minorHAnsi"/>
-        </w:rPr>
-        <w:t xml:space="preserve"> wpływ powinien zostać </w:t>
-      </w:r>
-      <w:commentRangeStart w:id="4"/>
-      <w:r>
-        <w:rPr>
-          <w:rFonts w:eastAsiaTheme="minorEastAsia" w:cstheme="minorHAnsi"/>
-        </w:rPr>
-        <w:t>uwzględniony</w:t>
-      </w:r>
-      <w:commentRangeEnd w:id="4"/>
-      <w:r>
-        <w:rPr>
-          <w:rStyle w:val="Odwoaniedokomentarza"/>
-        </w:rPr>
-        <w:commentReference w:id="4"/>
-      </w:r>
-      <w:r>
-        <w:rPr>
-          <w:rFonts w:eastAsiaTheme="minorEastAsia" w:cstheme="minorHAnsi"/>
-        </w:rPr>
         <w:t>.</w:t>
       </w:r>
     </w:p>
-    <w:p/>
-    <w:p>
-      <w:pPr>
-        <w:pStyle w:val="Nagwek2"/>
+    <w:p>
+      <w:pPr>
+        <w:pStyle w:val="Nagwek1"/>
       </w:pPr>
       <w:r>
         <w:t>Wymagany stosunek SNR</w:t>
@@ -2629,13 +2636,7 @@
         <w:t>-6</w:t>
       </w:r>
       <w:r>
-        <w:t xml:space="preserve"> wymagany</w:t>
-      </w:r>
-      <w:r>
-        <w:t xml:space="preserve"> minimalny</w:t>
-      </w:r>
-      <w:r>
-        <w:t xml:space="preserve"> stosunek mocy sygnału do szumu może być obliczony w następujący sposób:</w:t>
+        <w:t xml:space="preserve"> wymagany minimalny stosunek mocy sygnału do szumu może być obliczony w następujący sposób:</w:t>
       </w:r>
     </w:p>
     <w:p>
@@ -2647,10 +2648,7 @@
         </w:numPr>
       </w:pPr>
       <w:r>
-        <w:t xml:space="preserve">Oczytanie z wykresu </w:t>
-      </w:r>
-      <w:r>
-        <w:t>wartości stosunku energii symbolu do gęstości mocy szumu zapewniający uzyskanie BER=10</w:t>
+        <w:t>Oczytanie z wykresu wartości stosunku energii symbolu do gęstości mocy szumu zapewniający uzyskanie BER=10</w:t>
       </w:r>
       <w:r>
         <w:rPr>
@@ -2673,7 +2671,7 @@
         </w:rPr>
         <w:lastRenderedPageBreak/>
         <w:drawing>
-          <wp:inline distT="0" distB="0" distL="0" distR="0" wp14:anchorId="6EC2551B" wp14:editId="68C602B4">
+          <wp:inline distT="0" distB="0" distL="0" distR="0" wp14:anchorId="6A6CF01B" wp14:editId="70442ADA">
             <wp:extent cx="4267200" cy="3200400"/>
             <wp:effectExtent l="0" t="0" r="0" b="0"/>
             <wp:docPr id="4" name="Obraz 4" descr="Obraz zawierający mapa&#10;&#10;Opis wygenerowany automatycznie"/>
@@ -2688,7 +2686,7 @@
                     <pic:cNvPicPr/>
                   </pic:nvPicPr>
                   <pic:blipFill>
-                    <a:blip r:embed="rId15">
+                    <a:blip r:embed="rId14">
                       <a:extLst>
                         <a:ext uri="{28A0092B-C50C-407E-A947-70E740481C1C}">
                           <a14:useLocalDpi xmlns:a14="http://schemas.microsoft.com/office/drawing/2010/main" val="0"/>
@@ -2728,7 +2726,7 @@
           <w:rPr>
             <w:noProof/>
           </w:rPr>
-          <w:t>6</w:t>
+          <w:t>4</w:t>
         </w:r>
       </w:fldSimple>
       <w:r>
@@ -2762,13 +2760,8 @@
         </w:numPr>
       </w:pPr>
       <w:r>
-        <w:t xml:space="preserve">Odczytana z wykresu wartość wynosi 21 </w:t>
-      </w:r>
-      <w:proofErr w:type="spellStart"/>
-      <w:r>
-        <w:t>dB</w:t>
-      </w:r>
-      <w:proofErr w:type="spellEnd"/>
+        <w:t>Odczytana z wykresu wartość wynosi 21 dB.</w:t>
+      </w:r>
     </w:p>
     <w:p>
       <w:pPr>
@@ -3045,6 +3038,11 @@
     <w:p>
       <w:pPr>
         <w:pStyle w:val="Akapitzlist"/>
+      </w:pPr>
+    </w:p>
+    <w:p>
+      <w:pPr>
+        <w:pStyle w:val="Akapitzlist"/>
         <w:numPr>
           <w:ilvl w:val="0"/>
           <w:numId w:val="5"/>
@@ -3052,9 +3050,15 @@
       </w:pPr>
       <w:r>
         <w:rPr>
+          <w:rFonts w:eastAsiaTheme="minorEastAsia" w:cstheme="minorHAnsi"/>
+        </w:rPr>
+        <w:t>Następnie ze względu na fakt, że</w:t>
+      </w:r>
+      <w:r>
+        <w:rPr>
           <w:rFonts w:ascii="Arial" w:eastAsiaTheme="minorEastAsia" w:hAnsi="Arial" w:cs="Arial"/>
         </w:rPr>
-        <w:t xml:space="preserve">Następnie ze względu na fakt, że </w:t>
+        <w:t xml:space="preserve"> </w:t>
       </w:r>
       <m:oMath>
         <m:sSub>
@@ -3190,10 +3194,17 @@
       </m:oMath>
       <w:r>
         <w:rPr>
+          <w:rFonts w:eastAsiaTheme="minorEastAsia" w:cstheme="minorHAnsi"/>
+        </w:rPr>
+        <w:t>otrzymujemy:</w:t>
+      </w:r>
+    </w:p>
+    <w:p>
+      <w:pPr>
+        <w:rPr>
           <w:rFonts w:ascii="Arial" w:eastAsiaTheme="minorEastAsia" w:hAnsi="Arial" w:cs="Arial"/>
         </w:rPr>
-        <w:t>otrzymujemy:</w:t>
-      </w:r>
+      </w:pPr>
       <w:r>
         <w:rPr>
           <w:rFonts w:ascii="Arial" w:eastAsiaTheme="minorEastAsia" w:hAnsi="Arial" w:cs="Arial"/>
@@ -3513,6 +3524,13 @@
     </w:p>
     <w:p>
       <w:pPr>
+        <w:rPr>
+          <w:rFonts w:ascii="Arial" w:eastAsiaTheme="minorEastAsia" w:hAnsi="Arial" w:cs="Arial"/>
+        </w:rPr>
+      </w:pPr>
+    </w:p>
+    <w:p>
+      <w:pPr>
         <w:pStyle w:val="Akapitzlist"/>
         <w:numPr>
           <w:ilvl w:val="0"/>
@@ -3524,10 +3542,18 @@
       </w:pPr>
       <w:r>
         <w:rPr>
+          <w:rFonts w:eastAsiaTheme="minorEastAsia" w:cstheme="minorHAnsi"/>
+        </w:rPr>
+        <w:t>Wyrażając powyższe równanie w mierze decybelowej:</w:t>
+      </w:r>
+    </w:p>
+    <w:p>
+      <w:pPr>
+        <w:pStyle w:val="Akapitzlist"/>
+        <w:rPr>
           <w:rFonts w:ascii="Arial" w:eastAsiaTheme="minorEastAsia" w:hAnsi="Arial" w:cs="Arial"/>
         </w:rPr>
-        <w:t>Wyrażając powyższe równanie w mierze decybelowej:</w:t>
-      </w:r>
+      </w:pPr>
       <w:r>
         <w:rPr>
           <w:rFonts w:ascii="Arial" w:eastAsiaTheme="minorEastAsia" w:hAnsi="Arial" w:cs="Arial"/>
@@ -3811,6 +3837,14 @@
     <w:p>
       <w:pPr>
         <w:pStyle w:val="Akapitzlist"/>
+        <w:rPr>
+          <w:rFonts w:ascii="Arial" w:eastAsiaTheme="minorEastAsia" w:hAnsi="Arial" w:cs="Arial"/>
+        </w:rPr>
+      </w:pPr>
+    </w:p>
+    <w:p>
+      <w:pPr>
+        <w:pStyle w:val="Akapitzlist"/>
         <w:numPr>
           <w:ilvl w:val="0"/>
           <w:numId w:val="5"/>
@@ -3821,31 +3855,31 @@
       </w:pPr>
       <w:r>
         <w:rPr>
+          <w:rFonts w:eastAsiaTheme="minorEastAsia" w:cstheme="minorHAnsi"/>
+        </w:rPr>
+        <w:t>Zatem wymagany stosunek SNR</w:t>
+      </w:r>
+      <w:r>
+        <w:rPr>
+          <w:rFonts w:eastAsiaTheme="minorEastAsia" w:cstheme="minorHAnsi"/>
+          <w:vertAlign w:val="subscript"/>
+        </w:rPr>
+        <w:t>min</w:t>
+      </w:r>
+      <w:r>
+        <w:rPr>
+          <w:rFonts w:eastAsiaTheme="minorEastAsia" w:cstheme="minorHAnsi"/>
+        </w:rPr>
+        <w:t xml:space="preserve"> może być wyznaczony jako:</w:t>
+      </w:r>
+    </w:p>
+    <w:p>
+      <w:pPr>
+        <w:pStyle w:val="Akapitzlist"/>
+        <w:rPr>
           <w:rFonts w:ascii="Arial" w:eastAsiaTheme="minorEastAsia" w:hAnsi="Arial" w:cs="Arial"/>
         </w:rPr>
-        <w:t xml:space="preserve">Zatem wymagany stosunek </w:t>
-      </w:r>
-      <w:proofErr w:type="spellStart"/>
-      <w:r>
-        <w:rPr>
-          <w:rFonts w:ascii="Arial" w:eastAsiaTheme="minorEastAsia" w:hAnsi="Arial" w:cs="Arial"/>
-        </w:rPr>
-        <w:t>SNR</w:t>
-      </w:r>
-      <w:r>
-        <w:rPr>
-          <w:rFonts w:ascii="Arial" w:eastAsiaTheme="minorEastAsia" w:hAnsi="Arial" w:cs="Arial"/>
-          <w:vertAlign w:val="subscript"/>
-        </w:rPr>
-        <w:t>min</w:t>
-      </w:r>
-      <w:proofErr w:type="spellEnd"/>
-      <w:r>
-        <w:rPr>
-          <w:rFonts w:ascii="Arial" w:eastAsiaTheme="minorEastAsia" w:hAnsi="Arial" w:cs="Arial"/>
-        </w:rPr>
-        <w:t xml:space="preserve"> może być wyznaczony jako:</w:t>
-      </w:r>
+      </w:pPr>
       <w:r>
         <w:rPr>
           <w:rFonts w:ascii="Arial" w:eastAsiaTheme="minorEastAsia" w:hAnsi="Arial" w:cs="Arial"/>
@@ -4309,12 +4343,7 @@
     </w:p>
     <w:p>
       <w:pPr>
-        <w:pStyle w:val="Nagwek2"/>
-      </w:pPr>
-    </w:p>
-    <w:p>
-      <w:pPr>
-        <w:pStyle w:val="Nagwek2"/>
+        <w:pStyle w:val="Nagwek1"/>
       </w:pPr>
       <w:r>
         <w:t>Tłumienie opadowe</w:t>
@@ -4344,6 +4373,7 @@
         <w:jc w:val="both"/>
       </w:pPr>
       <w:r>
+        <w:lastRenderedPageBreak/>
         <w:t>Na podstawie położenie geograficznego trasy odczytana została intensywność opadów [mm/h] przekraczana w strefach klimatycznych przez 0.01 % czasu. Wartość ta</w:t>
       </w:r>
       <w:r>
@@ -4371,7 +4401,6 @@
       <w:r>
         <w:t xml:space="preserve">Dla częstotliwości 25 GHz odczytane zostały współczynniki tłumienia opadowego dla polaryzacji wertykalnej </w:t>
       </w:r>
-      <w:proofErr w:type="spellStart"/>
       <w:r>
         <w:rPr>
           <w:i/>
@@ -4387,7 +4416,6 @@
         </w:rPr>
         <w:t>v</w:t>
       </w:r>
-      <w:proofErr w:type="spellEnd"/>
       <w:r>
         <w:rPr>
           <w:i/>
@@ -4398,7 +4426,6 @@
       <w:r>
         <w:t xml:space="preserve">0.1533 oraz </w:t>
       </w:r>
-      <w:proofErr w:type="spellStart"/>
       <w:r>
         <w:rPr>
           <w:i/>
@@ -4414,7 +4441,6 @@
         </w:rPr>
         <w:t>v</w:t>
       </w:r>
-      <w:proofErr w:type="spellEnd"/>
       <w:r>
         <w:t>=0.9491.</w:t>
       </w:r>
@@ -4429,7 +4455,13 @@
         <w:jc w:val="both"/>
       </w:pPr>
       <w:r>
-        <w:t xml:space="preserve">Wyznaczone zostało tłumienie właściwe </w:t>
+        <w:t>Wyznaczone zostało tłumienie właściwe</w:t>
+      </w:r>
+      <w:r>
+        <w:t>:</w:t>
+      </w:r>
+      <w:r>
+        <w:t xml:space="preserve"> </w:t>
       </w:r>
       <m:oMath>
         <m:sSub>
@@ -4655,7 +4687,19 @@
         <w:rPr>
           <w:rFonts w:eastAsiaTheme="minorEastAsia"/>
         </w:rPr>
-        <w:t xml:space="preserve">Wyznaczony został współczynnik skrócenia trasy </w:t>
+        <w:t>Wyznaczony został współczynnik skrócenia trasy</w:t>
+      </w:r>
+      <w:r>
+        <w:rPr>
+          <w:rFonts w:eastAsiaTheme="minorEastAsia"/>
+        </w:rPr>
+        <w:t>:</w:t>
+      </w:r>
+      <w:r>
+        <w:rPr>
+          <w:rFonts w:eastAsiaTheme="minorEastAsia"/>
+        </w:rPr>
+        <w:t xml:space="preserve"> </w:t>
       </w:r>
       <m:oMath>
         <m:r>
@@ -4775,7 +4819,6 @@
         <w:jc w:val="both"/>
       </w:pPr>
       <w:r>
-        <w:lastRenderedPageBreak/>
         <w:t xml:space="preserve"> </w:t>
       </w:r>
       <w:r>
@@ -4824,7 +4867,7 @@
     </w:p>
     <w:p>
       <w:pPr>
-        <w:pStyle w:val="Nagwek2"/>
+        <w:pStyle w:val="Nagwek1"/>
       </w:pPr>
       <w:r>
         <w:t>Tłumienie wywołane przez chmury i mgłę</w:t>
@@ -5040,7 +5083,7 @@
     </w:p>
     <w:p>
       <w:pPr>
-        <w:pStyle w:val="Nagwek2"/>
+        <w:pStyle w:val="Nagwek1"/>
       </w:pPr>
       <w:r>
         <w:t>Tłumienie wywołane przez gazy atmosferyczne</w:t>
@@ -5056,13 +5099,8 @@
         </w:rPr>
         <w:t xml:space="preserve">-1 </w:t>
       </w:r>
-      <w:proofErr w:type="spellStart"/>
-      <w:r>
-        <w:t>dB</w:t>
-      </w:r>
-      <w:proofErr w:type="spellEnd"/>
-      <w:r>
-        <w:t>/km pozwala to na wyznaczenie całkowitego tłumienie wprowadzone przez tego gazy jako:</w:t>
+      <w:r>
+        <w:t>dB/km pozwala to na wyznaczenie całkowitego tłumienie wprowadzone przez tego gazy jako:</w:t>
       </w:r>
     </w:p>
     <w:p>
@@ -5105,7 +5143,28 @@
     </w:p>
     <w:p>
       <w:pPr>
-        <w:pStyle w:val="Nagwek2"/>
+        <w:pStyle w:val="Nagwek1"/>
+      </w:pPr>
+      <w:r>
+        <w:t>Tłumienie spowodowane depolaryzacją</w:t>
+      </w:r>
+    </w:p>
+    <w:p>
+      <w:pPr>
+        <w:rPr>
+          <w:color w:val="FF0000"/>
+        </w:rPr>
+      </w:pPr>
+      <w:r>
+        <w:rPr>
+          <w:color w:val="FF0000"/>
+        </w:rPr>
+        <w:t>Do zrobienia</w:t>
+      </w:r>
+    </w:p>
+    <w:p>
+      <w:pPr>
+        <w:pStyle w:val="Nagwek1"/>
       </w:pPr>
       <w:r>
         <w:t>Straty w wolnej przestrzeni</w:t>
@@ -5451,31 +5510,7 @@
     </w:p>
     <w:p>
       <w:pPr>
-        <w:pStyle w:val="Nagwek2"/>
-      </w:pPr>
-      <w:r>
-        <w:t xml:space="preserve">Wielkość obszarów decydujących o </w:t>
-      </w:r>
-      <w:commentRangeStart w:id="5"/>
-      <w:r>
-        <w:t>odbiciu</w:t>
-      </w:r>
-      <w:commentRangeEnd w:id="5"/>
-      <w:r>
-        <w:rPr>
-          <w:rStyle w:val="Odwoaniedokomentarza"/>
-          <w:rFonts w:asciiTheme="minorHAnsi" w:eastAsiaTheme="minorHAnsi" w:hAnsiTheme="minorHAnsi" w:cstheme="minorBidi"/>
-          <w:color w:val="auto"/>
-        </w:rPr>
-        <w:commentReference w:id="5"/>
-      </w:r>
-      <w:r>
-        <w:t xml:space="preserve"> </w:t>
-      </w:r>
-    </w:p>
-    <w:p>
-      <w:pPr>
-        <w:pStyle w:val="Nagwek2"/>
+        <w:pStyle w:val="Nagwek1"/>
       </w:pPr>
       <w:r>
         <w:t>Głębokość zaników wielodrogowych</w:t>
@@ -5490,13 +5525,8 @@
         </w:numPr>
       </w:pPr>
       <w:r>
-        <w:t xml:space="preserve">Współczynnik </w:t>
-      </w:r>
-      <w:proofErr w:type="spellStart"/>
-      <w:r>
-        <w:t>geoklimatyczny</w:t>
-      </w:r>
-      <w:proofErr w:type="spellEnd"/>
+        <w:t>Współczynnik geoklimatyczny</w:t>
+      </w:r>
       <w:r>
         <w:t xml:space="preserve">: </w:t>
       </w:r>
@@ -5518,15 +5548,7 @@
         <w:t>-1.56590e+02</w:t>
       </w:r>
       <w:r>
-        <w:t xml:space="preserve">, standardowa dewiacja terenu wynosi 38.3 m zatem współczynnik </w:t>
-      </w:r>
-      <w:proofErr w:type="spellStart"/>
-      <w:r>
-        <w:t>geoklimatyczny</w:t>
-      </w:r>
-      <w:proofErr w:type="spellEnd"/>
-      <w:r>
-        <w:t xml:space="preserve"> wynosi </w:t>
+        <w:t xml:space="preserve">, standardowa dewiacja terenu wynosi 38.3 m zatem współczynnik geoklimatyczny wynosi </w:t>
       </w:r>
     </w:p>
     <w:p>
@@ -5830,25 +5852,10 @@
             </m:fPr>
             <m:num>
               <m:r>
-                <m:rPr>
-                  <m:sty m:val="p"/>
-                </m:rPr>
-                <w:rPr>
-                  <w:rFonts w:ascii="Cambria Math" w:hAnsi="Cambria Math"/>
-                </w:rPr>
-                <m:t>68.6323</m:t>
-              </m:r>
-              <m:r>
                 <w:rPr>
                   <w:rFonts w:ascii="Cambria Math" w:eastAsiaTheme="minorEastAsia" w:hAnsi="Cambria Math"/>
                 </w:rPr>
-                <m:t>-3</m:t>
-              </m:r>
-              <m:r>
-                <w:rPr>
-                  <w:rFonts w:ascii="Cambria Math" w:eastAsiaTheme="minorEastAsia" w:hAnsi="Cambria Math"/>
-                </w:rPr>
-                <m:t>7</m:t>
+                <m:t>51.8-34</m:t>
               </m:r>
             </m:num>
             <m:den>
@@ -5864,19 +5871,7 @@
             <w:rPr>
               <w:rFonts w:ascii="Cambria Math" w:eastAsiaTheme="minorEastAsia" w:hAnsi="Cambria Math"/>
             </w:rPr>
-            <m:t>=</m:t>
-          </m:r>
-          <m:r>
-            <w:rPr>
-              <w:rFonts w:ascii="Cambria Math" w:eastAsiaTheme="minorEastAsia" w:hAnsi="Cambria Math"/>
-            </w:rPr>
-            <m:t>1.5281</m:t>
-          </m:r>
-          <m:r>
-            <w:rPr>
-              <w:rFonts w:ascii="Cambria Math" w:eastAsiaTheme="minorEastAsia" w:hAnsi="Cambria Math"/>
-            </w:rPr>
-            <m:t xml:space="preserve"> [mrad]</m:t>
+            <m:t>=0.8599 [mrad]</m:t>
           </m:r>
         </m:oMath>
       </m:oMathPara>
@@ -6485,19 +6480,7 @@
             <w:rPr>
               <w:rFonts w:ascii="Cambria Math" w:hAnsi="Cambria Math"/>
             </w:rPr>
-            <m:t>=</m:t>
-          </m:r>
-          <m:r>
-            <w:rPr>
-              <w:rFonts w:ascii="Cambria Math" w:hAnsi="Cambria Math"/>
-            </w:rPr>
-            <m:t>8.3981</m:t>
-          </m:r>
-          <m:r>
-            <w:rPr>
-              <w:rFonts w:ascii="Cambria Math" w:hAnsi="Cambria Math"/>
-            </w:rPr>
-            <m:t xml:space="preserve"> dB</m:t>
+            <m:t>=8.17 dB</m:t>
           </m:r>
         </m:oMath>
       </m:oMathPara>
@@ -6599,19 +6582,10 @@
         </w:numPr>
       </w:pPr>
       <w:r>
-        <w:lastRenderedPageBreak/>
         <w:t xml:space="preserve">W naszym przypadku odbicia </w:t>
       </w:r>
       <w:r>
-        <w:t xml:space="preserve">należy odwrócić problem i znając p=0.01% wyznaczyć </w:t>
-      </w:r>
-      <w:proofErr w:type="spellStart"/>
-      <w:r>
-        <w:t>pw</w:t>
-      </w:r>
-      <w:proofErr w:type="spellEnd"/>
-      <w:r>
-        <w:t>, a następnie wyznaczyć tłumienie A, które jest przekraczane przez 0.01% czasu w ciągu roku.</w:t>
+        <w:t>należy odwrócić problem i znając p=0.01% wyznaczyć pw, a następnie wyznaczyć tłumienie A, które jest przekraczane przez 0.01% czasu w ciągu roku.</w:t>
       </w:r>
     </w:p>
     <w:p>
@@ -6619,40 +6593,48 @@
         <w:jc w:val="both"/>
       </w:pPr>
       <w:r>
-        <w:t xml:space="preserve">Wykorzystując powyższe równania otrzymano wynik A = </w:t>
-      </w:r>
-      <w:r>
-        <w:t>18.4740</w:t>
+        <w:t>Wykorzystując powyższe równania otrzymano wynik A = 20.0966 dB, zatem margines na zaniki wielodrogowe jest mniejszy od marginesu, który trzeba uwzględnić ze względu na opady atmosferyczne, który wynosi 43.52 dB, zatem wybieramy większą z tych dwóch wartości.</w:t>
+      </w:r>
+    </w:p>
+    <w:p>
+      <w:pPr>
+        <w:pStyle w:val="Nagwek1"/>
+      </w:pPr>
+      <w:r>
+        <w:t>Minimaln</w:t>
+      </w:r>
+      <w:r>
+        <w:t xml:space="preserve">y poziom </w:t>
+      </w:r>
+      <w:r>
+        <w:t>moc</w:t>
+      </w:r>
+      <w:r>
+        <w:t>y</w:t>
       </w:r>
       <w:r>
         <w:t xml:space="preserve"> </w:t>
       </w:r>
-      <w:proofErr w:type="spellStart"/>
-      <w:r>
-        <w:t>dB</w:t>
-      </w:r>
-      <w:proofErr w:type="spellEnd"/>
-      <w:r>
-        <w:t xml:space="preserve">, zatem margines na zaniki wielodrogowe jest mniejszy od marginesu, który trzeba uwzględnić ze względu na opady atmosferyczne, który wynosi 43.52 </w:t>
-      </w:r>
-      <w:proofErr w:type="spellStart"/>
-      <w:r>
-        <w:t>dB</w:t>
-      </w:r>
-      <w:proofErr w:type="spellEnd"/>
-      <w:r>
-        <w:t>, zatem wybieramy większą z tych dwóch wartości.</w:t>
-      </w:r>
-    </w:p>
-    <w:p>
-      <w:pPr>
-        <w:pStyle w:val="Nagwek2"/>
-      </w:pPr>
-      <w:r>
-        <w:t>Minimalna moc na wejściu odbiornika</w:t>
-      </w:r>
-    </w:p>
-    <w:p>
+      <w:r>
+        <w:t xml:space="preserve">sygnału </w:t>
+      </w:r>
+      <w:r>
+        <w:t xml:space="preserve">na wejściu </w:t>
+      </w:r>
+      <w:r>
+        <w:t xml:space="preserve">modułu </w:t>
+      </w:r>
+      <w:r>
+        <w:t>odbior</w:t>
+      </w:r>
+      <w:r>
+        <w:t>czego</w:t>
+      </w:r>
+    </w:p>
+    <w:p>
+      <w:pPr>
+        <w:jc w:val="both"/>
+      </w:pPr>
       <w:r>
         <w:t>Minimalna moc na wejściu odbiornika może być obliczona jako</w:t>
       </w:r>
@@ -6756,17 +6738,6 @@
                 </w:rPr>
                 <m:t>RX</m:t>
               </m:r>
-              <w:commentRangeStart w:id="6"/>
-              <w:commentRangeEnd w:id="6"/>
-              <m:r>
-                <m:rPr>
-                  <m:sty m:val="p"/>
-                </m:rPr>
-                <w:rPr>
-                  <w:rStyle w:val="Odwoaniedokomentarza"/>
-                </w:rPr>
-                <w:commentReference w:id="6"/>
-              </m:r>
             </m:sub>
           </m:sSub>
         </m:oMath>
@@ -6774,6 +6745,7 @@
     </w:p>
     <w:p>
       <w:pPr>
+        <w:jc w:val="both"/>
         <w:rPr>
           <w:rFonts w:eastAsiaTheme="minorEastAsia"/>
         </w:rPr>
@@ -6800,10 +6772,1363 @@
     </w:p>
     <w:p>
       <w:pPr>
+        <w:jc w:val="both"/>
+        <w:rPr>
+          <w:rFonts w:eastAsiaTheme="minorEastAsia"/>
+        </w:rPr>
+      </w:pPr>
+      <w:r>
+        <w:rPr>
+          <w:rFonts w:eastAsiaTheme="minorEastAsia"/>
+        </w:rPr>
+        <w:t>Podstawiając wartość czułości wybranego przez nas odbiornika</w:t>
+      </w:r>
+      <w:r>
+        <w:rPr>
+          <w:rFonts w:eastAsiaTheme="minorEastAsia"/>
+        </w:rPr>
+        <w:t xml:space="preserve"> (opisanego niżej)</w:t>
+      </w:r>
+      <w:r>
+        <w:rPr>
+          <w:rFonts w:eastAsiaTheme="minorEastAsia"/>
+        </w:rPr>
+        <w:t xml:space="preserve"> oraz obliczony wcześniej SNR otrzymano:</w:t>
+      </w:r>
+    </w:p>
+    <w:p>
+      <w:pPr>
+        <w:rPr>
+          <w:rFonts w:eastAsiaTheme="minorEastAsia"/>
+        </w:rPr>
+      </w:pPr>
+      <m:oMathPara>
+        <m:oMath>
+          <m:sSub>
+            <m:sSubPr>
+              <m:ctrlPr>
+                <w:rPr>
+                  <w:rFonts w:ascii="Cambria Math" w:hAnsi="Cambria Math"/>
+                  <w:i/>
+                </w:rPr>
+              </m:ctrlPr>
+            </m:sSubPr>
+            <m:e>
+              <m:r>
+                <w:rPr>
+                  <w:rFonts w:ascii="Cambria Math" w:hAnsi="Cambria Math"/>
+                </w:rPr>
+                <m:t>P</m:t>
+              </m:r>
+            </m:e>
+            <m:sub>
+              <m:r>
+                <w:rPr>
+                  <w:rFonts w:ascii="Cambria Math" w:hAnsi="Cambria Math"/>
+                </w:rPr>
+                <m:t>R min</m:t>
+              </m:r>
+            </m:sub>
+          </m:sSub>
+          <m:r>
+            <w:rPr>
+              <w:rFonts w:ascii="Cambria Math" w:hAnsi="Cambria Math"/>
+            </w:rPr>
+            <m:t>=19,54 dB-81,5 dBm=-61,96 dBm</m:t>
+          </m:r>
+        </m:oMath>
+      </m:oMathPara>
+    </w:p>
+    <w:p>
+      <w:pPr>
         <w:pStyle w:val="Nagwek2"/>
-      </w:pPr>
-      <w:r>
-        <w:t>Bilans mocy przy braku zaników</w:t>
+        <w:rPr>
+          <w:sz w:val="32"/>
+          <w:szCs w:val="32"/>
+        </w:rPr>
+      </w:pPr>
+      <w:r>
+        <w:rPr>
+          <w:sz w:val="32"/>
+          <w:szCs w:val="32"/>
+        </w:rPr>
+        <w:t xml:space="preserve">Bilans mocy </w:t>
+      </w:r>
+      <w:r>
+        <w:rPr>
+          <w:sz w:val="32"/>
+          <w:szCs w:val="32"/>
+        </w:rPr>
+        <w:t>w łączu radiowym dla</w:t>
+      </w:r>
+      <w:r>
+        <w:rPr>
+          <w:sz w:val="32"/>
+          <w:szCs w:val="32"/>
+        </w:rPr>
+        <w:t xml:space="preserve"> braku zaników</w:t>
+      </w:r>
+      <w:r>
+        <w:rPr>
+          <w:sz w:val="32"/>
+          <w:szCs w:val="32"/>
+        </w:rPr>
+        <w:t xml:space="preserve"> i opadów deszczu</w:t>
+      </w:r>
+    </w:p>
+    <w:p>
+      <w:pPr>
+        <w:jc w:val="both"/>
+      </w:pPr>
+      <w:r>
+        <w:t>Wymagany zysk anten obliczono z bilansu łącza</w:t>
+      </w:r>
+      <w:r>
+        <w:t xml:space="preserve"> (dla częstotliwości 25 571 MHz)</w:t>
+      </w:r>
+      <w:r>
+        <w:t xml:space="preserve">, zapewniając margines 20 dB, </w:t>
+      </w:r>
+      <w:r>
+        <w:t>szacując</w:t>
+      </w:r>
+      <w:r>
+        <w:t xml:space="preserve"> tłumienie </w:t>
+      </w:r>
+      <w:r>
+        <w:t>doprowadze</w:t>
+      </w:r>
+      <w:r>
+        <w:t>ń</w:t>
+      </w:r>
+      <w:r>
+        <w:t xml:space="preserve"> </w:t>
+      </w:r>
+      <w:r>
+        <w:t xml:space="preserve">równe 1 dB </w:t>
+      </w:r>
+      <w:r>
+        <w:t xml:space="preserve">i przyjmując </w:t>
+      </w:r>
+      <w:r>
+        <w:t xml:space="preserve">maksymalną </w:t>
+      </w:r>
+      <w:r>
+        <w:t>moc nadawania 19 dBm odczytaną z karty katalogowej wybranej radiolinii</w:t>
+      </w:r>
+      <w:r>
+        <w:t>:</w:t>
+      </w:r>
+    </w:p>
+    <w:p>
+      <w:pPr>
+        <w:rPr>
+          <w:rFonts w:eastAsiaTheme="minorEastAsia"/>
+        </w:rPr>
+      </w:pPr>
+      <m:oMathPara>
+        <m:oMath>
+          <m:sSub>
+            <m:sSubPr>
+              <m:ctrlPr>
+                <w:rPr>
+                  <w:rFonts w:ascii="Cambria Math" w:hAnsi="Cambria Math"/>
+                  <w:i/>
+                </w:rPr>
+              </m:ctrlPr>
+            </m:sSubPr>
+            <m:e>
+              <m:r>
+                <w:rPr>
+                  <w:rFonts w:ascii="Cambria Math" w:hAnsi="Cambria Math"/>
+                </w:rPr>
+                <m:t>P</m:t>
+              </m:r>
+            </m:e>
+            <m:sub>
+              <m:r>
+                <w:rPr>
+                  <w:rFonts w:ascii="Cambria Math" w:hAnsi="Cambria Math"/>
+                </w:rPr>
+                <m:t>Rmin</m:t>
+              </m:r>
+            </m:sub>
+          </m:sSub>
+          <m:r>
+            <w:rPr>
+              <w:rFonts w:ascii="Cambria Math" w:hAnsi="Cambria Math"/>
+            </w:rPr>
+            <m:t>=</m:t>
+          </m:r>
+          <m:sSub>
+            <m:sSubPr>
+              <m:ctrlPr>
+                <w:rPr>
+                  <w:rFonts w:ascii="Cambria Math" w:hAnsi="Cambria Math"/>
+                  <w:i/>
+                </w:rPr>
+              </m:ctrlPr>
+            </m:sSubPr>
+            <m:e>
+              <m:r>
+                <w:rPr>
+                  <w:rFonts w:ascii="Cambria Math" w:hAnsi="Cambria Math"/>
+                </w:rPr>
+                <m:t>P</m:t>
+              </m:r>
+            </m:e>
+            <m:sub>
+              <m:r>
+                <w:rPr>
+                  <w:rFonts w:ascii="Cambria Math" w:hAnsi="Cambria Math"/>
+                </w:rPr>
+                <m:t>N</m:t>
+              </m:r>
+            </m:sub>
+          </m:sSub>
+          <m:r>
+            <w:rPr>
+              <w:rFonts w:ascii="Cambria Math" w:hAnsi="Cambria Math"/>
+            </w:rPr>
+            <m:t>+2*</m:t>
+          </m:r>
+          <m:sSub>
+            <m:sSubPr>
+              <m:ctrlPr>
+                <w:rPr>
+                  <w:rFonts w:ascii="Cambria Math" w:hAnsi="Cambria Math"/>
+                  <w:i/>
+                </w:rPr>
+              </m:ctrlPr>
+            </m:sSubPr>
+            <m:e>
+              <m:r>
+                <w:rPr>
+                  <w:rFonts w:ascii="Cambria Math" w:hAnsi="Cambria Math"/>
+                </w:rPr>
+                <m:t>G</m:t>
+              </m:r>
+            </m:e>
+            <m:sub>
+              <m:r>
+                <w:rPr>
+                  <w:rFonts w:ascii="Cambria Math" w:hAnsi="Cambria Math"/>
+                </w:rPr>
+                <m:t>min</m:t>
+              </m:r>
+            </m:sub>
+          </m:sSub>
+          <m:r>
+            <w:rPr>
+              <w:rFonts w:ascii="Cambria Math" w:hAnsi="Cambria Math"/>
+            </w:rPr>
+            <m:t>-L-20 dB</m:t>
+          </m:r>
+          <m:r>
+            <w:rPr>
+              <w:rFonts w:ascii="Cambria Math" w:hAnsi="Cambria Math"/>
+            </w:rPr>
+            <m:t>-1 dB</m:t>
+          </m:r>
+        </m:oMath>
+      </m:oMathPara>
+    </w:p>
+    <w:p>
+      <w:pPr>
+        <w:rPr>
+          <w:rFonts w:eastAsiaTheme="minorEastAsia"/>
+        </w:rPr>
+      </w:pPr>
+      <m:oMathPara>
+        <m:oMath>
+          <m:sSub>
+            <m:sSubPr>
+              <m:ctrlPr>
+                <w:rPr>
+                  <w:rFonts w:ascii="Cambria Math" w:hAnsi="Cambria Math"/>
+                  <w:i/>
+                </w:rPr>
+              </m:ctrlPr>
+            </m:sSubPr>
+            <m:e>
+              <m:r>
+                <w:rPr>
+                  <w:rFonts w:ascii="Cambria Math" w:hAnsi="Cambria Math"/>
+                </w:rPr>
+                <m:t>G</m:t>
+              </m:r>
+            </m:e>
+            <m:sub>
+              <m:r>
+                <w:rPr>
+                  <w:rFonts w:ascii="Cambria Math" w:hAnsi="Cambria Math"/>
+                </w:rPr>
+                <m:t>min</m:t>
+              </m:r>
+            </m:sub>
+          </m:sSub>
+          <m:r>
+            <w:rPr>
+              <w:rFonts w:ascii="Cambria Math" w:hAnsi="Cambria Math"/>
+            </w:rPr>
+            <m:t xml:space="preserve">= </m:t>
+          </m:r>
+          <m:f>
+            <m:fPr>
+              <m:ctrlPr>
+                <w:rPr>
+                  <w:rFonts w:ascii="Cambria Math" w:hAnsi="Cambria Math"/>
+                  <w:i/>
+                </w:rPr>
+              </m:ctrlPr>
+            </m:fPr>
+            <m:num>
+              <m:sSub>
+                <m:sSubPr>
+                  <m:ctrlPr>
+                    <w:rPr>
+                      <w:rFonts w:ascii="Cambria Math" w:hAnsi="Cambria Math"/>
+                      <w:i/>
+                    </w:rPr>
+                  </m:ctrlPr>
+                </m:sSubPr>
+                <m:e>
+                  <m:r>
+                    <w:rPr>
+                      <w:rFonts w:ascii="Cambria Math" w:hAnsi="Cambria Math"/>
+                    </w:rPr>
+                    <m:t>P</m:t>
+                  </m:r>
+                </m:e>
+                <m:sub>
+                  <m:r>
+                    <w:rPr>
+                      <w:rFonts w:ascii="Cambria Math" w:hAnsi="Cambria Math"/>
+                    </w:rPr>
+                    <m:t>Rmin</m:t>
+                  </m:r>
+                </m:sub>
+              </m:sSub>
+              <m:r>
+                <w:rPr>
+                  <w:rFonts w:ascii="Cambria Math" w:hAnsi="Cambria Math"/>
+                </w:rPr>
+                <m:t>-</m:t>
+              </m:r>
+              <m:sSub>
+                <m:sSubPr>
+                  <m:ctrlPr>
+                    <w:rPr>
+                      <w:rFonts w:ascii="Cambria Math" w:hAnsi="Cambria Math"/>
+                      <w:i/>
+                    </w:rPr>
+                  </m:ctrlPr>
+                </m:sSubPr>
+                <m:e>
+                  <m:r>
+                    <w:rPr>
+                      <w:rFonts w:ascii="Cambria Math" w:hAnsi="Cambria Math"/>
+                    </w:rPr>
+                    <m:t>P</m:t>
+                  </m:r>
+                </m:e>
+                <m:sub>
+                  <m:r>
+                    <w:rPr>
+                      <w:rFonts w:ascii="Cambria Math" w:hAnsi="Cambria Math"/>
+                    </w:rPr>
+                    <m:t>N</m:t>
+                  </m:r>
+                </m:sub>
+              </m:sSub>
+              <m:r>
+                <w:rPr>
+                  <w:rFonts w:ascii="Cambria Math" w:hAnsi="Cambria Math"/>
+                </w:rPr>
+                <m:t>+L+20 dB</m:t>
+              </m:r>
+              <m:r>
+                <w:rPr>
+                  <w:rFonts w:ascii="Cambria Math" w:hAnsi="Cambria Math"/>
+                </w:rPr>
+                <m:t>+1 dB</m:t>
+              </m:r>
+            </m:num>
+            <m:den>
+              <m:r>
+                <w:rPr>
+                  <w:rFonts w:ascii="Cambria Math" w:hAnsi="Cambria Math"/>
+                </w:rPr>
+                <m:t>2</m:t>
+              </m:r>
+            </m:den>
+          </m:f>
+        </m:oMath>
+      </m:oMathPara>
+    </w:p>
+    <w:p>
+      <w:pPr>
+        <w:rPr>
+          <w:rFonts w:eastAsiaTheme="minorEastAsia"/>
+        </w:rPr>
+      </w:pPr>
+      <m:oMathPara>
+        <m:oMath>
+          <m:sSub>
+            <m:sSubPr>
+              <m:ctrlPr>
+                <w:rPr>
+                  <w:rFonts w:ascii="Cambria Math" w:hAnsi="Cambria Math"/>
+                  <w:i/>
+                </w:rPr>
+              </m:ctrlPr>
+            </m:sSubPr>
+            <m:e>
+              <m:r>
+                <w:rPr>
+                  <w:rFonts w:ascii="Cambria Math" w:hAnsi="Cambria Math"/>
+                </w:rPr>
+                <m:t>G</m:t>
+              </m:r>
+            </m:e>
+            <m:sub>
+              <m:r>
+                <w:rPr>
+                  <w:rFonts w:ascii="Cambria Math" w:hAnsi="Cambria Math"/>
+                </w:rPr>
+                <m:t>min</m:t>
+              </m:r>
+            </m:sub>
+          </m:sSub>
+          <m:r>
+            <w:rPr>
+              <w:rFonts w:ascii="Cambria Math" w:hAnsi="Cambria Math"/>
+            </w:rPr>
+            <m:t xml:space="preserve">= </m:t>
+          </m:r>
+          <m:f>
+            <m:fPr>
+              <m:ctrlPr>
+                <w:rPr>
+                  <w:rFonts w:ascii="Cambria Math" w:hAnsi="Cambria Math"/>
+                  <w:i/>
+                </w:rPr>
+              </m:ctrlPr>
+            </m:fPr>
+            <m:num>
+              <m:r>
+                <w:rPr>
+                  <w:rFonts w:ascii="Cambria Math" w:hAnsi="Cambria Math"/>
+                </w:rPr>
+                <m:t>-61,96 dBm-19 dBm+14</m:t>
+              </m:r>
+              <m:r>
+                <w:rPr>
+                  <w:rFonts w:ascii="Cambria Math" w:hAnsi="Cambria Math"/>
+                </w:rPr>
+                <m:t>6</m:t>
+              </m:r>
+              <m:r>
+                <w:rPr>
+                  <w:rFonts w:ascii="Cambria Math" w:hAnsi="Cambria Math"/>
+                </w:rPr>
+                <m:t>,</m:t>
+              </m:r>
+              <m:r>
+                <w:rPr>
+                  <w:rFonts w:ascii="Cambria Math" w:hAnsi="Cambria Math"/>
+                </w:rPr>
+                <m:t>9</m:t>
+              </m:r>
+              <m:r>
+                <w:rPr>
+                  <w:rFonts w:ascii="Cambria Math" w:hAnsi="Cambria Math"/>
+                </w:rPr>
+                <m:t>2 dB+20 dB</m:t>
+              </m:r>
+              <m:r>
+                <w:rPr>
+                  <w:rFonts w:ascii="Cambria Math" w:hAnsi="Cambria Math"/>
+                </w:rPr>
+                <m:t>+1 dB</m:t>
+              </m:r>
+            </m:num>
+            <m:den>
+              <m:r>
+                <w:rPr>
+                  <w:rFonts w:ascii="Cambria Math" w:hAnsi="Cambria Math"/>
+                </w:rPr>
+                <m:t>2</m:t>
+              </m:r>
+            </m:den>
+          </m:f>
+          <m:r>
+            <w:rPr>
+              <w:rFonts w:ascii="Cambria Math" w:hAnsi="Cambria Math"/>
+            </w:rPr>
+            <m:t>=4</m:t>
+          </m:r>
+          <m:r>
+            <w:rPr>
+              <w:rFonts w:ascii="Cambria Math" w:hAnsi="Cambria Math"/>
+            </w:rPr>
+            <m:t>3</m:t>
+          </m:r>
+          <m:r>
+            <w:rPr>
+              <w:rFonts w:ascii="Cambria Math" w:hAnsi="Cambria Math"/>
+            </w:rPr>
+            <m:t>,</m:t>
+          </m:r>
+          <m:r>
+            <w:rPr>
+              <w:rFonts w:ascii="Cambria Math" w:hAnsi="Cambria Math"/>
+            </w:rPr>
+            <m:t>4</m:t>
+          </m:r>
+          <m:r>
+            <w:rPr>
+              <w:rFonts w:ascii="Cambria Math" w:hAnsi="Cambria Math"/>
+            </w:rPr>
+            <m:t>8 dB</m:t>
+          </m:r>
+        </m:oMath>
+      </m:oMathPara>
+    </w:p>
+    <w:p>
+      <w:pPr>
+        <w:jc w:val="both"/>
+        <w:rPr>
+          <w:rFonts w:eastAsiaTheme="minorEastAsia"/>
+        </w:rPr>
+      </w:pPr>
+      <w:r>
+        <w:rPr>
+          <w:rFonts w:eastAsiaTheme="minorEastAsia"/>
+        </w:rPr>
+        <w:t xml:space="preserve">Sprawdzenie bilansu łącza (dla wybranych anten, obliczonego wyżej tłumienia wolnej przestrzeni i tłumienia gazów atmosferycznych, uwzględniając tłumienie doprowadzeń oszacowane na </w:t>
+      </w:r>
+      <w:r>
+        <w:rPr>
+          <w:rFonts w:eastAsiaTheme="minorEastAsia"/>
+        </w:rPr>
+        <w:t>1</w:t>
+      </w:r>
+      <w:r>
+        <w:rPr>
+          <w:rFonts w:eastAsiaTheme="minorEastAsia"/>
+        </w:rPr>
+        <w:t xml:space="preserve"> dB):</w:t>
+      </w:r>
+    </w:p>
+    <w:p>
+      <w:pPr>
+        <w:rPr>
+          <w:rFonts w:eastAsiaTheme="minorEastAsia"/>
+        </w:rPr>
+      </w:pPr>
+      <m:oMathPara>
+        <m:oMath>
+          <m:sSub>
+            <m:sSubPr>
+              <m:ctrlPr>
+                <w:rPr>
+                  <w:rFonts w:ascii="Cambria Math" w:hAnsi="Cambria Math"/>
+                  <w:i/>
+                </w:rPr>
+              </m:ctrlPr>
+            </m:sSubPr>
+            <m:e>
+              <m:r>
+                <w:rPr>
+                  <w:rFonts w:ascii="Cambria Math" w:hAnsi="Cambria Math"/>
+                </w:rPr>
+                <m:t>P</m:t>
+              </m:r>
+            </m:e>
+            <m:sub>
+              <m:r>
+                <w:rPr>
+                  <w:rFonts w:ascii="Cambria Math" w:hAnsi="Cambria Math"/>
+                </w:rPr>
+                <m:t>N</m:t>
+              </m:r>
+              <m:r>
+                <w:rPr>
+                  <w:rFonts w:ascii="Cambria Math" w:hAnsi="Cambria Math"/>
+                </w:rPr>
+                <m:t>min</m:t>
+              </m:r>
+            </m:sub>
+          </m:sSub>
+          <m:r>
+            <w:rPr>
+              <w:rFonts w:ascii="Cambria Math" w:hAnsi="Cambria Math"/>
+            </w:rPr>
+            <m:t>=</m:t>
+          </m:r>
+          <m:sSub>
+            <m:sSubPr>
+              <m:ctrlPr>
+                <w:rPr>
+                  <w:rFonts w:ascii="Cambria Math" w:hAnsi="Cambria Math"/>
+                  <w:i/>
+                </w:rPr>
+              </m:ctrlPr>
+            </m:sSubPr>
+            <m:e>
+              <m:r>
+                <w:rPr>
+                  <w:rFonts w:ascii="Cambria Math" w:hAnsi="Cambria Math"/>
+                </w:rPr>
+                <m:t>P</m:t>
+              </m:r>
+            </m:e>
+            <m:sub>
+              <m:r>
+                <w:rPr>
+                  <w:rFonts w:ascii="Cambria Math" w:hAnsi="Cambria Math"/>
+                </w:rPr>
+                <m:t>Rmin</m:t>
+              </m:r>
+            </m:sub>
+          </m:sSub>
+          <m:r>
+            <w:rPr>
+              <w:rFonts w:ascii="Cambria Math" w:hAnsi="Cambria Math"/>
+            </w:rPr>
+            <m:t>-2*G+L+A</m:t>
+          </m:r>
+          <m:r>
+            <w:rPr>
+              <w:rFonts w:ascii="Cambria Math" w:eastAsiaTheme="minorEastAsia" w:hAnsi="Cambria Math"/>
+            </w:rPr>
+            <m:t>+</m:t>
+          </m:r>
+          <m:r>
+            <w:rPr>
+              <w:rFonts w:ascii="Cambria Math" w:eastAsiaTheme="minorEastAsia" w:hAnsi="Cambria Math"/>
+            </w:rPr>
+            <m:t>1</m:t>
+          </m:r>
+          <m:r>
+            <w:rPr>
+              <w:rFonts w:ascii="Cambria Math" w:eastAsiaTheme="minorEastAsia" w:hAnsi="Cambria Math"/>
+            </w:rPr>
+            <m:t xml:space="preserve"> dB</m:t>
+          </m:r>
+        </m:oMath>
+      </m:oMathPara>
+    </w:p>
+    <w:p>
+      <w:pPr>
+        <w:rPr>
+          <w:rFonts w:eastAsiaTheme="minorEastAsia"/>
+        </w:rPr>
+      </w:pPr>
+      <m:oMathPara>
+        <m:oMath>
+          <m:sSub>
+            <m:sSubPr>
+              <m:ctrlPr>
+                <w:rPr>
+                  <w:rFonts w:ascii="Cambria Math" w:hAnsi="Cambria Math"/>
+                  <w:i/>
+                </w:rPr>
+              </m:ctrlPr>
+            </m:sSubPr>
+            <m:e>
+              <m:r>
+                <w:rPr>
+                  <w:rFonts w:ascii="Cambria Math" w:hAnsi="Cambria Math"/>
+                </w:rPr>
+                <m:t>P</m:t>
+              </m:r>
+            </m:e>
+            <m:sub>
+              <m:r>
+                <w:rPr>
+                  <w:rFonts w:ascii="Cambria Math" w:hAnsi="Cambria Math"/>
+                </w:rPr>
+                <m:t>N</m:t>
+              </m:r>
+              <m:r>
+                <w:rPr>
+                  <w:rFonts w:ascii="Cambria Math" w:hAnsi="Cambria Math"/>
+                </w:rPr>
+                <m:t>1</m:t>
+              </m:r>
+            </m:sub>
+          </m:sSub>
+          <m:r>
+            <w:rPr>
+              <w:rFonts w:ascii="Cambria Math" w:hAnsi="Cambria Math"/>
+            </w:rPr>
+            <m:t>=-61,96 dBm-2*43,6 dBi+146,</m:t>
+          </m:r>
+          <m:r>
+            <w:rPr>
+              <w:rFonts w:ascii="Cambria Math" w:hAnsi="Cambria Math"/>
+            </w:rPr>
+            <m:t>92</m:t>
+          </m:r>
+          <m:r>
+            <w:rPr>
+              <w:rFonts w:ascii="Cambria Math" w:hAnsi="Cambria Math"/>
+            </w:rPr>
+            <m:t xml:space="preserve"> dB+3,93 dB</m:t>
+          </m:r>
+          <m:r>
+            <w:rPr>
+              <w:rFonts w:ascii="Cambria Math" w:eastAsiaTheme="minorEastAsia" w:hAnsi="Cambria Math"/>
+            </w:rPr>
+            <m:t>+</m:t>
+          </m:r>
+          <m:r>
+            <w:rPr>
+              <w:rFonts w:ascii="Cambria Math" w:eastAsiaTheme="minorEastAsia" w:hAnsi="Cambria Math"/>
+            </w:rPr>
+            <m:t>1</m:t>
+          </m:r>
+          <m:r>
+            <w:rPr>
+              <w:rFonts w:ascii="Cambria Math" w:eastAsiaTheme="minorEastAsia" w:hAnsi="Cambria Math"/>
+            </w:rPr>
+            <m:t xml:space="preserve"> dB=</m:t>
+          </m:r>
+          <m:r>
+            <w:rPr>
+              <w:rFonts w:ascii="Cambria Math" w:eastAsiaTheme="minorEastAsia" w:hAnsi="Cambria Math"/>
+            </w:rPr>
+            <m:t>2,69</m:t>
+          </m:r>
+          <m:r>
+            <w:rPr>
+              <w:rFonts w:ascii="Cambria Math" w:eastAsiaTheme="minorEastAsia" w:hAnsi="Cambria Math"/>
+            </w:rPr>
+            <m:t xml:space="preserve"> dBm</m:t>
+          </m:r>
+        </m:oMath>
+      </m:oMathPara>
+    </w:p>
+    <w:p>
+      <w:pPr>
+        <w:rPr>
+          <w:rFonts w:eastAsiaTheme="minorEastAsia"/>
+        </w:rPr>
+      </w:pPr>
+      <m:oMathPara>
+        <m:oMath>
+          <m:sSub>
+            <m:sSubPr>
+              <m:ctrlPr>
+                <w:rPr>
+                  <w:rFonts w:ascii="Cambria Math" w:hAnsi="Cambria Math"/>
+                  <w:i/>
+                </w:rPr>
+              </m:ctrlPr>
+            </m:sSubPr>
+            <m:e>
+              <m:r>
+                <w:rPr>
+                  <w:rFonts w:ascii="Cambria Math" w:hAnsi="Cambria Math"/>
+                </w:rPr>
+                <m:t>P</m:t>
+              </m:r>
+            </m:e>
+            <m:sub>
+              <m:r>
+                <w:rPr>
+                  <w:rFonts w:ascii="Cambria Math" w:hAnsi="Cambria Math"/>
+                </w:rPr>
+                <m:t>N</m:t>
+              </m:r>
+              <m:r>
+                <w:rPr>
+                  <w:rFonts w:ascii="Cambria Math" w:hAnsi="Cambria Math"/>
+                </w:rPr>
+                <m:t>2</m:t>
+              </m:r>
+            </m:sub>
+          </m:sSub>
+          <m:r>
+            <w:rPr>
+              <w:rFonts w:ascii="Cambria Math" w:hAnsi="Cambria Math"/>
+            </w:rPr>
+            <m:t>=-61,96 dBm-2*43,6 dBi+146,</m:t>
+          </m:r>
+          <m:r>
+            <w:rPr>
+              <w:rFonts w:ascii="Cambria Math" w:hAnsi="Cambria Math"/>
+            </w:rPr>
+            <m:t>57</m:t>
+          </m:r>
+          <m:r>
+            <w:rPr>
+              <w:rFonts w:ascii="Cambria Math" w:hAnsi="Cambria Math"/>
+            </w:rPr>
+            <m:t xml:space="preserve"> dB+3,93 dB</m:t>
+          </m:r>
+          <m:r>
+            <w:rPr>
+              <w:rFonts w:ascii="Cambria Math" w:eastAsiaTheme="minorEastAsia" w:hAnsi="Cambria Math"/>
+            </w:rPr>
+            <m:t>+1 dB=</m:t>
+          </m:r>
+          <m:r>
+            <w:rPr>
+              <w:rFonts w:ascii="Cambria Math" w:eastAsiaTheme="minorEastAsia" w:hAnsi="Cambria Math"/>
+            </w:rPr>
+            <m:t>2,34</m:t>
+          </m:r>
+          <m:r>
+            <w:rPr>
+              <w:rFonts w:ascii="Cambria Math" w:eastAsiaTheme="minorEastAsia" w:hAnsi="Cambria Math"/>
+            </w:rPr>
+            <m:t xml:space="preserve"> dBm</m:t>
+          </m:r>
+        </m:oMath>
+      </m:oMathPara>
+    </w:p>
+    <w:p>
+      <w:pPr>
+        <w:rPr>
+          <w:rFonts w:eastAsiaTheme="minorEastAsia"/>
+        </w:rPr>
+      </w:pPr>
+    </w:p>
+    <w:p>
+      <w:pPr>
+        <w:jc w:val="both"/>
+        <w:rPr>
+          <w:rFonts w:eastAsiaTheme="minorEastAsia"/>
+        </w:rPr>
+      </w:pPr>
+      <w:r>
+        <w:rPr>
+          <w:rFonts w:eastAsiaTheme="minorEastAsia"/>
+        </w:rPr>
+        <w:t>Widzimy więc, że obliczon</w:t>
+      </w:r>
+      <w:r>
+        <w:rPr>
+          <w:rFonts w:eastAsiaTheme="minorEastAsia"/>
+        </w:rPr>
+        <w:t>e</w:t>
+      </w:r>
+      <w:r>
+        <w:rPr>
+          <w:rFonts w:eastAsiaTheme="minorEastAsia"/>
+        </w:rPr>
+        <w:t xml:space="preserve"> wartoś</w:t>
+      </w:r>
+      <w:r>
+        <w:rPr>
+          <w:rFonts w:eastAsiaTheme="minorEastAsia"/>
+        </w:rPr>
+        <w:t>ci</w:t>
+      </w:r>
+      <w:r>
+        <w:rPr>
+          <w:rFonts w:eastAsiaTheme="minorEastAsia"/>
+        </w:rPr>
+        <w:t xml:space="preserve"> minimalnej</w:t>
+      </w:r>
+      <w:r>
+        <w:rPr>
+          <w:rFonts w:eastAsiaTheme="minorEastAsia"/>
+        </w:rPr>
+        <w:t xml:space="preserve"> mocy nadawania </w:t>
+      </w:r>
+      <w:r>
+        <w:rPr>
+          <w:rFonts w:eastAsiaTheme="minorEastAsia"/>
+        </w:rPr>
+        <w:t>są</w:t>
+      </w:r>
+      <w:r>
+        <w:rPr>
+          <w:rFonts w:eastAsiaTheme="minorEastAsia"/>
+        </w:rPr>
+        <w:t xml:space="preserve"> niższ</w:t>
+      </w:r>
+      <w:r>
+        <w:rPr>
+          <w:rFonts w:eastAsiaTheme="minorEastAsia"/>
+        </w:rPr>
+        <w:t>e</w:t>
+      </w:r>
+      <w:r>
+        <w:rPr>
+          <w:rFonts w:eastAsiaTheme="minorEastAsia"/>
+        </w:rPr>
+        <w:t xml:space="preserve"> niż maksymalna moc nadawania oferowana przez wybraną radiolinię (19 dBm).</w:t>
+      </w:r>
+    </w:p>
+    <w:p>
+      <w:pPr>
+        <w:pStyle w:val="Nagwek1"/>
+      </w:pPr>
+      <w:r>
+        <w:t>Wybrane urządzenia</w:t>
+      </w:r>
+    </w:p>
+    <w:p>
+      <w:pPr>
+        <w:jc w:val="both"/>
+      </w:pPr>
+      <w:r>
+        <w:t>Zdecydowano się wykorzystać radiolinię Integra-G firmy SAF Tehnika, będącą rozwiązaniem całkowicie montowanym na zewnątrz (FODU – Full-outdoor Unit).</w:t>
+      </w:r>
+      <w:r>
+        <w:t xml:space="preserve"> Jej parametry przedstawiono poniżej.</w:t>
+      </w:r>
+      <w:r>
+        <w:t xml:space="preserve"> W przypadku naszego projektu radiolinia będzie pracować w paśmie 26 GHz (24,25-2</w:t>
+      </w:r>
+      <w:r>
+        <w:t>6</w:t>
+      </w:r>
+      <w:r>
+        <w:t xml:space="preserve">,5 GHz), szerokość kanału wynosi 28 MHz i zastosowano modulacje 16QAM. Dla podanych parametrów odczytano, że maksymalna moc nadawana przez radiolinię wynosi 19 dBm, </w:t>
+      </w:r>
+      <w:r>
+        <w:t>a czułość odbiornika wynosi -81,5 dBm.</w:t>
+      </w:r>
+    </w:p>
+    <w:p>
+      <w:pPr>
+        <w:jc w:val="both"/>
+      </w:pPr>
+      <w:r>
+        <w:t>Wybrano antenę o numerze VHP2.5-240 z katalogu firmy Andrew</w:t>
+      </w:r>
+      <w:r>
+        <w:t xml:space="preserve"> (CommScope Company)</w:t>
+      </w:r>
+      <w:r>
+        <w:t>, mającą średnicę 0,8 m i zysk wynoszący 4</w:t>
+      </w:r>
+      <w:r>
+        <w:t>3,6</w:t>
+      </w:r>
+      <w:r>
+        <w:t xml:space="preserve"> dBi</w:t>
+      </w:r>
+      <w:r>
+        <w:t xml:space="preserve"> (środek pasma)</w:t>
+      </w:r>
+      <w:r>
+        <w:t>.</w:t>
+      </w:r>
+      <w:r>
+        <w:t xml:space="preserve"> Antenę tę można połączyć z nadajnikiem za pomocą falowodu PBR220.</w:t>
+      </w:r>
+    </w:p>
+    <w:p>
+      <w:pPr>
+        <w:jc w:val="both"/>
+      </w:pPr>
+    </w:p>
+    <w:p>
+      <w:r>
+        <w:rPr>
+          <w:noProof/>
+        </w:rPr>
+        <w:drawing>
+          <wp:inline distT="0" distB="0" distL="0" distR="0" wp14:anchorId="6B911332" wp14:editId="51151EEA">
+            <wp:extent cx="5753100" cy="4130040"/>
+            <wp:effectExtent l="0" t="0" r="0" b="3810"/>
+            <wp:docPr id="7" name="Obraz 7"/>
+            <wp:cNvGraphicFramePr>
+              <a:graphicFrameLocks xmlns:a="http://schemas.openxmlformats.org/drawingml/2006/main" noChangeAspect="1"/>
+            </wp:cNvGraphicFramePr>
+            <a:graphic xmlns:a="http://schemas.openxmlformats.org/drawingml/2006/main">
+              <a:graphicData uri="http://schemas.openxmlformats.org/drawingml/2006/picture">
+                <pic:pic xmlns:pic="http://schemas.openxmlformats.org/drawingml/2006/picture">
+                  <pic:nvPicPr>
+                    <pic:cNvPr id="0" name="Picture 1"/>
+                    <pic:cNvPicPr>
+                      <a:picLocks noChangeAspect="1" noChangeArrowheads="1"/>
+                    </pic:cNvPicPr>
+                  </pic:nvPicPr>
+                  <pic:blipFill>
+                    <a:blip r:embed="rId15">
+                      <a:extLst>
+                        <a:ext uri="{28A0092B-C50C-407E-A947-70E740481C1C}">
+                          <a14:useLocalDpi xmlns:a14="http://schemas.microsoft.com/office/drawing/2010/main" val="0"/>
+                        </a:ext>
+                      </a:extLst>
+                    </a:blip>
+                    <a:srcRect/>
+                    <a:stretch>
+                      <a:fillRect/>
+                    </a:stretch>
+                  </pic:blipFill>
+                  <pic:spPr bwMode="auto">
+                    <a:xfrm>
+                      <a:off x="0" y="0"/>
+                      <a:ext cx="5753100" cy="4130040"/>
+                    </a:xfrm>
+                    <a:prstGeom prst="rect">
+                      <a:avLst/>
+                    </a:prstGeom>
+                    <a:noFill/>
+                    <a:ln>
+                      <a:noFill/>
+                    </a:ln>
+                  </pic:spPr>
+                </pic:pic>
+              </a:graphicData>
+            </a:graphic>
+          </wp:inline>
+        </w:drawing>
+      </w:r>
+    </w:p>
+    <w:p>
+      <w:r>
+        <w:rPr>
+          <w:noProof/>
+        </w:rPr>
+        <w:lastRenderedPageBreak/>
+        <w:drawing>
+          <wp:inline distT="0" distB="0" distL="0" distR="0" wp14:anchorId="22DE4969" wp14:editId="2587BAC8">
+            <wp:extent cx="5760720" cy="4617720"/>
+            <wp:effectExtent l="0" t="0" r="0" b="0"/>
+            <wp:docPr id="8" name="Obraz 8"/>
+            <wp:cNvGraphicFramePr>
+              <a:graphicFrameLocks xmlns:a="http://schemas.openxmlformats.org/drawingml/2006/main" noChangeAspect="1"/>
+            </wp:cNvGraphicFramePr>
+            <a:graphic xmlns:a="http://schemas.openxmlformats.org/drawingml/2006/main">
+              <a:graphicData uri="http://schemas.openxmlformats.org/drawingml/2006/picture">
+                <pic:pic xmlns:pic="http://schemas.openxmlformats.org/drawingml/2006/picture">
+                  <pic:nvPicPr>
+                    <pic:cNvPr id="0" name="Picture 2"/>
+                    <pic:cNvPicPr>
+                      <a:picLocks noChangeAspect="1" noChangeArrowheads="1"/>
+                    </pic:cNvPicPr>
+                  </pic:nvPicPr>
+                  <pic:blipFill>
+                    <a:blip r:embed="rId16">
+                      <a:extLst>
+                        <a:ext uri="{28A0092B-C50C-407E-A947-70E740481C1C}">
+                          <a14:useLocalDpi xmlns:a14="http://schemas.microsoft.com/office/drawing/2010/main" val="0"/>
+                        </a:ext>
+                      </a:extLst>
+                    </a:blip>
+                    <a:srcRect/>
+                    <a:stretch>
+                      <a:fillRect/>
+                    </a:stretch>
+                  </pic:blipFill>
+                  <pic:spPr bwMode="auto">
+                    <a:xfrm>
+                      <a:off x="0" y="0"/>
+                      <a:ext cx="5760720" cy="4617720"/>
+                    </a:xfrm>
+                    <a:prstGeom prst="rect">
+                      <a:avLst/>
+                    </a:prstGeom>
+                    <a:noFill/>
+                    <a:ln>
+                      <a:noFill/>
+                    </a:ln>
+                  </pic:spPr>
+                </pic:pic>
+              </a:graphicData>
+            </a:graphic>
+          </wp:inline>
+        </w:drawing>
+      </w:r>
+    </w:p>
+    <w:p>
+      <w:r>
+        <w:rPr>
+          <w:noProof/>
+        </w:rPr>
+        <w:lastRenderedPageBreak/>
+        <w:drawing>
+          <wp:inline distT="0" distB="0" distL="0" distR="0" wp14:anchorId="5D0441FB" wp14:editId="326159E3">
+            <wp:extent cx="5753100" cy="4198620"/>
+            <wp:effectExtent l="0" t="0" r="0" b="0"/>
+            <wp:docPr id="10" name="Obraz 10"/>
+            <wp:cNvGraphicFramePr>
+              <a:graphicFrameLocks xmlns:a="http://schemas.openxmlformats.org/drawingml/2006/main" noChangeAspect="1"/>
+            </wp:cNvGraphicFramePr>
+            <a:graphic xmlns:a="http://schemas.openxmlformats.org/drawingml/2006/main">
+              <a:graphicData uri="http://schemas.openxmlformats.org/drawingml/2006/picture">
+                <pic:pic xmlns:pic="http://schemas.openxmlformats.org/drawingml/2006/picture">
+                  <pic:nvPicPr>
+                    <pic:cNvPr id="0" name="Picture 4"/>
+                    <pic:cNvPicPr>
+                      <a:picLocks noChangeAspect="1" noChangeArrowheads="1"/>
+                    </pic:cNvPicPr>
+                  </pic:nvPicPr>
+                  <pic:blipFill>
+                    <a:blip r:embed="rId17">
+                      <a:extLst>
+                        <a:ext uri="{28A0092B-C50C-407E-A947-70E740481C1C}">
+                          <a14:useLocalDpi xmlns:a14="http://schemas.microsoft.com/office/drawing/2010/main" val="0"/>
+                        </a:ext>
+                      </a:extLst>
+                    </a:blip>
+                    <a:srcRect/>
+                    <a:stretch>
+                      <a:fillRect/>
+                    </a:stretch>
+                  </pic:blipFill>
+                  <pic:spPr bwMode="auto">
+                    <a:xfrm>
+                      <a:off x="0" y="0"/>
+                      <a:ext cx="5753100" cy="4198620"/>
+                    </a:xfrm>
+                    <a:prstGeom prst="rect">
+                      <a:avLst/>
+                    </a:prstGeom>
+                    <a:noFill/>
+                    <a:ln>
+                      <a:noFill/>
+                    </a:ln>
+                  </pic:spPr>
+                </pic:pic>
+              </a:graphicData>
+            </a:graphic>
+          </wp:inline>
+        </w:drawing>
+      </w:r>
+    </w:p>
+    <w:p>
+      <w:r>
+        <w:rPr>
+          <w:noProof/>
+        </w:rPr>
+        <w:drawing>
+          <wp:inline distT="0" distB="0" distL="0" distR="0" wp14:anchorId="48FEDC51" wp14:editId="046A0CB2">
+            <wp:extent cx="5753100" cy="2903220"/>
+            <wp:effectExtent l="0" t="0" r="0" b="0"/>
+            <wp:docPr id="11" name="Obraz 11"/>
+            <wp:cNvGraphicFramePr>
+              <a:graphicFrameLocks xmlns:a="http://schemas.openxmlformats.org/drawingml/2006/main" noChangeAspect="1"/>
+            </wp:cNvGraphicFramePr>
+            <a:graphic xmlns:a="http://schemas.openxmlformats.org/drawingml/2006/main">
+              <a:graphicData uri="http://schemas.openxmlformats.org/drawingml/2006/picture">
+                <pic:pic xmlns:pic="http://schemas.openxmlformats.org/drawingml/2006/picture">
+                  <pic:nvPicPr>
+                    <pic:cNvPr id="0" name="Picture 5"/>
+                    <pic:cNvPicPr>
+                      <a:picLocks noChangeAspect="1" noChangeArrowheads="1"/>
+                    </pic:cNvPicPr>
+                  </pic:nvPicPr>
+                  <pic:blipFill>
+                    <a:blip r:embed="rId18">
+                      <a:extLst>
+                        <a:ext uri="{28A0092B-C50C-407E-A947-70E740481C1C}">
+                          <a14:useLocalDpi xmlns:a14="http://schemas.microsoft.com/office/drawing/2010/main" val="0"/>
+                        </a:ext>
+                      </a:extLst>
+                    </a:blip>
+                    <a:srcRect/>
+                    <a:stretch>
+                      <a:fillRect/>
+                    </a:stretch>
+                  </pic:blipFill>
+                  <pic:spPr bwMode="auto">
+                    <a:xfrm>
+                      <a:off x="0" y="0"/>
+                      <a:ext cx="5753100" cy="2903220"/>
+                    </a:xfrm>
+                    <a:prstGeom prst="rect">
+                      <a:avLst/>
+                    </a:prstGeom>
+                    <a:noFill/>
+                    <a:ln>
+                      <a:noFill/>
+                    </a:ln>
+                  </pic:spPr>
+                </pic:pic>
+              </a:graphicData>
+            </a:graphic>
+          </wp:inline>
+        </w:drawing>
+      </w:r>
+    </w:p>
+    <w:p/>
+    <w:p/>
+    <w:p/>
+    <w:p/>
+    <w:p>
+      <w:r>
+        <w:rPr>
+          <w:noProof/>
+        </w:rPr>
+        <w:lastRenderedPageBreak/>
+        <w:drawing>
+          <wp:inline distT="0" distB="0" distL="0" distR="0" wp14:anchorId="6AE8AC74" wp14:editId="4C9E2C8C">
+            <wp:extent cx="5753100" cy="449580"/>
+            <wp:effectExtent l="0" t="0" r="0" b="7620"/>
+            <wp:docPr id="12" name="Obraz 12"/>
+            <wp:cNvGraphicFramePr>
+              <a:graphicFrameLocks xmlns:a="http://schemas.openxmlformats.org/drawingml/2006/main" noChangeAspect="1"/>
+            </wp:cNvGraphicFramePr>
+            <a:graphic xmlns:a="http://schemas.openxmlformats.org/drawingml/2006/main">
+              <a:graphicData uri="http://schemas.openxmlformats.org/drawingml/2006/picture">
+                <pic:pic xmlns:pic="http://schemas.openxmlformats.org/drawingml/2006/picture">
+                  <pic:nvPicPr>
+                    <pic:cNvPr id="0" name="Picture 6"/>
+                    <pic:cNvPicPr>
+                      <a:picLocks noChangeAspect="1" noChangeArrowheads="1"/>
+                    </pic:cNvPicPr>
+                  </pic:nvPicPr>
+                  <pic:blipFill>
+                    <a:blip r:embed="rId19">
+                      <a:extLst>
+                        <a:ext uri="{28A0092B-C50C-407E-A947-70E740481C1C}">
+                          <a14:useLocalDpi xmlns:a14="http://schemas.microsoft.com/office/drawing/2010/main" val="0"/>
+                        </a:ext>
+                      </a:extLst>
+                    </a:blip>
+                    <a:srcRect/>
+                    <a:stretch>
+                      <a:fillRect/>
+                    </a:stretch>
+                  </pic:blipFill>
+                  <pic:spPr bwMode="auto">
+                    <a:xfrm>
+                      <a:off x="0" y="0"/>
+                      <a:ext cx="5753100" cy="449580"/>
+                    </a:xfrm>
+                    <a:prstGeom prst="rect">
+                      <a:avLst/>
+                    </a:prstGeom>
+                    <a:noFill/>
+                    <a:ln>
+                      <a:noFill/>
+                    </a:ln>
+                  </pic:spPr>
+                </pic:pic>
+              </a:graphicData>
+            </a:graphic>
+          </wp:inline>
+        </w:drawing>
+      </w:r>
+    </w:p>
+    <w:p>
+      <w:r>
+        <w:rPr>
+          <w:noProof/>
+        </w:rPr>
+        <w:drawing>
+          <wp:inline distT="0" distB="0" distL="0" distR="0" wp14:anchorId="57AF3AB1" wp14:editId="240F28B9">
+            <wp:extent cx="5753100" cy="4046220"/>
+            <wp:effectExtent l="0" t="0" r="0" b="0"/>
+            <wp:docPr id="13" name="Obraz 13"/>
+            <wp:cNvGraphicFramePr>
+              <a:graphicFrameLocks xmlns:a="http://schemas.openxmlformats.org/drawingml/2006/main" noChangeAspect="1"/>
+            </wp:cNvGraphicFramePr>
+            <a:graphic xmlns:a="http://schemas.openxmlformats.org/drawingml/2006/main">
+              <a:graphicData uri="http://schemas.openxmlformats.org/drawingml/2006/picture">
+                <pic:pic xmlns:pic="http://schemas.openxmlformats.org/drawingml/2006/picture">
+                  <pic:nvPicPr>
+                    <pic:cNvPr id="0" name="Picture 7"/>
+                    <pic:cNvPicPr>
+                      <a:picLocks noChangeAspect="1" noChangeArrowheads="1"/>
+                    </pic:cNvPicPr>
+                  </pic:nvPicPr>
+                  <pic:blipFill>
+                    <a:blip r:embed="rId20">
+                      <a:extLst>
+                        <a:ext uri="{28A0092B-C50C-407E-A947-70E740481C1C}">
+                          <a14:useLocalDpi xmlns:a14="http://schemas.microsoft.com/office/drawing/2010/main" val="0"/>
+                        </a:ext>
+                      </a:extLst>
+                    </a:blip>
+                    <a:srcRect/>
+                    <a:stretch>
+                      <a:fillRect/>
+                    </a:stretch>
+                  </pic:blipFill>
+                  <pic:spPr bwMode="auto">
+                    <a:xfrm>
+                      <a:off x="0" y="0"/>
+                      <a:ext cx="5753100" cy="4046220"/>
+                    </a:xfrm>
+                    <a:prstGeom prst="rect">
+                      <a:avLst/>
+                    </a:prstGeom>
+                    <a:noFill/>
+                    <a:ln>
+                      <a:noFill/>
+                    </a:ln>
+                  </pic:spPr>
+                </pic:pic>
+              </a:graphicData>
+            </a:graphic>
+          </wp:inline>
+        </w:drawing>
+      </w:r>
+    </w:p>
+    <w:p/>
+    <w:p>
+      <w:r>
+        <w:t>Parametry anten z katalogu firmy Andrew:</w:t>
+      </w:r>
+    </w:p>
+    <w:p>
+      <w:pPr>
+        <w:jc w:val="center"/>
+      </w:pPr>
+      <w:r>
+        <w:rPr>
+          <w:noProof/>
+        </w:rPr>
+        <w:drawing>
+          <wp:inline distT="0" distB="0" distL="0" distR="0" wp14:anchorId="15946696" wp14:editId="45FA0921">
+            <wp:extent cx="5753100" cy="2293620"/>
+            <wp:effectExtent l="0" t="0" r="0" b="0"/>
+            <wp:docPr id="14" name="Obraz 14"/>
+            <wp:cNvGraphicFramePr>
+              <a:graphicFrameLocks xmlns:a="http://schemas.openxmlformats.org/drawingml/2006/main" noChangeAspect="1"/>
+            </wp:cNvGraphicFramePr>
+            <a:graphic xmlns:a="http://schemas.openxmlformats.org/drawingml/2006/main">
+              <a:graphicData uri="http://schemas.openxmlformats.org/drawingml/2006/picture">
+                <pic:pic xmlns:pic="http://schemas.openxmlformats.org/drawingml/2006/picture">
+                  <pic:nvPicPr>
+                    <pic:cNvPr id="0" name="Picture 8"/>
+                    <pic:cNvPicPr>
+                      <a:picLocks noChangeAspect="1" noChangeArrowheads="1"/>
+                    </pic:cNvPicPr>
+                  </pic:nvPicPr>
+                  <pic:blipFill>
+                    <a:blip r:embed="rId21">
+                      <a:extLst>
+                        <a:ext uri="{28A0092B-C50C-407E-A947-70E740481C1C}">
+                          <a14:useLocalDpi xmlns:a14="http://schemas.microsoft.com/office/drawing/2010/main" val="0"/>
+                        </a:ext>
+                      </a:extLst>
+                    </a:blip>
+                    <a:srcRect/>
+                    <a:stretch>
+                      <a:fillRect/>
+                    </a:stretch>
+                  </pic:blipFill>
+                  <pic:spPr bwMode="auto">
+                    <a:xfrm>
+                      <a:off x="0" y="0"/>
+                      <a:ext cx="5753100" cy="2293620"/>
+                    </a:xfrm>
+                    <a:prstGeom prst="rect">
+                      <a:avLst/>
+                    </a:prstGeom>
+                    <a:noFill/>
+                    <a:ln>
+                      <a:noFill/>
+                    </a:ln>
+                  </pic:spPr>
+                </pic:pic>
+              </a:graphicData>
+            </a:graphic>
+          </wp:inline>
+        </w:drawing>
       </w:r>
     </w:p>
     <w:sectPr>
@@ -6817,8 +8142,8 @@
 </file>
 
 <file path=word/comments.xml><?xml version="1.0" encoding="utf-8"?>
-<w:comments xmlns:wpc="http://schemas.microsoft.com/office/word/2010/wordprocessingCanvas" xmlns:cx="http://schemas.microsoft.com/office/drawing/2014/chartex" xmlns:cx1="http://schemas.microsoft.com/office/drawing/2015/9/8/chartex" xmlns:cx2="http://schemas.microsoft.com/office/drawing/2015/10/21/chartex" xmlns:cx3="http://schemas.microsoft.com/office/drawing/2016/5/9/chartex" xmlns:cx4="http://schemas.microsoft.com/office/drawing/2016/5/10/chartex" xmlns:cx5="http://schemas.microsoft.com/office/drawing/2016/5/11/chartex" xmlns:cx6="http://schemas.microsoft.com/office/drawing/2016/5/12/chartex" xmlns:cx7="http://schemas.microsoft.com/office/drawing/2016/5/13/chartex" xmlns:cx8="http://schemas.microsoft.com/office/drawing/2016/5/14/chartex" xmlns:mc="http://schemas.openxmlformats.org/markup-compatibility/2006" xmlns:aink="http://schemas.microsoft.com/office/drawing/2016/ink" xmlns:am3d="http://schemas.microsoft.com/office/drawing/2017/model3d" xmlns:o="urn:schemas-microsoft-com:office:office" xmlns:r="http://schemas.openxmlformats.org/officeDocument/2006/relationships" xmlns:m="http://schemas.openxmlformats.org/officeDocument/2006/math" xmlns:v="urn:schemas-microsoft-com:vml" xmlns:wp14="http://schemas.microsoft.com/office/word/2010/wordprocessingDrawing" xmlns:wp="http://schemas.openxmlformats.org/drawingml/2006/wordprocessingDrawing" xmlns:w10="urn:schemas-microsoft-com:office:word" xmlns:w="http://schemas.openxmlformats.org/wordprocessingml/2006/main" xmlns:w14="http://schemas.microsoft.com/office/word/2010/wordml" xmlns:w15="http://schemas.microsoft.com/office/word/2012/wordml" xmlns:w16cex="http://schemas.microsoft.com/office/word/2018/wordml/cex" xmlns:w16cid="http://schemas.microsoft.com/office/word/2016/wordml/cid" xmlns:w16="http://schemas.microsoft.com/office/word/2018/wordml" xmlns:w16se="http://schemas.microsoft.com/office/word/2015/wordml/symex" xmlns:wpg="http://schemas.microsoft.com/office/word/2010/wordprocessingGroup" xmlns:wpi="http://schemas.microsoft.com/office/word/2010/wordprocessingInk" xmlns:wne="http://schemas.microsoft.com/office/word/2006/wordml" xmlns:wps="http://schemas.microsoft.com/office/word/2010/wordprocessingShape" mc:Ignorable="w14 w15 w16se w16cid w16 w16cex wp14">
-  <w:comment w:id="3" w:author="Czekała Piotr (STUD)" w:date="2020-04-14T16:43:00Z" w:initials="CP(">
+<w:comments xmlns:wpc="http://schemas.microsoft.com/office/word/2010/wordprocessingCanvas" xmlns:cx="http://schemas.microsoft.com/office/drawing/2014/chartex" xmlns:cx1="http://schemas.microsoft.com/office/drawing/2015/9/8/chartex" xmlns:cx2="http://schemas.microsoft.com/office/drawing/2015/10/21/chartex" xmlns:cx3="http://schemas.microsoft.com/office/drawing/2016/5/9/chartex" xmlns:cx4="http://schemas.microsoft.com/office/drawing/2016/5/10/chartex" xmlns:cx5="http://schemas.microsoft.com/office/drawing/2016/5/11/chartex" xmlns:cx6="http://schemas.microsoft.com/office/drawing/2016/5/12/chartex" xmlns:cx7="http://schemas.microsoft.com/office/drawing/2016/5/13/chartex" xmlns:cx8="http://schemas.microsoft.com/office/drawing/2016/5/14/chartex" xmlns:mc="http://schemas.openxmlformats.org/markup-compatibility/2006" xmlns:aink="http://schemas.microsoft.com/office/drawing/2016/ink" xmlns:am3d="http://schemas.microsoft.com/office/drawing/2017/model3d" xmlns:o="urn:schemas-microsoft-com:office:office" xmlns:r="http://schemas.openxmlformats.org/officeDocument/2006/relationships" xmlns:m="http://schemas.openxmlformats.org/officeDocument/2006/math" xmlns:v="urn:schemas-microsoft-com:vml" xmlns:wp14="http://schemas.microsoft.com/office/word/2010/wordprocessingDrawing" xmlns:wp="http://schemas.openxmlformats.org/drawingml/2006/wordprocessingDrawing" xmlns:w10="urn:schemas-microsoft-com:office:word" xmlns:w="http://schemas.openxmlformats.org/wordprocessingml/2006/main" xmlns:w14="http://schemas.microsoft.com/office/word/2010/wordml" xmlns:w15="http://schemas.microsoft.com/office/word/2012/wordml" xmlns:w16cid="http://schemas.microsoft.com/office/word/2016/wordml/cid" xmlns:w16se="http://schemas.microsoft.com/office/word/2015/wordml/symex" xmlns:wpg="http://schemas.microsoft.com/office/word/2010/wordprocessingGroup" xmlns:wpi="http://schemas.microsoft.com/office/word/2010/wordprocessingInk" xmlns:wne="http://schemas.microsoft.com/office/word/2006/wordml" xmlns:wps="http://schemas.microsoft.com/office/word/2010/wordprocessingShape" mc:Ignorable="w14 w15 w16se w16cid wp14">
+  <w:comment w:id="3" w:author="Czekała Piotr (STUD)" w:date="2020-05-02T09:47:00Z" w:initials="CP(">
     <w:p>
       <w:pPr>
         <w:pStyle w:val="Tekstkomentarza"/>
@@ -6830,95 +8155,35 @@
         <w:annotationRef/>
       </w:r>
       <w:r>
-        <w:t>Do zrobienia</w:t>
-      </w:r>
-    </w:p>
-  </w:comment>
-  <w:comment w:id="4" w:author="Czekała Piotr (STUD)" w:date="2020-05-02T09:47:00Z" w:initials="CP(">
-    <w:p>
-      <w:pPr>
-        <w:pStyle w:val="Tekstkomentarza"/>
-      </w:pPr>
-      <w:r>
-        <w:rPr>
-          <w:rStyle w:val="Odwoaniedokomentarza"/>
-        </w:rPr>
-        <w:annotationRef/>
-      </w:r>
-      <w:r>
         <w:t>Trzeba to policzyć!!!</w:t>
       </w:r>
-    </w:p>
-  </w:comment>
-  <w:comment w:id="5" w:author="Czekała Piotr (STUD)" w:date="2020-04-14T10:44:00Z" w:initials="CP(">
-    <w:p>
-      <w:pPr>
-        <w:pStyle w:val="Tekstkomentarza"/>
-      </w:pPr>
-      <w:r>
-        <w:rPr>
-          <w:rStyle w:val="Odwoaniedokomentarza"/>
-        </w:rPr>
-        <w:annotationRef/>
-      </w:r>
-      <w:r>
-        <w:t>Do zrobienia</w:t>
-      </w:r>
-    </w:p>
-  </w:comment>
-  <w:comment w:id="6" w:author="Czekała Piotr (STUD)" w:date="2020-04-14T10:44:00Z" w:initials="CP(">
-    <w:p>
-      <w:pPr>
-        <w:pStyle w:val="Tekstkomentarza"/>
-      </w:pPr>
-      <w:r>
-        <w:rPr>
-          <w:rStyle w:val="Odwoaniedokomentarza"/>
-        </w:rPr>
-        <w:annotationRef/>
-      </w:r>
-      <w:r>
-        <w:t xml:space="preserve">Podstawić wartość z </w:t>
-      </w:r>
-      <w:proofErr w:type="spellStart"/>
-      <w:r>
-        <w:t>urzadzenia</w:t>
-      </w:r>
-      <w:proofErr w:type="spellEnd"/>
     </w:p>
   </w:comment>
 </w:comments>
 </file>
 
 <file path=word/commentsExtended.xml><?xml version="1.0" encoding="utf-8"?>
-<w15:commentsEx xmlns:wpc="http://schemas.microsoft.com/office/word/2010/wordprocessingCanvas" xmlns:cx="http://schemas.microsoft.com/office/drawing/2014/chartex" xmlns:cx1="http://schemas.microsoft.com/office/drawing/2015/9/8/chartex" xmlns:cx2="http://schemas.microsoft.com/office/drawing/2015/10/21/chartex" xmlns:cx3="http://schemas.microsoft.com/office/drawing/2016/5/9/chartex" xmlns:cx4="http://schemas.microsoft.com/office/drawing/2016/5/10/chartex" xmlns:cx5="http://schemas.microsoft.com/office/drawing/2016/5/11/chartex" xmlns:cx6="http://schemas.microsoft.com/office/drawing/2016/5/12/chartex" xmlns:cx7="http://schemas.microsoft.com/office/drawing/2016/5/13/chartex" xmlns:cx8="http://schemas.microsoft.com/office/drawing/2016/5/14/chartex" xmlns:mc="http://schemas.openxmlformats.org/markup-compatibility/2006" xmlns:aink="http://schemas.microsoft.com/office/drawing/2016/ink" xmlns:am3d="http://schemas.microsoft.com/office/drawing/2017/model3d" xmlns:o="urn:schemas-microsoft-com:office:office" xmlns:r="http://schemas.openxmlformats.org/officeDocument/2006/relationships" xmlns:m="http://schemas.openxmlformats.org/officeDocument/2006/math" xmlns:v="urn:schemas-microsoft-com:vml" xmlns:wp14="http://schemas.microsoft.com/office/word/2010/wordprocessingDrawing" xmlns:wp="http://schemas.openxmlformats.org/drawingml/2006/wordprocessingDrawing" xmlns:w10="urn:schemas-microsoft-com:office:word" xmlns:w="http://schemas.openxmlformats.org/wordprocessingml/2006/main" xmlns:w14="http://schemas.microsoft.com/office/word/2010/wordml" xmlns:w15="http://schemas.microsoft.com/office/word/2012/wordml" xmlns:w16cex="http://schemas.microsoft.com/office/word/2018/wordml/cex" xmlns:w16cid="http://schemas.microsoft.com/office/word/2016/wordml/cid" xmlns:w16="http://schemas.microsoft.com/office/word/2018/wordml" xmlns:w16se="http://schemas.microsoft.com/office/word/2015/wordml/symex" xmlns:wpg="http://schemas.microsoft.com/office/word/2010/wordprocessingGroup" xmlns:wpi="http://schemas.microsoft.com/office/word/2010/wordprocessingInk" xmlns:wne="http://schemas.microsoft.com/office/word/2006/wordml" xmlns:wps="http://schemas.microsoft.com/office/word/2010/wordprocessingShape" mc:Ignorable="w14 w15 w16se w16cid w16 w16cex wp14">
-  <w15:commentEx w15:paraId="5B4E8D2C" w15:done="0"/>
-  <w15:commentEx w15:paraId="560600F4" w15:done="0"/>
-  <w15:commentEx w15:paraId="4ABEA8B9" w15:done="0"/>
-  <w15:commentEx w15:paraId="0234DD12" w15:done="0"/>
+<w15:commentsEx xmlns:wpc="http://schemas.microsoft.com/office/word/2010/wordprocessingCanvas" xmlns:cx="http://schemas.microsoft.com/office/drawing/2014/chartex" xmlns:cx1="http://schemas.microsoft.com/office/drawing/2015/9/8/chartex" xmlns:cx2="http://schemas.microsoft.com/office/drawing/2015/10/21/chartex" xmlns:cx3="http://schemas.microsoft.com/office/drawing/2016/5/9/chartex" xmlns:cx4="http://schemas.microsoft.com/office/drawing/2016/5/10/chartex" xmlns:cx5="http://schemas.microsoft.com/office/drawing/2016/5/11/chartex" xmlns:cx6="http://schemas.microsoft.com/office/drawing/2016/5/12/chartex" xmlns:cx7="http://schemas.microsoft.com/office/drawing/2016/5/13/chartex" xmlns:cx8="http://schemas.microsoft.com/office/drawing/2016/5/14/chartex" xmlns:mc="http://schemas.openxmlformats.org/markup-compatibility/2006" xmlns:aink="http://schemas.microsoft.com/office/drawing/2016/ink" xmlns:am3d="http://schemas.microsoft.com/office/drawing/2017/model3d" xmlns:o="urn:schemas-microsoft-com:office:office" xmlns:r="http://schemas.openxmlformats.org/officeDocument/2006/relationships" xmlns:m="http://schemas.openxmlformats.org/officeDocument/2006/math" xmlns:v="urn:schemas-microsoft-com:vml" xmlns:wp14="http://schemas.microsoft.com/office/word/2010/wordprocessingDrawing" xmlns:wp="http://schemas.openxmlformats.org/drawingml/2006/wordprocessingDrawing" xmlns:w10="urn:schemas-microsoft-com:office:word" xmlns:w="http://schemas.openxmlformats.org/wordprocessingml/2006/main" xmlns:w14="http://schemas.microsoft.com/office/word/2010/wordml" xmlns:w15="http://schemas.microsoft.com/office/word/2012/wordml" xmlns:w16cid="http://schemas.microsoft.com/office/word/2016/wordml/cid" xmlns:w16se="http://schemas.microsoft.com/office/word/2015/wordml/symex" xmlns:wpg="http://schemas.microsoft.com/office/word/2010/wordprocessingGroup" xmlns:wpi="http://schemas.microsoft.com/office/word/2010/wordprocessingInk" xmlns:wne="http://schemas.microsoft.com/office/word/2006/wordml" xmlns:wps="http://schemas.microsoft.com/office/word/2010/wordprocessingShape" mc:Ignorable="w14 w15 w16se w16cid wp14">
+  <w15:commentEx w15:paraId="23CEAA1D" w15:done="0"/>
 </w15:commentsEx>
 </file>
 
 <file path=word/commentsExtensible.xml><?xml version="1.0" encoding="utf-8"?>
 <w16cex:commentsExtensible xmlns:wpc="http://schemas.microsoft.com/office/word/2010/wordprocessingCanvas" xmlns:cx="http://schemas.microsoft.com/office/drawing/2014/chartex" xmlns:cx1="http://schemas.microsoft.com/office/drawing/2015/9/8/chartex" xmlns:cx2="http://schemas.microsoft.com/office/drawing/2015/10/21/chartex" xmlns:cx3="http://schemas.microsoft.com/office/drawing/2016/5/9/chartex" xmlns:cx4="http://schemas.microsoft.com/office/drawing/2016/5/10/chartex" xmlns:cx5="http://schemas.microsoft.com/office/drawing/2016/5/11/chartex" xmlns:cx6="http://schemas.microsoft.com/office/drawing/2016/5/12/chartex" xmlns:cx7="http://schemas.microsoft.com/office/drawing/2016/5/13/chartex" xmlns:cx8="http://schemas.microsoft.com/office/drawing/2016/5/14/chartex" xmlns:mc="http://schemas.openxmlformats.org/markup-compatibility/2006" xmlns:aink="http://schemas.microsoft.com/office/drawing/2016/ink" xmlns:am3d="http://schemas.microsoft.com/office/drawing/2017/model3d" xmlns:o="urn:schemas-microsoft-com:office:office" xmlns:r="http://schemas.openxmlformats.org/officeDocument/2006/relationships" xmlns:m="http://schemas.openxmlformats.org/officeDocument/2006/math" xmlns:v="urn:schemas-microsoft-com:vml" xmlns:wp14="http://schemas.microsoft.com/office/word/2010/wordprocessingDrawing" xmlns:wp="http://schemas.openxmlformats.org/drawingml/2006/wordprocessingDrawing" xmlns:w10="urn:schemas-microsoft-com:office:word" xmlns:w="http://schemas.openxmlformats.org/wordprocessingml/2006/main" xmlns:w14="http://schemas.microsoft.com/office/word/2010/wordml" xmlns:w15="http://schemas.microsoft.com/office/word/2012/wordml" xmlns:w16cex="http://schemas.microsoft.com/office/word/2018/wordml/cex" xmlns:w16cid="http://schemas.microsoft.com/office/word/2016/wordml/cid" xmlns:w16="http://schemas.microsoft.com/office/word/2018/wordml" xmlns:w16se="http://schemas.microsoft.com/office/word/2015/wordml/symex" xmlns:wpg="http://schemas.microsoft.com/office/word/2010/wordprocessingGroup" xmlns:wpi="http://schemas.microsoft.com/office/word/2010/wordprocessingInk" xmlns:wne="http://schemas.microsoft.com/office/word/2006/wordml" xmlns:wps="http://schemas.microsoft.com/office/word/2010/wordprocessingShape" mc:Ignorable="w14 w15 w16se w16cid w16 w16cex wp14">
   <w16cex:commentExtensible w16cex:durableId="2240669D" w16cex:dateUtc="2020-04-14T14:43:00Z"/>
-  <w16cex:commentExtensible w16cex:durableId="2257C017" w16cex:dateUtc="2020-05-02T07:47:00Z"/>
   <w16cex:commentExtensible w16cex:durableId="22401293" w16cex:dateUtc="2020-04-14T08:44:00Z"/>
   <w16cex:commentExtensible w16cex:durableId="224012AB" w16cex:dateUtc="2020-04-14T08:44:00Z"/>
 </w16cex:commentsExtensible>
 </file>
 
 <file path=word/commentsIds.xml><?xml version="1.0" encoding="utf-8"?>
-<w16cid:commentsIds xmlns:wpc="http://schemas.microsoft.com/office/word/2010/wordprocessingCanvas" xmlns:cx="http://schemas.microsoft.com/office/drawing/2014/chartex" xmlns:cx1="http://schemas.microsoft.com/office/drawing/2015/9/8/chartex" xmlns:cx2="http://schemas.microsoft.com/office/drawing/2015/10/21/chartex" xmlns:cx3="http://schemas.microsoft.com/office/drawing/2016/5/9/chartex" xmlns:cx4="http://schemas.microsoft.com/office/drawing/2016/5/10/chartex" xmlns:cx5="http://schemas.microsoft.com/office/drawing/2016/5/11/chartex" xmlns:cx6="http://schemas.microsoft.com/office/drawing/2016/5/12/chartex" xmlns:cx7="http://schemas.microsoft.com/office/drawing/2016/5/13/chartex" xmlns:cx8="http://schemas.microsoft.com/office/drawing/2016/5/14/chartex" xmlns:mc="http://schemas.openxmlformats.org/markup-compatibility/2006" xmlns:aink="http://schemas.microsoft.com/office/drawing/2016/ink" xmlns:am3d="http://schemas.microsoft.com/office/drawing/2017/model3d" xmlns:o="urn:schemas-microsoft-com:office:office" xmlns:r="http://schemas.openxmlformats.org/officeDocument/2006/relationships" xmlns:m="http://schemas.openxmlformats.org/officeDocument/2006/math" xmlns:v="urn:schemas-microsoft-com:vml" xmlns:wp14="http://schemas.microsoft.com/office/word/2010/wordprocessingDrawing" xmlns:wp="http://schemas.openxmlformats.org/drawingml/2006/wordprocessingDrawing" xmlns:w10="urn:schemas-microsoft-com:office:word" xmlns:w="http://schemas.openxmlformats.org/wordprocessingml/2006/main" xmlns:w14="http://schemas.microsoft.com/office/word/2010/wordml" xmlns:w15="http://schemas.microsoft.com/office/word/2012/wordml" xmlns:w16cex="http://schemas.microsoft.com/office/word/2018/wordml/cex" xmlns:w16cid="http://schemas.microsoft.com/office/word/2016/wordml/cid" xmlns:w16="http://schemas.microsoft.com/office/word/2018/wordml" xmlns:w16se="http://schemas.microsoft.com/office/word/2015/wordml/symex" xmlns:wpg="http://schemas.microsoft.com/office/word/2010/wordprocessingGroup" xmlns:wpi="http://schemas.microsoft.com/office/word/2010/wordprocessingInk" xmlns:wne="http://schemas.microsoft.com/office/word/2006/wordml" xmlns:wps="http://schemas.microsoft.com/office/word/2010/wordprocessingShape" mc:Ignorable="w14 w15 w16se w16cid w16 w16cex wp14">
-  <w16cid:commentId w16cid:paraId="5B4E8D2C" w16cid:durableId="2240669D"/>
-  <w16cid:commentId w16cid:paraId="560600F4" w16cid:durableId="2257C017"/>
-  <w16cid:commentId w16cid:paraId="4ABEA8B9" w16cid:durableId="22401293"/>
-  <w16cid:commentId w16cid:paraId="0234DD12" w16cid:durableId="224012AB"/>
+<w16cid:commentsIds xmlns:wpc="http://schemas.microsoft.com/office/word/2010/wordprocessingCanvas" xmlns:cx="http://schemas.microsoft.com/office/drawing/2014/chartex" xmlns:cx1="http://schemas.microsoft.com/office/drawing/2015/9/8/chartex" xmlns:cx2="http://schemas.microsoft.com/office/drawing/2015/10/21/chartex" xmlns:cx3="http://schemas.microsoft.com/office/drawing/2016/5/9/chartex" xmlns:cx4="http://schemas.microsoft.com/office/drawing/2016/5/10/chartex" xmlns:cx5="http://schemas.microsoft.com/office/drawing/2016/5/11/chartex" xmlns:cx6="http://schemas.microsoft.com/office/drawing/2016/5/12/chartex" xmlns:cx7="http://schemas.microsoft.com/office/drawing/2016/5/13/chartex" xmlns:cx8="http://schemas.microsoft.com/office/drawing/2016/5/14/chartex" xmlns:mc="http://schemas.openxmlformats.org/markup-compatibility/2006" xmlns:aink="http://schemas.microsoft.com/office/drawing/2016/ink" xmlns:am3d="http://schemas.microsoft.com/office/drawing/2017/model3d" xmlns:o="urn:schemas-microsoft-com:office:office" xmlns:r="http://schemas.openxmlformats.org/officeDocument/2006/relationships" xmlns:m="http://schemas.openxmlformats.org/officeDocument/2006/math" xmlns:v="urn:schemas-microsoft-com:vml" xmlns:wp14="http://schemas.microsoft.com/office/word/2010/wordprocessingDrawing" xmlns:wp="http://schemas.openxmlformats.org/drawingml/2006/wordprocessingDrawing" xmlns:w10="urn:schemas-microsoft-com:office:word" xmlns:w="http://schemas.openxmlformats.org/wordprocessingml/2006/main" xmlns:w14="http://schemas.microsoft.com/office/word/2010/wordml" xmlns:w15="http://schemas.microsoft.com/office/word/2012/wordml" xmlns:w16cid="http://schemas.microsoft.com/office/word/2016/wordml/cid" xmlns:w16se="http://schemas.microsoft.com/office/word/2015/wordml/symex" xmlns:wpg="http://schemas.microsoft.com/office/word/2010/wordprocessingGroup" xmlns:wpi="http://schemas.microsoft.com/office/word/2010/wordprocessingInk" xmlns:wne="http://schemas.microsoft.com/office/word/2006/wordml" xmlns:wps="http://schemas.microsoft.com/office/word/2010/wordprocessingShape" mc:Ignorable="w14 w15 w16se w16cid wp14">
+  <w16cid:commentId w16cid:paraId="23CEAA1D" w16cid:durableId="2257C017"/>
 </w16cid:commentsIds>
 </file>
 
 <file path=word/numbering.xml><?xml version="1.0" encoding="utf-8"?>
-<w:numbering xmlns:wpc="http://schemas.microsoft.com/office/word/2010/wordprocessingCanvas" xmlns:cx="http://schemas.microsoft.com/office/drawing/2014/chartex" xmlns:cx1="http://schemas.microsoft.com/office/drawing/2015/9/8/chartex" xmlns:cx2="http://schemas.microsoft.com/office/drawing/2015/10/21/chartex" xmlns:cx3="http://schemas.microsoft.com/office/drawing/2016/5/9/chartex" xmlns:cx4="http://schemas.microsoft.com/office/drawing/2016/5/10/chartex" xmlns:cx5="http://schemas.microsoft.com/office/drawing/2016/5/11/chartex" xmlns:cx6="http://schemas.microsoft.com/office/drawing/2016/5/12/chartex" xmlns:cx7="http://schemas.microsoft.com/office/drawing/2016/5/13/chartex" xmlns:cx8="http://schemas.microsoft.com/office/drawing/2016/5/14/chartex" xmlns:mc="http://schemas.openxmlformats.org/markup-compatibility/2006" xmlns:aink="http://schemas.microsoft.com/office/drawing/2016/ink" xmlns:am3d="http://schemas.microsoft.com/office/drawing/2017/model3d" xmlns:o="urn:schemas-microsoft-com:office:office" xmlns:r="http://schemas.openxmlformats.org/officeDocument/2006/relationships" xmlns:m="http://schemas.openxmlformats.org/officeDocument/2006/math" xmlns:v="urn:schemas-microsoft-com:vml" xmlns:wp14="http://schemas.microsoft.com/office/word/2010/wordprocessingDrawing" xmlns:wp="http://schemas.openxmlformats.org/drawingml/2006/wordprocessingDrawing" xmlns:w10="urn:schemas-microsoft-com:office:word" xmlns:w="http://schemas.openxmlformats.org/wordprocessingml/2006/main" xmlns:w14="http://schemas.microsoft.com/office/word/2010/wordml" xmlns:w15="http://schemas.microsoft.com/office/word/2012/wordml" xmlns:w16cex="http://schemas.microsoft.com/office/word/2018/wordml/cex" xmlns:w16cid="http://schemas.microsoft.com/office/word/2016/wordml/cid" xmlns:w16="http://schemas.microsoft.com/office/word/2018/wordml" xmlns:w16se="http://schemas.microsoft.com/office/word/2015/wordml/symex" xmlns:wpg="http://schemas.microsoft.com/office/word/2010/wordprocessingGroup" xmlns:wpi="http://schemas.microsoft.com/office/word/2010/wordprocessingInk" xmlns:wne="http://schemas.microsoft.com/office/word/2006/wordml" xmlns:wps="http://schemas.microsoft.com/office/word/2010/wordprocessingShape" mc:Ignorable="w14 w15 w16se w16cid w16 w16cex wp14">
+<w:numbering xmlns:wpc="http://schemas.microsoft.com/office/word/2010/wordprocessingCanvas" xmlns:cx="http://schemas.microsoft.com/office/drawing/2014/chartex" xmlns:cx1="http://schemas.microsoft.com/office/drawing/2015/9/8/chartex" xmlns:cx2="http://schemas.microsoft.com/office/drawing/2015/10/21/chartex" xmlns:cx3="http://schemas.microsoft.com/office/drawing/2016/5/9/chartex" xmlns:cx4="http://schemas.microsoft.com/office/drawing/2016/5/10/chartex" xmlns:cx5="http://schemas.microsoft.com/office/drawing/2016/5/11/chartex" xmlns:cx6="http://schemas.microsoft.com/office/drawing/2016/5/12/chartex" xmlns:cx7="http://schemas.microsoft.com/office/drawing/2016/5/13/chartex" xmlns:cx8="http://schemas.microsoft.com/office/drawing/2016/5/14/chartex" xmlns:mc="http://schemas.openxmlformats.org/markup-compatibility/2006" xmlns:aink="http://schemas.microsoft.com/office/drawing/2016/ink" xmlns:am3d="http://schemas.microsoft.com/office/drawing/2017/model3d" xmlns:o="urn:schemas-microsoft-com:office:office" xmlns:r="http://schemas.openxmlformats.org/officeDocument/2006/relationships" xmlns:m="http://schemas.openxmlformats.org/officeDocument/2006/math" xmlns:v="urn:schemas-microsoft-com:vml" xmlns:wp14="http://schemas.microsoft.com/office/word/2010/wordprocessingDrawing" xmlns:wp="http://schemas.openxmlformats.org/drawingml/2006/wordprocessingDrawing" xmlns:w10="urn:schemas-microsoft-com:office:word" xmlns:w="http://schemas.openxmlformats.org/wordprocessingml/2006/main" xmlns:w14="http://schemas.microsoft.com/office/word/2010/wordml" xmlns:w15="http://schemas.microsoft.com/office/word/2012/wordml" xmlns:w16cid="http://schemas.microsoft.com/office/word/2016/wordml/cid" xmlns:w16se="http://schemas.microsoft.com/office/word/2015/wordml/symex" xmlns:wpg="http://schemas.microsoft.com/office/word/2010/wordprocessingGroup" xmlns:wpi="http://schemas.microsoft.com/office/word/2010/wordprocessingInk" xmlns:wne="http://schemas.microsoft.com/office/word/2006/wordml" xmlns:wps="http://schemas.microsoft.com/office/word/2010/wordprocessingShape" mc:Ignorable="w14 w15 w16se w16cid wp14">
   <w:abstractNum w:abstractNumId="0" w15:restartNumberingAfterBreak="0">
     <w:nsid w:val="11C44B4D"/>
     <w:multiLevelType w:val="hybridMultilevel"/>
@@ -7799,7 +9064,7 @@
 </file>
 
 <file path=word/people.xml><?xml version="1.0" encoding="utf-8"?>
-<w15:people xmlns:wpc="http://schemas.microsoft.com/office/word/2010/wordprocessingCanvas" xmlns:cx="http://schemas.microsoft.com/office/drawing/2014/chartex" xmlns:cx1="http://schemas.microsoft.com/office/drawing/2015/9/8/chartex" xmlns:cx2="http://schemas.microsoft.com/office/drawing/2015/10/21/chartex" xmlns:cx3="http://schemas.microsoft.com/office/drawing/2016/5/9/chartex" xmlns:cx4="http://schemas.microsoft.com/office/drawing/2016/5/10/chartex" xmlns:cx5="http://schemas.microsoft.com/office/drawing/2016/5/11/chartex" xmlns:cx6="http://schemas.microsoft.com/office/drawing/2016/5/12/chartex" xmlns:cx7="http://schemas.microsoft.com/office/drawing/2016/5/13/chartex" xmlns:cx8="http://schemas.microsoft.com/office/drawing/2016/5/14/chartex" xmlns:mc="http://schemas.openxmlformats.org/markup-compatibility/2006" xmlns:aink="http://schemas.microsoft.com/office/drawing/2016/ink" xmlns:am3d="http://schemas.microsoft.com/office/drawing/2017/model3d" xmlns:o="urn:schemas-microsoft-com:office:office" xmlns:r="http://schemas.openxmlformats.org/officeDocument/2006/relationships" xmlns:m="http://schemas.openxmlformats.org/officeDocument/2006/math" xmlns:v="urn:schemas-microsoft-com:vml" xmlns:wp14="http://schemas.microsoft.com/office/word/2010/wordprocessingDrawing" xmlns:wp="http://schemas.openxmlformats.org/drawingml/2006/wordprocessingDrawing" xmlns:w10="urn:schemas-microsoft-com:office:word" xmlns:w="http://schemas.openxmlformats.org/wordprocessingml/2006/main" xmlns:w14="http://schemas.microsoft.com/office/word/2010/wordml" xmlns:w15="http://schemas.microsoft.com/office/word/2012/wordml" xmlns:w16cex="http://schemas.microsoft.com/office/word/2018/wordml/cex" xmlns:w16cid="http://schemas.microsoft.com/office/word/2016/wordml/cid" xmlns:w16="http://schemas.microsoft.com/office/word/2018/wordml" xmlns:w16se="http://schemas.microsoft.com/office/word/2015/wordml/symex" xmlns:wpg="http://schemas.microsoft.com/office/word/2010/wordprocessingGroup" xmlns:wpi="http://schemas.microsoft.com/office/word/2010/wordprocessingInk" xmlns:wne="http://schemas.microsoft.com/office/word/2006/wordml" xmlns:wps="http://schemas.microsoft.com/office/word/2010/wordprocessingShape" mc:Ignorable="w14 w15 w16se w16cid w16 w16cex wp14">
+<w15:people xmlns:wpc="http://schemas.microsoft.com/office/word/2010/wordprocessingCanvas" xmlns:cx="http://schemas.microsoft.com/office/drawing/2014/chartex" xmlns:cx1="http://schemas.microsoft.com/office/drawing/2015/9/8/chartex" xmlns:cx2="http://schemas.microsoft.com/office/drawing/2015/10/21/chartex" xmlns:cx3="http://schemas.microsoft.com/office/drawing/2016/5/9/chartex" xmlns:cx4="http://schemas.microsoft.com/office/drawing/2016/5/10/chartex" xmlns:cx5="http://schemas.microsoft.com/office/drawing/2016/5/11/chartex" xmlns:cx6="http://schemas.microsoft.com/office/drawing/2016/5/12/chartex" xmlns:cx7="http://schemas.microsoft.com/office/drawing/2016/5/13/chartex" xmlns:cx8="http://schemas.microsoft.com/office/drawing/2016/5/14/chartex" xmlns:mc="http://schemas.openxmlformats.org/markup-compatibility/2006" xmlns:aink="http://schemas.microsoft.com/office/drawing/2016/ink" xmlns:am3d="http://schemas.microsoft.com/office/drawing/2017/model3d" xmlns:o="urn:schemas-microsoft-com:office:office" xmlns:r="http://schemas.openxmlformats.org/officeDocument/2006/relationships" xmlns:m="http://schemas.openxmlformats.org/officeDocument/2006/math" xmlns:v="urn:schemas-microsoft-com:vml" xmlns:wp14="http://schemas.microsoft.com/office/word/2010/wordprocessingDrawing" xmlns:wp="http://schemas.openxmlformats.org/drawingml/2006/wordprocessingDrawing" xmlns:w10="urn:schemas-microsoft-com:office:word" xmlns:w="http://schemas.openxmlformats.org/wordprocessingml/2006/main" xmlns:w14="http://schemas.microsoft.com/office/word/2010/wordml" xmlns:w15="http://schemas.microsoft.com/office/word/2012/wordml" xmlns:w16cid="http://schemas.microsoft.com/office/word/2016/wordml/cid" xmlns:w16se="http://schemas.microsoft.com/office/word/2015/wordml/symex" xmlns:wpg="http://schemas.microsoft.com/office/word/2010/wordprocessingGroup" xmlns:wpi="http://schemas.microsoft.com/office/word/2010/wordprocessingInk" xmlns:wne="http://schemas.microsoft.com/office/word/2006/wordml" xmlns:wps="http://schemas.microsoft.com/office/word/2010/wordprocessingShape" mc:Ignorable="w14 w15 w16se w16cid wp14">
   <w15:person w15:author="Czekała Piotr (STUD)">
     <w15:presenceInfo w15:providerId="AD" w15:userId="S::01110778@pw.edu.pl::22892bf9-3030-405b-b322-9371f81feeb6"/>
   </w15:person>
@@ -7807,7 +9072,7 @@
 </file>
 
 <file path=word/styles.xml><?xml version="1.0" encoding="utf-8"?>
-<w:styles xmlns:mc="http://schemas.openxmlformats.org/markup-compatibility/2006" xmlns:r="http://schemas.openxmlformats.org/officeDocument/2006/relationships" xmlns:w="http://schemas.openxmlformats.org/wordprocessingml/2006/main" xmlns:w14="http://schemas.microsoft.com/office/word/2010/wordml" xmlns:w15="http://schemas.microsoft.com/office/word/2012/wordml" xmlns:w16cex="http://schemas.microsoft.com/office/word/2018/wordml/cex" xmlns:w16cid="http://schemas.microsoft.com/office/word/2016/wordml/cid" xmlns:w16="http://schemas.microsoft.com/office/word/2018/wordml" xmlns:w16se="http://schemas.microsoft.com/office/word/2015/wordml/symex" mc:Ignorable="w14 w15 w16se w16cid w16 w16cex">
+<w:styles xmlns:mc="http://schemas.openxmlformats.org/markup-compatibility/2006" xmlns:r="http://schemas.openxmlformats.org/officeDocument/2006/relationships" xmlns:w="http://schemas.openxmlformats.org/wordprocessingml/2006/main" xmlns:w14="http://schemas.microsoft.com/office/word/2010/wordml" xmlns:w15="http://schemas.microsoft.com/office/word/2012/wordml" xmlns:w16cid="http://schemas.microsoft.com/office/word/2016/wordml/cid" xmlns:w16se="http://schemas.microsoft.com/office/word/2015/wordml/symex" mc:Ignorable="w14 w15 w16se w16cid">
   <w:docDefaults>
     <w:rPrDefault>
       <w:rPr>
@@ -8797,7 +10062,7 @@
 </file>
 
 <file path=customXml/itemProps1.xml><?xml version="1.0" encoding="utf-8"?>
-<ds:datastoreItem xmlns:ds="http://schemas.openxmlformats.org/officeDocument/2006/customXml" ds:itemID="{8F0CC3D3-95AB-41DA-BE48-A8FB03F3549D}">
+<ds:datastoreItem xmlns:ds="http://schemas.openxmlformats.org/officeDocument/2006/customXml" ds:itemID="{8BC59169-FA80-44ED-A903-E6E9421C0A3D}">
   <ds:schemaRefs>
     <ds:schemaRef ds:uri="http://schemas.openxmlformats.org/officeDocument/2006/bibliography"/>
   </ds:schemaRefs>

</xml_diff>

<commit_message>
15.05.2020 - P. Czekala
Poprawione tłumienie opadowe
Do zrobienia wpływ odbić oraz tłumienie depolaryzcyjne.
</commit_message>
<xml_diff>
--- a/Projekt2_spraw.docx
+++ b/Projekt2_spraw.docx
@@ -1,6 +1,6 @@
 
 <file path=word/document.xml><?xml version="1.0" encoding="utf-8"?>
-<w:document xmlns:wpc="http://schemas.microsoft.com/office/word/2010/wordprocessingCanvas" xmlns:cx="http://schemas.microsoft.com/office/drawing/2014/chartex" xmlns:cx1="http://schemas.microsoft.com/office/drawing/2015/9/8/chartex" xmlns:cx2="http://schemas.microsoft.com/office/drawing/2015/10/21/chartex" xmlns:cx3="http://schemas.microsoft.com/office/drawing/2016/5/9/chartex" xmlns:cx4="http://schemas.microsoft.com/office/drawing/2016/5/10/chartex" xmlns:cx5="http://schemas.microsoft.com/office/drawing/2016/5/11/chartex" xmlns:cx6="http://schemas.microsoft.com/office/drawing/2016/5/12/chartex" xmlns:cx7="http://schemas.microsoft.com/office/drawing/2016/5/13/chartex" xmlns:cx8="http://schemas.microsoft.com/office/drawing/2016/5/14/chartex" xmlns:mc="http://schemas.openxmlformats.org/markup-compatibility/2006" xmlns:aink="http://schemas.microsoft.com/office/drawing/2016/ink" xmlns:am3d="http://schemas.microsoft.com/office/drawing/2017/model3d" xmlns:o="urn:schemas-microsoft-com:office:office" xmlns:r="http://schemas.openxmlformats.org/officeDocument/2006/relationships" xmlns:m="http://schemas.openxmlformats.org/officeDocument/2006/math" xmlns:v="urn:schemas-microsoft-com:vml" xmlns:wp14="http://schemas.microsoft.com/office/word/2010/wordprocessingDrawing" xmlns:wp="http://schemas.openxmlformats.org/drawingml/2006/wordprocessingDrawing" xmlns:w10="urn:schemas-microsoft-com:office:word" xmlns:w="http://schemas.openxmlformats.org/wordprocessingml/2006/main" xmlns:w14="http://schemas.microsoft.com/office/word/2010/wordml" xmlns:w15="http://schemas.microsoft.com/office/word/2012/wordml" xmlns:w16cid="http://schemas.microsoft.com/office/word/2016/wordml/cid" xmlns:w16se="http://schemas.microsoft.com/office/word/2015/wordml/symex" xmlns:wpg="http://schemas.microsoft.com/office/word/2010/wordprocessingGroup" xmlns:wpi="http://schemas.microsoft.com/office/word/2010/wordprocessingInk" xmlns:wne="http://schemas.microsoft.com/office/word/2006/wordml" xmlns:wps="http://schemas.microsoft.com/office/word/2010/wordprocessingShape" mc:Ignorable="w14 w15 w16se w16cid wp14">
+<w:document xmlns:wpc="http://schemas.microsoft.com/office/word/2010/wordprocessingCanvas" xmlns:cx="http://schemas.microsoft.com/office/drawing/2014/chartex" xmlns:cx1="http://schemas.microsoft.com/office/drawing/2015/9/8/chartex" xmlns:cx2="http://schemas.microsoft.com/office/drawing/2015/10/21/chartex" xmlns:cx3="http://schemas.microsoft.com/office/drawing/2016/5/9/chartex" xmlns:cx4="http://schemas.microsoft.com/office/drawing/2016/5/10/chartex" xmlns:cx5="http://schemas.microsoft.com/office/drawing/2016/5/11/chartex" xmlns:cx6="http://schemas.microsoft.com/office/drawing/2016/5/12/chartex" xmlns:cx7="http://schemas.microsoft.com/office/drawing/2016/5/13/chartex" xmlns:cx8="http://schemas.microsoft.com/office/drawing/2016/5/14/chartex" xmlns:mc="http://schemas.openxmlformats.org/markup-compatibility/2006" xmlns:aink="http://schemas.microsoft.com/office/drawing/2016/ink" xmlns:am3d="http://schemas.microsoft.com/office/drawing/2017/model3d" xmlns:o="urn:schemas-microsoft-com:office:office" xmlns:r="http://schemas.openxmlformats.org/officeDocument/2006/relationships" xmlns:m="http://schemas.openxmlformats.org/officeDocument/2006/math" xmlns:v="urn:schemas-microsoft-com:vml" xmlns:wp14="http://schemas.microsoft.com/office/word/2010/wordprocessingDrawing" xmlns:wp="http://schemas.openxmlformats.org/drawingml/2006/wordprocessingDrawing" xmlns:w10="urn:schemas-microsoft-com:office:word" xmlns:w="http://schemas.openxmlformats.org/wordprocessingml/2006/main" xmlns:w14="http://schemas.microsoft.com/office/word/2010/wordml" xmlns:w15="http://schemas.microsoft.com/office/word/2012/wordml" xmlns:w16cex="http://schemas.microsoft.com/office/word/2018/wordml/cex" xmlns:w16cid="http://schemas.microsoft.com/office/word/2016/wordml/cid" xmlns:w16="http://schemas.microsoft.com/office/word/2018/wordml" xmlns:w16se="http://schemas.microsoft.com/office/word/2015/wordml/symex" xmlns:wpg="http://schemas.microsoft.com/office/word/2010/wordprocessingGroup" xmlns:wpi="http://schemas.microsoft.com/office/word/2010/wordprocessingInk" xmlns:wne="http://schemas.microsoft.com/office/word/2006/wordml" xmlns:wps="http://schemas.microsoft.com/office/word/2010/wordprocessingShape" mc:Ignorable="w14 w15 w16se w16cid w16 w16cex wp14">
   <w:body>
     <w:p>
       <w:pPr>
@@ -35,8 +35,18 @@
           <w:sz w:val="22"/>
           <w:szCs w:val="22"/>
         </w:rPr>
-        <w:t>Tomasz Junker</w:t>
-      </w:r>
+        <w:t xml:space="preserve">Tomasz </w:t>
+      </w:r>
+      <w:proofErr w:type="spellStart"/>
+      <w:r>
+        <w:rPr>
+          <w:rFonts w:asciiTheme="minorHAnsi" w:hAnsiTheme="minorHAnsi" w:cstheme="minorHAnsi"/>
+          <w:sz w:val="22"/>
+          <w:szCs w:val="22"/>
+        </w:rPr>
+        <w:t>Junker</w:t>
+      </w:r>
+      <w:proofErr w:type="spellEnd"/>
     </w:p>
     <w:p>
       <w:pPr>
@@ -125,7 +135,15 @@
         <w:jc w:val="both"/>
       </w:pPr>
       <w:r>
-        <w:t>Częstotliwości nośne systemu zostały ustalone na 24 563 MHz oraz 25 571 MHz, a szerokość kanału wynosi 28 MHz. Zapewniono przepływność binarną  80 Mb/s przy modulacji 16 QAM. Wymagana BER to 10</w:t>
+        <w:t xml:space="preserve">Częstotliwości nośne systemu zostały ustalone na 24 563 MHz oraz 25 571 MHz, a szerokość kanału wynosi 28 MHz. Zapewniono przepływność binarną  80 </w:t>
+      </w:r>
+      <w:proofErr w:type="spellStart"/>
+      <w:r>
+        <w:t>Mb</w:t>
+      </w:r>
+      <w:proofErr w:type="spellEnd"/>
+      <w:r>
+        <w:t>/s przy modulacji 16 QAM. Wymagana BER to 10</w:t>
       </w:r>
       <w:r>
         <w:rPr>
@@ -242,27 +260,14 @@
       <w:r>
         <w:t xml:space="preserve">Rys. </w:t>
       </w:r>
-      <w:r>
-        <w:fldChar w:fldCharType="begin"/>
-      </w:r>
-      <w:r>
-        <w:instrText xml:space="preserve"> SEQ Rys. \* ARABIC </w:instrText>
-      </w:r>
-      <w:r>
-        <w:fldChar w:fldCharType="separate"/>
-      </w:r>
-      <w:r>
-        <w:rPr>
-          <w:noProof/>
-        </w:rPr>
-        <w:t>1</w:t>
-      </w:r>
-      <w:r>
-        <w:rPr>
-          <w:noProof/>
-        </w:rPr>
-        <w:fldChar w:fldCharType="end"/>
-      </w:r>
+      <w:fldSimple w:instr=" SEQ Rys. \* ARABIC ">
+        <w:r>
+          <w:rPr>
+            <w:noProof/>
+          </w:rPr>
+          <w:t>1</w:t>
+        </w:r>
+      </w:fldSimple>
       <w:bookmarkEnd w:id="0"/>
       <w:r>
         <w:t>.</w:t>
@@ -839,8 +844,18 @@
                 <w:color w:val="000000"/>
                 <w:lang w:eastAsia="pl-PL"/>
               </w:rPr>
-              <w:t>gmach EiTI</w:t>
+              <w:t xml:space="preserve">gmach </w:t>
             </w:r>
+            <w:proofErr w:type="spellStart"/>
+            <w:r>
+              <w:rPr>
+                <w:rFonts w:ascii="Calibri" w:eastAsia="Times New Roman" w:hAnsi="Calibri" w:cs="Calibri"/>
+                <w:color w:val="000000"/>
+                <w:lang w:eastAsia="pl-PL"/>
+              </w:rPr>
+              <w:t>EiTI</w:t>
+            </w:r>
+            <w:proofErr w:type="spellEnd"/>
           </w:p>
         </w:tc>
       </w:tr>
@@ -1893,27 +1908,14 @@
       <w:r>
         <w:t xml:space="preserve">Tab.  </w:t>
       </w:r>
-      <w:r>
-        <w:fldChar w:fldCharType="begin"/>
-      </w:r>
-      <w:r>
-        <w:instrText xml:space="preserve"> SEQ Tab._ \* ARABIC </w:instrText>
-      </w:r>
-      <w:r>
-        <w:fldChar w:fldCharType="separate"/>
-      </w:r>
-      <w:r>
-        <w:rPr>
-          <w:noProof/>
-        </w:rPr>
-        <w:t>1</w:t>
-      </w:r>
-      <w:r>
-        <w:rPr>
-          <w:noProof/>
-        </w:rPr>
-        <w:fldChar w:fldCharType="end"/>
-      </w:r>
+      <w:fldSimple w:instr=" SEQ Tab._ \* ARABIC ">
+        <w:r>
+          <w:rPr>
+            <w:noProof/>
+          </w:rPr>
+          <w:t>1</w:t>
+        </w:r>
+      </w:fldSimple>
       <w:r>
         <w:t>.</w:t>
       </w:r>
@@ -1949,7 +1951,27 @@
         <w:jc w:val="both"/>
       </w:pPr>
       <w:r>
-        <w:t>Zapewniając 100% pierwszej strefy Fresnela wolnej od przeszkód terenowych. W tym celu obliczyłem poprawkę która należy dodać do wysokości przeszkód oraz promień strefy Fresnela. W celu zasymulowania zabudowy miejskiej do wysokości gruntu zostały dodane 35m, które powinny zasymulować miejską zabudowę. Przyjąłem troposferę normalną k =4/3 i R</w:t>
+        <w:t xml:space="preserve">Zapewniając 100% pierwszej strefy </w:t>
+      </w:r>
+      <w:proofErr w:type="spellStart"/>
+      <w:r>
+        <w:t>Fresnela</w:t>
+      </w:r>
+      <w:proofErr w:type="spellEnd"/>
+      <w:r>
+        <w:t xml:space="preserve"> wolnej od przeszkód terenowych. W tym celu obliczyłem poprawkę która należy dodać do wysokości przeszkód oraz promień strefy </w:t>
+      </w:r>
+      <w:proofErr w:type="spellStart"/>
+      <w:r>
+        <w:t>Fresnela</w:t>
+      </w:r>
+      <w:proofErr w:type="spellEnd"/>
+      <w:r>
+        <w:t xml:space="preserve">. W celu zasymulowania zabudowy miejskiej do wysokości gruntu zostały dodane 35m, które powinny zasymulować miejską zabudowę. Przyjąłem troposferę normalną k =4/3 i </w:t>
+      </w:r>
+      <w:proofErr w:type="spellStart"/>
+      <w:r>
+        <w:t>R</w:t>
       </w:r>
       <w:r>
         <w:rPr>
@@ -1957,6 +1979,7 @@
         </w:rPr>
         <w:t>z</w:t>
       </w:r>
+      <w:proofErr w:type="spellEnd"/>
       <w:r>
         <w:t xml:space="preserve">=4/3 *6370 = 8493.33 km. Wyniki obliczeń symulacyjnych minimalizujących wysokość anten zostały przedstawione na </w:t>
       </w:r>
@@ -2046,34 +2069,29 @@
       <w:r>
         <w:t xml:space="preserve">Rys. </w:t>
       </w:r>
-      <w:r>
-        <w:fldChar w:fldCharType="begin"/>
-      </w:r>
-      <w:r>
-        <w:instrText xml:space="preserve"> SEQ Rys. \* ARABIC </w:instrText>
-      </w:r>
-      <w:r>
-        <w:fldChar w:fldCharType="separate"/>
-      </w:r>
-      <w:r>
-        <w:rPr>
-          <w:noProof/>
-        </w:rPr>
-        <w:t>2</w:t>
-      </w:r>
-      <w:r>
-        <w:rPr>
-          <w:noProof/>
-        </w:rPr>
-        <w:fldChar w:fldCharType="end"/>
-      </w:r>
+      <w:fldSimple w:instr=" SEQ Rys. \* ARABIC ">
+        <w:r>
+          <w:rPr>
+            <w:noProof/>
+          </w:rPr>
+          <w:t>2</w:t>
+        </w:r>
+      </w:fldSimple>
       <w:bookmarkEnd w:id="1"/>
       <w:r>
         <w:t>.</w:t>
       </w:r>
       <w:r>
         <w:tab/>
-        <w:t>Obliczony profil trasy zapewniający wolną pierwsza strefę Fresnela.</w:t>
+        <w:t xml:space="preserve">Obliczony profil trasy zapewniający wolną pierwsza strefę </w:t>
+      </w:r>
+      <w:proofErr w:type="spellStart"/>
+      <w:r>
+        <w:t>Fresnela</w:t>
+      </w:r>
+      <w:proofErr w:type="spellEnd"/>
+      <w:r>
+        <w:t>.</w:t>
       </w:r>
     </w:p>
     <w:p>
@@ -2122,7 +2140,11 @@
         <w:jc w:val="both"/>
       </w:pPr>
       <w:r>
-        <w:t>W kolejnym kroku analogiczne obliczenia zostały wykonane przyjmując k</w:t>
+        <w:t xml:space="preserve">W kolejnym kroku analogiczne obliczenia zostały wykonane przyjmując </w:t>
+      </w:r>
+      <w:proofErr w:type="spellStart"/>
+      <w:r>
+        <w:t>k</w:t>
       </w:r>
       <w:r>
         <w:rPr>
@@ -2130,8 +2152,17 @@
         </w:rPr>
         <w:t>e</w:t>
       </w:r>
-      <w:r>
-        <w:t>=0.57 oraz konieczność uzyskanie wolnej 0.3 pierwszej strefy Fresnela(</w:t>
+      <w:proofErr w:type="spellEnd"/>
+      <w:r>
+        <w:t xml:space="preserve">=0.57 oraz konieczność uzyskanie wolnej 0.3 pierwszej strefy </w:t>
+      </w:r>
+      <w:proofErr w:type="spellStart"/>
+      <w:r>
+        <w:t>Fresnela</w:t>
+      </w:r>
+      <w:proofErr w:type="spellEnd"/>
+      <w:r>
+        <w:t>(</w:t>
       </w:r>
       <w:r>
         <w:fldChar w:fldCharType="begin"/>
@@ -2222,34 +2253,29 @@
       <w:r>
         <w:t xml:space="preserve">Rys. </w:t>
       </w:r>
-      <w:r>
-        <w:fldChar w:fldCharType="begin"/>
-      </w:r>
-      <w:r>
-        <w:instrText xml:space="preserve"> SEQ Rys. \* ARABIC </w:instrText>
-      </w:r>
-      <w:r>
-        <w:fldChar w:fldCharType="separate"/>
-      </w:r>
-      <w:r>
-        <w:rPr>
-          <w:noProof/>
-        </w:rPr>
-        <w:t>3</w:t>
-      </w:r>
-      <w:r>
-        <w:rPr>
-          <w:noProof/>
-        </w:rPr>
-        <w:fldChar w:fldCharType="end"/>
-      </w:r>
+      <w:fldSimple w:instr=" SEQ Rys. \* ARABIC ">
+        <w:r>
+          <w:rPr>
+            <w:noProof/>
+          </w:rPr>
+          <w:t>3</w:t>
+        </w:r>
+      </w:fldSimple>
       <w:bookmarkEnd w:id="2"/>
       <w:r>
         <w:t>.</w:t>
       </w:r>
       <w:r>
         <w:tab/>
-        <w:t>Profil trasy zakładający wolne 0.3 pierwszej strefy Fresnela.</w:t>
+        <w:t xml:space="preserve">Profil trasy zakładający wolne 0.3 pierwszej strefy </w:t>
+      </w:r>
+      <w:proofErr w:type="spellStart"/>
+      <w:r>
+        <w:t>Fresnela</w:t>
+      </w:r>
+      <w:proofErr w:type="spellEnd"/>
+      <w:r>
+        <w:t>.</w:t>
       </w:r>
     </w:p>
     <w:p>
@@ -2281,7 +2307,15 @@
         <w:t>53.0683</w:t>
       </w:r>
       <w:r>
-        <w:t xml:space="preserve"> m. Obliczenia zostały wykonane dla niższej częstotliwości nośnej, która ma szerszą pierwszą strefę Fresnela.</w:t>
+        <w:t xml:space="preserve"> m. Obliczenia zostały wykonane dla niższej częstotliwości nośnej, która ma szerszą pierwszą strefę </w:t>
+      </w:r>
+      <w:proofErr w:type="spellStart"/>
+      <w:r>
+        <w:t>Fresnela</w:t>
+      </w:r>
+      <w:proofErr w:type="spellEnd"/>
+      <w:r>
+        <w:t>.</w:t>
       </w:r>
     </w:p>
     <w:p>
@@ -2384,27 +2418,14 @@
       <w:r>
         <w:t xml:space="preserve">Rys. </w:t>
       </w:r>
-      <w:r>
-        <w:fldChar w:fldCharType="begin"/>
-      </w:r>
-      <w:r>
-        <w:instrText xml:space="preserve"> SEQ Rys. \* ARABIC </w:instrText>
-      </w:r>
-      <w:r>
-        <w:fldChar w:fldCharType="separate"/>
-      </w:r>
-      <w:r>
-        <w:rPr>
-          <w:noProof/>
-        </w:rPr>
-        <w:t>4</w:t>
-      </w:r>
-      <w:r>
-        <w:rPr>
-          <w:noProof/>
-        </w:rPr>
-        <w:fldChar w:fldCharType="end"/>
-      </w:r>
+      <w:fldSimple w:instr=" SEQ Rys. \* ARABIC ">
+        <w:r>
+          <w:rPr>
+            <w:noProof/>
+          </w:rPr>
+          <w:t>4</w:t>
+        </w:r>
+      </w:fldSimple>
       <w:r>
         <w:t>. Profil trasy po ustaleniu wysokości anten.</w:t>
       </w:r>
@@ -2489,27 +2510,14 @@
       <w:r>
         <w:t xml:space="preserve">Rys. </w:t>
       </w:r>
-      <w:r>
-        <w:fldChar w:fldCharType="begin"/>
-      </w:r>
-      <w:r>
-        <w:instrText xml:space="preserve"> SEQ Rys. \* ARABIC </w:instrText>
-      </w:r>
-      <w:r>
-        <w:fldChar w:fldCharType="separate"/>
-      </w:r>
-      <w:r>
-        <w:rPr>
-          <w:noProof/>
-        </w:rPr>
-        <w:t>5</w:t>
-      </w:r>
-      <w:r>
-        <w:rPr>
-          <w:noProof/>
-        </w:rPr>
-        <w:fldChar w:fldCharType="end"/>
-      </w:r>
+      <w:fldSimple w:instr=" SEQ Rys. \* ARABIC ">
+        <w:r>
+          <w:rPr>
+            <w:noProof/>
+          </w:rPr>
+          <w:t>5</w:t>
+        </w:r>
+      </w:fldSimple>
       <w:r>
         <w:t>. Potencjalne punkty odbić.</w:t>
       </w:r>
@@ -2530,7 +2538,15 @@
         </w:rPr>
       </w:pPr>
       <w:r>
-        <w:t xml:space="preserve">Niektóre punkty nie zostały uwzględnione ze względu na to, że sygnał po odbiciu od nich nie mógłby trafić do anteny odbiorczej. Dla każdego z wytypowanych punktów zostały przeprowadzone obliczenia pozwalające wyznaczyć ich wpływ na odbierany sygnał. W tym celu obliczona została różnica dróg wyrażona w długościach fali, którą pokonuję fala bezpośrednia i odbita dla wartości ke zmieniającej się od 0.57 do 1e9. Dla przeszkody bliższej nadajnika różnica między </w:t>
+        <w:t xml:space="preserve">Niektóre punkty nie zostały uwzględnione ze względu na to, że sygnał po odbiciu od nich nie mógłby trafić do anteny odbiorczej. Dla każdego z wytypowanych punktów zostały przeprowadzone obliczenia pozwalające wyznaczyć ich wpływ na odbierany sygnał. W tym celu obliczona została różnica dróg wyrażona w długościach fali, którą pokonuję fala bezpośrednia i odbita dla wartości </w:t>
+      </w:r>
+      <w:proofErr w:type="spellStart"/>
+      <w:r>
+        <w:t>ke</w:t>
+      </w:r>
+      <w:proofErr w:type="spellEnd"/>
+      <w:r>
+        <w:t xml:space="preserve"> zmieniającej się od 0.57 do 1e9. Dla przeszkody bliższej nadajnika różnica między </w:t>
       </w:r>
       <w:r>
         <w:rPr>
@@ -2721,14 +2737,27 @@
       <w:r>
         <w:t xml:space="preserve">Rys. </w:t>
       </w:r>
-      <w:fldSimple w:instr=" SEQ Rys. \* ARABIC ">
-        <w:r>
-          <w:rPr>
-            <w:noProof/>
-          </w:rPr>
-          <w:t>4</w:t>
-        </w:r>
-      </w:fldSimple>
+      <w:r>
+        <w:fldChar w:fldCharType="begin"/>
+      </w:r>
+      <w:r>
+        <w:instrText xml:space="preserve"> SEQ Rys. \* ARABIC </w:instrText>
+      </w:r>
+      <w:r>
+        <w:fldChar w:fldCharType="separate"/>
+      </w:r>
+      <w:r>
+        <w:rPr>
+          <w:noProof/>
+        </w:rPr>
+        <w:t>4</w:t>
+      </w:r>
+      <w:r>
+        <w:rPr>
+          <w:noProof/>
+        </w:rPr>
+        <w:fldChar w:fldCharType="end"/>
+      </w:r>
       <w:r>
         <w:t>. Wymagany stosunek E</w:t>
       </w:r>
@@ -2760,7 +2789,15 @@
         </w:numPr>
       </w:pPr>
       <w:r>
-        <w:t>Odczytana z wykresu wartość wynosi 21 dB.</w:t>
+        <w:t xml:space="preserve">Odczytana z wykresu wartość wynosi 21 </w:t>
+      </w:r>
+      <w:proofErr w:type="spellStart"/>
+      <w:r>
+        <w:t>dB</w:t>
+      </w:r>
+      <w:proofErr w:type="spellEnd"/>
+      <w:r>
+        <w:t>.</w:t>
       </w:r>
     </w:p>
     <w:p>
@@ -3857,7 +3894,14 @@
         <w:rPr>
           <w:rFonts w:eastAsiaTheme="minorEastAsia" w:cstheme="minorHAnsi"/>
         </w:rPr>
-        <w:t>Zatem wymagany stosunek SNR</w:t>
+        <w:t xml:space="preserve">Zatem wymagany stosunek </w:t>
+      </w:r>
+      <w:proofErr w:type="spellStart"/>
+      <w:r>
+        <w:rPr>
+          <w:rFonts w:eastAsiaTheme="minorEastAsia" w:cstheme="minorHAnsi"/>
+        </w:rPr>
+        <w:t>SNR</w:t>
       </w:r>
       <w:r>
         <w:rPr>
@@ -3866,6 +3910,7 @@
         </w:rPr>
         <w:t>min</w:t>
       </w:r>
+      <w:proofErr w:type="spellEnd"/>
       <w:r>
         <w:rPr>
           <w:rFonts w:eastAsiaTheme="minorEastAsia" w:cstheme="minorHAnsi"/>
@@ -4383,10 +4428,22 @@
         <w:t xml:space="preserve"> </w:t>
       </w:r>
       <w:r>
-        <w:t>R=</w:t>
-      </w:r>
-      <w:r>
-        <w:t>32 mm/h.</w:t>
+        <w:t>R</w:t>
+      </w:r>
+      <w:r>
+        <w:rPr>
+          <w:vertAlign w:val="subscript"/>
+        </w:rPr>
+        <w:t>001</w:t>
+      </w:r>
+      <w:r>
+        <w:t>=</w:t>
+      </w:r>
+      <w:r>
+        <w:t>26.4096</w:t>
+      </w:r>
+      <w:r>
+        <w:t xml:space="preserve"> mm/h.</w:t>
       </w:r>
     </w:p>
     <w:p>
@@ -4401,6 +4458,7 @@
       <w:r>
         <w:t xml:space="preserve">Dla częstotliwości 25 GHz odczytane zostały współczynniki tłumienia opadowego dla polaryzacji wertykalnej </w:t>
       </w:r>
+      <w:proofErr w:type="spellStart"/>
       <w:r>
         <w:rPr>
           <w:i/>
@@ -4416,6 +4474,7 @@
         </w:rPr>
         <w:t>v</w:t>
       </w:r>
+      <w:proofErr w:type="spellEnd"/>
       <w:r>
         <w:rPr>
           <w:i/>
@@ -4426,6 +4485,7 @@
       <w:r>
         <w:t xml:space="preserve">0.1533 oraz </w:t>
       </w:r>
+      <w:proofErr w:type="spellStart"/>
       <w:r>
         <w:rPr>
           <w:i/>
@@ -4441,6 +4501,7 @@
         </w:rPr>
         <w:t>v</w:t>
       </w:r>
+      <w:proofErr w:type="spellEnd"/>
       <w:r>
         <w:t>=0.9491.</w:t>
       </w:r>
@@ -4638,7 +4699,13 @@
           <w:rPr>
             <w:rFonts w:ascii="Cambria Math" w:eastAsiaTheme="minorEastAsia" w:hAnsi="Cambria Math"/>
           </w:rPr>
-          <m:t>=4.1123</m:t>
+          <m:t>=</m:t>
+        </m:r>
+        <m:r>
+          <w:rPr>
+            <w:rFonts w:ascii="Cambria Math" w:eastAsiaTheme="minorEastAsia" w:hAnsi="Cambria Math"/>
+          </w:rPr>
+          <m:t>3.4272</m:t>
         </m:r>
         <m:f>
           <m:fPr>
@@ -4730,82 +4797,154 @@
               <w:rPr>
                 <w:rFonts w:ascii="Cambria Math" w:eastAsiaTheme="minorEastAsia" w:hAnsi="Cambria Math"/>
               </w:rPr>
-              <m:t>1+</m:t>
+              <m:t>0.477</m:t>
             </m:r>
-            <m:f>
-              <m:fPr>
+            <m:sSup>
+              <m:sSupPr>
                 <m:ctrlPr>
                   <w:rPr>
                     <w:rFonts w:ascii="Cambria Math" w:eastAsiaTheme="minorEastAsia" w:hAnsi="Cambria Math"/>
                     <w:i/>
                   </w:rPr>
                 </m:ctrlPr>
-              </m:fPr>
-              <m:num>
+              </m:sSupPr>
+              <m:e>
                 <m:r>
                   <w:rPr>
                     <w:rFonts w:ascii="Cambria Math" w:eastAsiaTheme="minorEastAsia" w:hAnsi="Cambria Math"/>
                   </w:rPr>
-                  <m:t>d*</m:t>
+                  <m:t>d</m:t>
                 </m:r>
-                <m:func>
-                  <m:funcPr>
+              </m:e>
+              <m:sup>
+                <m:r>
+                  <w:rPr>
+                    <w:rFonts w:ascii="Cambria Math" w:eastAsiaTheme="minorEastAsia" w:hAnsi="Cambria Math"/>
+                  </w:rPr>
+                  <m:t>0.633</m:t>
+                </m:r>
+              </m:sup>
+            </m:sSup>
+            <m:sSubSup>
+              <m:sSubSupPr>
+                <m:ctrlPr>
+                  <w:rPr>
+                    <w:rFonts w:ascii="Cambria Math" w:eastAsiaTheme="minorEastAsia" w:hAnsi="Cambria Math"/>
+                    <w:i/>
+                  </w:rPr>
+                </m:ctrlPr>
+              </m:sSubSupPr>
+              <m:e>
+                <m:r>
+                  <w:rPr>
+                    <w:rFonts w:ascii="Cambria Math" w:eastAsiaTheme="minorEastAsia" w:hAnsi="Cambria Math"/>
+                  </w:rPr>
+                  <m:t>R</m:t>
+                </m:r>
+              </m:e>
+              <m:sub>
+                <m:r>
+                  <w:rPr>
+                    <w:rFonts w:ascii="Cambria Math" w:eastAsiaTheme="minorEastAsia" w:hAnsi="Cambria Math"/>
+                  </w:rPr>
+                  <m:t>001</m:t>
+                </m:r>
+              </m:sub>
+              <m:sup>
+                <m:r>
+                  <w:rPr>
+                    <w:rFonts w:ascii="Cambria Math" w:eastAsiaTheme="minorEastAsia" w:hAnsi="Cambria Math"/>
+                  </w:rPr>
+                  <m:t>0.073</m:t>
+                </m:r>
+                <m:sSub>
+                  <m:sSubPr>
                     <m:ctrlPr>
                       <w:rPr>
                         <w:rFonts w:ascii="Cambria Math" w:eastAsiaTheme="minorEastAsia" w:hAnsi="Cambria Math"/>
                         <w:i/>
                       </w:rPr>
                     </m:ctrlPr>
-                  </m:funcPr>
-                  <m:fName>
+                  </m:sSubPr>
+                  <m:e>
                     <m:r>
-                      <m:rPr>
-                        <m:sty m:val="p"/>
-                      </m:rPr>
                       <w:rPr>
                         <w:rFonts w:ascii="Cambria Math" w:eastAsiaTheme="minorEastAsia" w:hAnsi="Cambria Math"/>
                       </w:rPr>
-                      <m:t>exp</m:t>
+                      <m:t>a</m:t>
                     </m:r>
-                  </m:fName>
-                  <m:e>
-                    <m:d>
-                      <m:dPr>
-                        <m:ctrlPr>
-                          <w:rPr>
-                            <w:rFonts w:ascii="Cambria Math" w:eastAsiaTheme="minorEastAsia" w:hAnsi="Cambria Math"/>
-                            <w:i/>
-                          </w:rPr>
-                        </m:ctrlPr>
-                      </m:dPr>
-                      <m:e>
-                        <m:r>
-                          <w:rPr>
-                            <w:rFonts w:ascii="Cambria Math" w:eastAsiaTheme="minorEastAsia" w:hAnsi="Cambria Math"/>
-                          </w:rPr>
-                          <m:t>0.015*R</m:t>
-                        </m:r>
-                      </m:e>
-                    </m:d>
                   </m:e>
-                </m:func>
-              </m:num>
-              <m:den>
+                  <m:sub>
+                    <m:r>
+                      <w:rPr>
+                        <w:rFonts w:ascii="Cambria Math" w:eastAsiaTheme="minorEastAsia" w:hAnsi="Cambria Math"/>
+                      </w:rPr>
+                      <m:t>v</m:t>
+                    </m:r>
+                  </m:sub>
+                </m:sSub>
+              </m:sup>
+            </m:sSubSup>
+            <m:sSup>
+              <m:sSupPr>
+                <m:ctrlPr>
+                  <w:rPr>
+                    <w:rFonts w:ascii="Cambria Math" w:eastAsiaTheme="minorEastAsia" w:hAnsi="Cambria Math"/>
+                    <w:i/>
+                  </w:rPr>
+                </m:ctrlPr>
+              </m:sSupPr>
+              <m:e>
                 <m:r>
                   <w:rPr>
                     <w:rFonts w:ascii="Cambria Math" w:eastAsiaTheme="minorEastAsia" w:hAnsi="Cambria Math"/>
                   </w:rPr>
-                  <m:t>35</m:t>
+                  <m:t>f</m:t>
                 </m:r>
-              </m:den>
-            </m:f>
+              </m:e>
+              <m:sup>
+                <m:r>
+                  <w:rPr>
+                    <w:rFonts w:ascii="Cambria Math" w:eastAsiaTheme="minorEastAsia" w:hAnsi="Cambria Math"/>
+                  </w:rPr>
+                  <m:t>0.123</m:t>
+                </m:r>
+              </m:sup>
+            </m:sSup>
+            <m:r>
+              <w:rPr>
+                <w:rFonts w:ascii="Cambria Math" w:eastAsiaTheme="minorEastAsia" w:hAnsi="Cambria Math"/>
+              </w:rPr>
+              <m:t>-10.579[1-</m:t>
+            </m:r>
+            <m:r>
+              <m:rPr>
+                <m:sty m:val="p"/>
+              </m:rPr>
+              <w:rPr>
+                <w:rFonts w:ascii="Cambria Math" w:eastAsiaTheme="minorEastAsia" w:hAnsi="Cambria Math"/>
+              </w:rPr>
+              <m:t>exp⁡</m:t>
+            </m:r>
+            <m:r>
+              <w:rPr>
+                <w:rFonts w:ascii="Cambria Math" w:eastAsiaTheme="minorEastAsia" w:hAnsi="Cambria Math"/>
+              </w:rPr>
+              <m:t>(-0.024*d)]</m:t>
+            </m:r>
           </m:den>
         </m:f>
         <m:r>
           <w:rPr>
             <w:rFonts w:ascii="Cambria Math" w:eastAsiaTheme="minorEastAsia" w:hAnsi="Cambria Math"/>
           </w:rPr>
-          <m:t>=0.5113</m:t>
+          <m:t>=</m:t>
+        </m:r>
+        <m:r>
+          <w:rPr>
+            <w:rFonts w:ascii="Cambria Math" w:eastAsiaTheme="minorEastAsia" w:hAnsi="Cambria Math"/>
+          </w:rPr>
+          <m:t>0.5187</m:t>
         </m:r>
       </m:oMath>
     </w:p>
@@ -4861,7 +5000,19 @@
           <w:rPr>
             <w:rFonts w:ascii="Cambria Math" w:hAnsi="Cambria Math"/>
           </w:rPr>
-          <m:t>dr= 43.5239 dB</m:t>
+          <m:t xml:space="preserve">dr= </m:t>
+        </m:r>
+        <m:r>
+          <w:rPr>
+            <w:rFonts w:ascii="Cambria Math" w:hAnsi="Cambria Math"/>
+          </w:rPr>
+          <m:t>36.7956</m:t>
+        </m:r>
+        <m:r>
+          <w:rPr>
+            <w:rFonts w:ascii="Cambria Math" w:hAnsi="Cambria Math"/>
+          </w:rPr>
+          <m:t>dB</m:t>
         </m:r>
       </m:oMath>
     </w:p>
@@ -5099,8 +5250,13 @@
         </w:rPr>
         <w:t xml:space="preserve">-1 </w:t>
       </w:r>
-      <w:r>
-        <w:t>dB/km pozwala to na wyznaczenie całkowitego tłumienie wprowadzone przez tego gazy jako:</w:t>
+      <w:proofErr w:type="spellStart"/>
+      <w:r>
+        <w:t>dB</w:t>
+      </w:r>
+      <w:proofErr w:type="spellEnd"/>
+      <w:r>
+        <w:t>/km pozwala to na wyznaczenie całkowitego tłumienie wprowadzone przez tego gazy jako:</w:t>
       </w:r>
     </w:p>
     <w:p>
@@ -5525,8 +5681,13 @@
         </w:numPr>
       </w:pPr>
       <w:r>
-        <w:t>Współczynnik geoklimatyczny</w:t>
-      </w:r>
+        <w:t xml:space="preserve">Współczynnik </w:t>
+      </w:r>
+      <w:proofErr w:type="spellStart"/>
+      <w:r>
+        <w:t>geoklimatyczny</w:t>
+      </w:r>
+      <w:proofErr w:type="spellEnd"/>
       <w:r>
         <w:t xml:space="preserve">: </w:t>
       </w:r>
@@ -5548,7 +5709,15 @@
         <w:t>-1.56590e+02</w:t>
       </w:r>
       <w:r>
-        <w:t xml:space="preserve">, standardowa dewiacja terenu wynosi 38.3 m zatem współczynnik geoklimatyczny wynosi </w:t>
+        <w:t xml:space="preserve">, standardowa dewiacja terenu wynosi 38.3 m zatem współczynnik </w:t>
+      </w:r>
+      <w:proofErr w:type="spellStart"/>
+      <w:r>
+        <w:t>geoklimatyczny</w:t>
+      </w:r>
+      <w:proofErr w:type="spellEnd"/>
+      <w:r>
+        <w:t xml:space="preserve"> wynosi </w:t>
       </w:r>
     </w:p>
     <w:p>
@@ -5700,6 +5869,7 @@
         </w:numPr>
       </w:pPr>
       <w:r>
+        <w:lastRenderedPageBreak/>
         <w:t>Wyznaczenie nachylenia trasy na podstawie wysokości anten:</w:t>
       </w:r>
     </w:p>
@@ -6585,7 +6755,15 @@
         <w:t xml:space="preserve">W naszym przypadku odbicia </w:t>
       </w:r>
       <w:r>
-        <w:t>należy odwrócić problem i znając p=0.01% wyznaczyć pw, a następnie wyznaczyć tłumienie A, które jest przekraczane przez 0.01% czasu w ciągu roku.</w:t>
+        <w:t xml:space="preserve">należy odwrócić problem i znając p=0.01% wyznaczyć </w:t>
+      </w:r>
+      <w:proofErr w:type="spellStart"/>
+      <w:r>
+        <w:t>pw</w:t>
+      </w:r>
+      <w:proofErr w:type="spellEnd"/>
+      <w:r>
+        <w:t>, a następnie wyznaczyć tłumienie A, które jest przekraczane przez 0.01% czasu w ciągu roku.</w:t>
       </w:r>
     </w:p>
     <w:p>
@@ -6593,7 +6771,29 @@
         <w:jc w:val="both"/>
       </w:pPr>
       <w:r>
-        <w:t>Wykorzystując powyższe równania otrzymano wynik A = 20.0966 dB, zatem margines na zaniki wielodrogowe jest mniejszy od marginesu, który trzeba uwzględnić ze względu na opady atmosferyczne, który wynosi 43.52 dB, zatem wybieramy większą z tych dwóch wartości.</w:t>
+        <w:t xml:space="preserve">Wykorzystując powyższe równania otrzymano wynik A = 20.0966 </w:t>
+      </w:r>
+      <w:proofErr w:type="spellStart"/>
+      <w:r>
+        <w:t>dB</w:t>
+      </w:r>
+      <w:proofErr w:type="spellEnd"/>
+      <w:r>
+        <w:t xml:space="preserve">, zatem margines na zaniki wielodrogowe jest mniejszy od marginesu, który trzeba uwzględnić ze względu na opady atmosferyczne, który wynosi </w:t>
+      </w:r>
+      <w:r>
+        <w:t>36.7956</w:t>
+      </w:r>
+      <w:r>
+        <w:t xml:space="preserve"> </w:t>
+      </w:r>
+      <w:proofErr w:type="spellStart"/>
+      <w:r>
+        <w:t>dB</w:t>
+      </w:r>
+      <w:proofErr w:type="spellEnd"/>
+      <w:r>
+        <w:t>, zatem wybieramy większą z tych dwóch wartości.</w:t>
       </w:r>
     </w:p>
     <w:p>
@@ -6887,7 +7087,15 @@
         <w:t xml:space="preserve"> (dla częstotliwości 25 571 MHz)</w:t>
       </w:r>
       <w:r>
-        <w:t xml:space="preserve">, zapewniając margines 20 dB, </w:t>
+        <w:t xml:space="preserve">, zapewniając margines 20 </w:t>
+      </w:r>
+      <w:proofErr w:type="spellStart"/>
+      <w:r>
+        <w:t>dB</w:t>
+      </w:r>
+      <w:proofErr w:type="spellEnd"/>
+      <w:r>
+        <w:t xml:space="preserve">, </w:t>
       </w:r>
       <w:r>
         <w:t>szacując</w:t>
@@ -6895,17 +7103,27 @@
       <w:r>
         <w:t xml:space="preserve"> tłumienie </w:t>
       </w:r>
+      <w:proofErr w:type="spellStart"/>
       <w:r>
         <w:t>doprowadze</w:t>
       </w:r>
       <w:r>
         <w:t>ń</w:t>
       </w:r>
+      <w:proofErr w:type="spellEnd"/>
       <w:r>
         <w:t xml:space="preserve"> </w:t>
       </w:r>
       <w:r>
-        <w:t xml:space="preserve">równe 1 dB </w:t>
+        <w:t xml:space="preserve">równe 1 </w:t>
+      </w:r>
+      <w:proofErr w:type="spellStart"/>
+      <w:r>
+        <w:t>dB</w:t>
+      </w:r>
+      <w:proofErr w:type="spellEnd"/>
+      <w:r>
+        <w:t xml:space="preserve"> </w:t>
       </w:r>
       <w:r>
         <w:t xml:space="preserve">i przyjmując </w:t>
@@ -6914,7 +7132,15 @@
         <w:t xml:space="preserve">maksymalną </w:t>
       </w:r>
       <w:r>
-        <w:t>moc nadawania 19 dBm odczytaną z karty katalogowej wybranej radiolinii</w:t>
+        <w:t xml:space="preserve">moc nadawania 19 </w:t>
+      </w:r>
+      <w:proofErr w:type="spellStart"/>
+      <w:r>
+        <w:t>dBm</w:t>
+      </w:r>
+      <w:proofErr w:type="spellEnd"/>
+      <w:r>
+        <w:t xml:space="preserve"> odczytaną z karty katalogowej wybranej radiolinii</w:t>
       </w:r>
       <w:r>
         <w:t>:</w:t>
@@ -7022,13 +7248,7 @@
             <w:rPr>
               <w:rFonts w:ascii="Cambria Math" w:hAnsi="Cambria Math"/>
             </w:rPr>
-            <m:t>-L-20 dB</m:t>
-          </m:r>
-          <m:r>
-            <w:rPr>
-              <w:rFonts w:ascii="Cambria Math" w:hAnsi="Cambria Math"/>
-            </w:rPr>
-            <m:t>-1 dB</m:t>
+            <m:t>-L-20 dB-1 dB</m:t>
           </m:r>
         </m:oMath>
       </m:oMathPara>
@@ -7145,13 +7365,7 @@
                 <w:rPr>
                   <w:rFonts w:ascii="Cambria Math" w:hAnsi="Cambria Math"/>
                 </w:rPr>
-                <m:t>+L+20 dB</m:t>
-              </m:r>
-              <m:r>
-                <w:rPr>
-                  <w:rFonts w:ascii="Cambria Math" w:hAnsi="Cambria Math"/>
-                </w:rPr>
-                <m:t>+1 dB</m:t>
+                <m:t>+L+20 dB+1 dB</m:t>
               </m:r>
             </m:num>
             <m:den>
@@ -7220,37 +7434,7 @@
                 <w:rPr>
                   <w:rFonts w:ascii="Cambria Math" w:hAnsi="Cambria Math"/>
                 </w:rPr>
-                <m:t>-61,96 dBm-19 dBm+14</m:t>
-              </m:r>
-              <m:r>
-                <w:rPr>
-                  <w:rFonts w:ascii="Cambria Math" w:hAnsi="Cambria Math"/>
-                </w:rPr>
-                <m:t>6</m:t>
-              </m:r>
-              <m:r>
-                <w:rPr>
-                  <w:rFonts w:ascii="Cambria Math" w:hAnsi="Cambria Math"/>
-                </w:rPr>
-                <m:t>,</m:t>
-              </m:r>
-              <m:r>
-                <w:rPr>
-                  <w:rFonts w:ascii="Cambria Math" w:hAnsi="Cambria Math"/>
-                </w:rPr>
-                <m:t>9</m:t>
-              </m:r>
-              <m:r>
-                <w:rPr>
-                  <w:rFonts w:ascii="Cambria Math" w:hAnsi="Cambria Math"/>
-                </w:rPr>
-                <m:t>2 dB+20 dB</m:t>
-              </m:r>
-              <m:r>
-                <w:rPr>
-                  <w:rFonts w:ascii="Cambria Math" w:hAnsi="Cambria Math"/>
-                </w:rPr>
-                <m:t>+1 dB</m:t>
+                <m:t>-61,96 dBm-19 dBm+146,92 dB+20 dB+1 dB</m:t>
               </m:r>
             </m:num>
             <m:den>
@@ -7266,31 +7450,7 @@
             <w:rPr>
               <w:rFonts w:ascii="Cambria Math" w:hAnsi="Cambria Math"/>
             </w:rPr>
-            <m:t>=4</m:t>
-          </m:r>
-          <m:r>
-            <w:rPr>
-              <w:rFonts w:ascii="Cambria Math" w:hAnsi="Cambria Math"/>
-            </w:rPr>
-            <m:t>3</m:t>
-          </m:r>
-          <m:r>
-            <w:rPr>
-              <w:rFonts w:ascii="Cambria Math" w:hAnsi="Cambria Math"/>
-            </w:rPr>
-            <m:t>,</m:t>
-          </m:r>
-          <m:r>
-            <w:rPr>
-              <w:rFonts w:ascii="Cambria Math" w:hAnsi="Cambria Math"/>
-            </w:rPr>
-            <m:t>4</m:t>
-          </m:r>
-          <m:r>
-            <w:rPr>
-              <w:rFonts w:ascii="Cambria Math" w:hAnsi="Cambria Math"/>
-            </w:rPr>
-            <m:t>8 dB</m:t>
+            <m:t>=43,48 dB</m:t>
           </m:r>
         </m:oMath>
       </m:oMathPara>
@@ -7306,19 +7466,47 @@
         <w:rPr>
           <w:rFonts w:eastAsiaTheme="minorEastAsia"/>
         </w:rPr>
-        <w:t xml:space="preserve">Sprawdzenie bilansu łącza (dla wybranych anten, obliczonego wyżej tłumienia wolnej przestrzeni i tłumienia gazów atmosferycznych, uwzględniając tłumienie doprowadzeń oszacowane na </w:t>
-      </w:r>
+        <w:t xml:space="preserve">Sprawdzenie bilansu łącza (dla wybranych anten, obliczonego wyżej tłumienia wolnej przestrzeni i tłumienia gazów atmosferycznych, uwzględniając tłumienie </w:t>
+      </w:r>
+      <w:proofErr w:type="spellStart"/>
       <w:r>
         <w:rPr>
           <w:rFonts w:eastAsiaTheme="minorEastAsia"/>
         </w:rPr>
+        <w:t>doprowadzeń</w:t>
+      </w:r>
+      <w:proofErr w:type="spellEnd"/>
+      <w:r>
+        <w:rPr>
+          <w:rFonts w:eastAsiaTheme="minorEastAsia"/>
+        </w:rPr>
+        <w:t xml:space="preserve"> oszacowane na </w:t>
+      </w:r>
+      <w:r>
+        <w:rPr>
+          <w:rFonts w:eastAsiaTheme="minorEastAsia"/>
+        </w:rPr>
         <w:t>1</w:t>
       </w:r>
       <w:r>
         <w:rPr>
           <w:rFonts w:eastAsiaTheme="minorEastAsia"/>
         </w:rPr>
-        <w:t xml:space="preserve"> dB):</w:t>
+        <w:t xml:space="preserve"> </w:t>
+      </w:r>
+      <w:proofErr w:type="spellStart"/>
+      <w:r>
+        <w:rPr>
+          <w:rFonts w:eastAsiaTheme="minorEastAsia"/>
+        </w:rPr>
+        <w:t>dB</w:t>
+      </w:r>
+      <w:proofErr w:type="spellEnd"/>
+      <w:r>
+        <w:rPr>
+          <w:rFonts w:eastAsiaTheme="minorEastAsia"/>
+        </w:rPr>
+        <w:t>):</w:t>
       </w:r>
     </w:p>
     <w:p>
@@ -7351,13 +7539,7 @@
                 <w:rPr>
                   <w:rFonts w:ascii="Cambria Math" w:hAnsi="Cambria Math"/>
                 </w:rPr>
-                <m:t>N</m:t>
-              </m:r>
-              <m:r>
-                <w:rPr>
-                  <w:rFonts w:ascii="Cambria Math" w:hAnsi="Cambria Math"/>
-                </w:rPr>
-                <m:t>min</m:t>
+                <m:t>Nmin</m:t>
               </m:r>
             </m:sub>
           </m:sSub>
@@ -7403,19 +7585,7 @@
             <w:rPr>
               <w:rFonts w:ascii="Cambria Math" w:eastAsiaTheme="minorEastAsia" w:hAnsi="Cambria Math"/>
             </w:rPr>
-            <m:t>+</m:t>
-          </m:r>
-          <m:r>
-            <w:rPr>
-              <w:rFonts w:ascii="Cambria Math" w:eastAsiaTheme="minorEastAsia" w:hAnsi="Cambria Math"/>
-            </w:rPr>
-            <m:t>1</m:t>
-          </m:r>
-          <m:r>
-            <w:rPr>
-              <w:rFonts w:ascii="Cambria Math" w:eastAsiaTheme="minorEastAsia" w:hAnsi="Cambria Math"/>
-            </w:rPr>
-            <m:t xml:space="preserve"> dB</m:t>
+            <m:t>+1 dB</m:t>
           </m:r>
         </m:oMath>
       </m:oMathPara>
@@ -7450,13 +7620,7 @@
                 <w:rPr>
                   <w:rFonts w:ascii="Cambria Math" w:hAnsi="Cambria Math"/>
                 </w:rPr>
-                <m:t>N</m:t>
-              </m:r>
-              <m:r>
-                <w:rPr>
-                  <w:rFonts w:ascii="Cambria Math" w:hAnsi="Cambria Math"/>
-                </w:rPr>
-                <m:t>1</m:t>
+                <m:t>N1</m:t>
               </m:r>
             </m:sub>
           </m:sSub>
@@ -7464,49 +7628,13 @@
             <w:rPr>
               <w:rFonts w:ascii="Cambria Math" w:hAnsi="Cambria Math"/>
             </w:rPr>
-            <m:t>=-61,96 dBm-2*43,6 dBi+146,</m:t>
-          </m:r>
-          <m:r>
-            <w:rPr>
-              <w:rFonts w:ascii="Cambria Math" w:hAnsi="Cambria Math"/>
-            </w:rPr>
-            <m:t>92</m:t>
-          </m:r>
-          <m:r>
-            <w:rPr>
-              <w:rFonts w:ascii="Cambria Math" w:hAnsi="Cambria Math"/>
-            </w:rPr>
-            <m:t xml:space="preserve"> dB+3,93 dB</m:t>
+            <m:t>=-61,96 dBm-2*43,6 dBi+146,92 dB+3,93 dB</m:t>
           </m:r>
           <m:r>
             <w:rPr>
               <w:rFonts w:ascii="Cambria Math" w:eastAsiaTheme="minorEastAsia" w:hAnsi="Cambria Math"/>
             </w:rPr>
-            <m:t>+</m:t>
-          </m:r>
-          <m:r>
-            <w:rPr>
-              <w:rFonts w:ascii="Cambria Math" w:eastAsiaTheme="minorEastAsia" w:hAnsi="Cambria Math"/>
-            </w:rPr>
-            <m:t>1</m:t>
-          </m:r>
-          <m:r>
-            <w:rPr>
-              <w:rFonts w:ascii="Cambria Math" w:eastAsiaTheme="minorEastAsia" w:hAnsi="Cambria Math"/>
-            </w:rPr>
-            <m:t xml:space="preserve"> dB=</m:t>
-          </m:r>
-          <m:r>
-            <w:rPr>
-              <w:rFonts w:ascii="Cambria Math" w:eastAsiaTheme="minorEastAsia" w:hAnsi="Cambria Math"/>
-            </w:rPr>
-            <m:t>2,69</m:t>
-          </m:r>
-          <m:r>
-            <w:rPr>
-              <w:rFonts w:ascii="Cambria Math" w:eastAsiaTheme="minorEastAsia" w:hAnsi="Cambria Math"/>
-            </w:rPr>
-            <m:t xml:space="preserve"> dBm</m:t>
+            <m:t>+1 dB=2,69 dBm</m:t>
           </m:r>
         </m:oMath>
       </m:oMathPara>
@@ -7541,13 +7669,7 @@
                 <w:rPr>
                   <w:rFonts w:ascii="Cambria Math" w:hAnsi="Cambria Math"/>
                 </w:rPr>
-                <m:t>N</m:t>
-              </m:r>
-              <m:r>
-                <w:rPr>
-                  <w:rFonts w:ascii="Cambria Math" w:hAnsi="Cambria Math"/>
-                </w:rPr>
-                <m:t>2</m:t>
+                <m:t>N2</m:t>
               </m:r>
             </m:sub>
           </m:sSub>
@@ -7555,37 +7677,13 @@
             <w:rPr>
               <w:rFonts w:ascii="Cambria Math" w:hAnsi="Cambria Math"/>
             </w:rPr>
-            <m:t>=-61,96 dBm-2*43,6 dBi+146,</m:t>
-          </m:r>
-          <m:r>
-            <w:rPr>
-              <w:rFonts w:ascii="Cambria Math" w:hAnsi="Cambria Math"/>
-            </w:rPr>
-            <m:t>57</m:t>
-          </m:r>
-          <m:r>
-            <w:rPr>
-              <w:rFonts w:ascii="Cambria Math" w:hAnsi="Cambria Math"/>
-            </w:rPr>
-            <m:t xml:space="preserve"> dB+3,93 dB</m:t>
+            <m:t>=-61,96 dBm-2*43,6 dBi+146,57 dB+3,93 dB</m:t>
           </m:r>
           <m:r>
             <w:rPr>
               <w:rFonts w:ascii="Cambria Math" w:eastAsiaTheme="minorEastAsia" w:hAnsi="Cambria Math"/>
             </w:rPr>
-            <m:t>+1 dB=</m:t>
-          </m:r>
-          <m:r>
-            <w:rPr>
-              <w:rFonts w:ascii="Cambria Math" w:eastAsiaTheme="minorEastAsia" w:hAnsi="Cambria Math"/>
-            </w:rPr>
-            <m:t>2,34</m:t>
-          </m:r>
-          <m:r>
-            <w:rPr>
-              <w:rFonts w:ascii="Cambria Math" w:eastAsiaTheme="minorEastAsia" w:hAnsi="Cambria Math"/>
-            </w:rPr>
-            <m:t xml:space="preserve"> dBm</m:t>
+            <m:t>+1 dB=2,34 dBm</m:t>
           </m:r>
         </m:oMath>
       </m:oMathPara>
@@ -7662,7 +7760,21 @@
         <w:rPr>
           <w:rFonts w:eastAsiaTheme="minorEastAsia"/>
         </w:rPr>
-        <w:t xml:space="preserve"> niż maksymalna moc nadawania oferowana przez wybraną radiolinię (19 dBm).</w:t>
+        <w:t xml:space="preserve"> niż maksymalna moc nadawania oferowana przez wybraną radiolinię (19 </w:t>
+      </w:r>
+      <w:proofErr w:type="spellStart"/>
+      <w:r>
+        <w:rPr>
+          <w:rFonts w:eastAsiaTheme="minorEastAsia"/>
+        </w:rPr>
+        <w:t>dBm</w:t>
+      </w:r>
+      <w:proofErr w:type="spellEnd"/>
+      <w:r>
+        <w:rPr>
+          <w:rFonts w:eastAsiaTheme="minorEastAsia"/>
+        </w:rPr>
+        <w:t>).</w:t>
       </w:r>
     </w:p>
     <w:p>
@@ -7678,7 +7790,31 @@
         <w:jc w:val="both"/>
       </w:pPr>
       <w:r>
-        <w:t>Zdecydowano się wykorzystać radiolinię Integra-G firmy SAF Tehnika, będącą rozwiązaniem całkowicie montowanym na zewnątrz (FODU – Full-outdoor Unit).</w:t>
+        <w:t xml:space="preserve">Zdecydowano się wykorzystać radiolinię </w:t>
+      </w:r>
+      <w:proofErr w:type="spellStart"/>
+      <w:r>
+        <w:t>Integra</w:t>
+      </w:r>
+      <w:proofErr w:type="spellEnd"/>
+      <w:r>
+        <w:t xml:space="preserve">-G firmy SAF </w:t>
+      </w:r>
+      <w:proofErr w:type="spellStart"/>
+      <w:r>
+        <w:t>Tehnika</w:t>
+      </w:r>
+      <w:proofErr w:type="spellEnd"/>
+      <w:r>
+        <w:t>, będącą rozwiązaniem całkowicie montowanym na zewnątrz (FODU – Full-</w:t>
+      </w:r>
+      <w:proofErr w:type="spellStart"/>
+      <w:r>
+        <w:t>outdoor</w:t>
+      </w:r>
+      <w:proofErr w:type="spellEnd"/>
+      <w:r>
+        <w:t xml:space="preserve"> Unit).</w:t>
       </w:r>
       <w:r>
         <w:t xml:space="preserve"> Jej parametry przedstawiono poniżej.</w:t>
@@ -7690,10 +7826,26 @@
         <w:t>6</w:t>
       </w:r>
       <w:r>
-        <w:t xml:space="preserve">,5 GHz), szerokość kanału wynosi 28 MHz i zastosowano modulacje 16QAM. Dla podanych parametrów odczytano, że maksymalna moc nadawana przez radiolinię wynosi 19 dBm, </w:t>
-      </w:r>
-      <w:r>
-        <w:t>a czułość odbiornika wynosi -81,5 dBm.</w:t>
+        <w:t xml:space="preserve">,5 GHz), szerokość kanału wynosi 28 MHz i zastosowano modulacje 16QAM. Dla podanych parametrów odczytano, że maksymalna moc nadawana przez radiolinię wynosi 19 </w:t>
+      </w:r>
+      <w:proofErr w:type="spellStart"/>
+      <w:r>
+        <w:t>dBm</w:t>
+      </w:r>
+      <w:proofErr w:type="spellEnd"/>
+      <w:r>
+        <w:t xml:space="preserve">, </w:t>
+      </w:r>
+      <w:r>
+        <w:t xml:space="preserve">a czułość odbiornika wynosi -81,5 </w:t>
+      </w:r>
+      <w:proofErr w:type="spellStart"/>
+      <w:r>
+        <w:t>dBm</w:t>
+      </w:r>
+      <w:proofErr w:type="spellEnd"/>
+      <w:r>
+        <w:t>.</w:t>
       </w:r>
     </w:p>
     <w:p>
@@ -7704,7 +7856,15 @@
         <w:t>Wybrano antenę o numerze VHP2.5-240 z katalogu firmy Andrew</w:t>
       </w:r>
       <w:r>
-        <w:t xml:space="preserve"> (CommScope Company)</w:t>
+        <w:t xml:space="preserve"> (</w:t>
+      </w:r>
+      <w:proofErr w:type="spellStart"/>
+      <w:r>
+        <w:t>CommScope</w:t>
+      </w:r>
+      <w:proofErr w:type="spellEnd"/>
+      <w:r>
+        <w:t xml:space="preserve"> Company)</w:t>
       </w:r>
       <w:r>
         <w:t>, mającą średnicę 0,8 m i zysk wynoszący 4</w:t>
@@ -7713,8 +7873,13 @@
         <w:t>3,6</w:t>
       </w:r>
       <w:r>
-        <w:t xml:space="preserve"> dBi</w:t>
-      </w:r>
+        <w:t xml:space="preserve"> </w:t>
+      </w:r>
+      <w:proofErr w:type="spellStart"/>
+      <w:r>
+        <w:t>dBi</w:t>
+      </w:r>
+      <w:proofErr w:type="spellEnd"/>
       <w:r>
         <w:t xml:space="preserve"> (środek pasma)</w:t>
       </w:r>
@@ -8142,7 +8307,7 @@
 </file>
 
 <file path=word/comments.xml><?xml version="1.0" encoding="utf-8"?>
-<w:comments xmlns:wpc="http://schemas.microsoft.com/office/word/2010/wordprocessingCanvas" xmlns:cx="http://schemas.microsoft.com/office/drawing/2014/chartex" xmlns:cx1="http://schemas.microsoft.com/office/drawing/2015/9/8/chartex" xmlns:cx2="http://schemas.microsoft.com/office/drawing/2015/10/21/chartex" xmlns:cx3="http://schemas.microsoft.com/office/drawing/2016/5/9/chartex" xmlns:cx4="http://schemas.microsoft.com/office/drawing/2016/5/10/chartex" xmlns:cx5="http://schemas.microsoft.com/office/drawing/2016/5/11/chartex" xmlns:cx6="http://schemas.microsoft.com/office/drawing/2016/5/12/chartex" xmlns:cx7="http://schemas.microsoft.com/office/drawing/2016/5/13/chartex" xmlns:cx8="http://schemas.microsoft.com/office/drawing/2016/5/14/chartex" xmlns:mc="http://schemas.openxmlformats.org/markup-compatibility/2006" xmlns:aink="http://schemas.microsoft.com/office/drawing/2016/ink" xmlns:am3d="http://schemas.microsoft.com/office/drawing/2017/model3d" xmlns:o="urn:schemas-microsoft-com:office:office" xmlns:r="http://schemas.openxmlformats.org/officeDocument/2006/relationships" xmlns:m="http://schemas.openxmlformats.org/officeDocument/2006/math" xmlns:v="urn:schemas-microsoft-com:vml" xmlns:wp14="http://schemas.microsoft.com/office/word/2010/wordprocessingDrawing" xmlns:wp="http://schemas.openxmlformats.org/drawingml/2006/wordprocessingDrawing" xmlns:w10="urn:schemas-microsoft-com:office:word" xmlns:w="http://schemas.openxmlformats.org/wordprocessingml/2006/main" xmlns:w14="http://schemas.microsoft.com/office/word/2010/wordml" xmlns:w15="http://schemas.microsoft.com/office/word/2012/wordml" xmlns:w16cid="http://schemas.microsoft.com/office/word/2016/wordml/cid" xmlns:w16se="http://schemas.microsoft.com/office/word/2015/wordml/symex" xmlns:wpg="http://schemas.microsoft.com/office/word/2010/wordprocessingGroup" xmlns:wpi="http://schemas.microsoft.com/office/word/2010/wordprocessingInk" xmlns:wne="http://schemas.microsoft.com/office/word/2006/wordml" xmlns:wps="http://schemas.microsoft.com/office/word/2010/wordprocessingShape" mc:Ignorable="w14 w15 w16se w16cid wp14">
+<w:comments xmlns:wpc="http://schemas.microsoft.com/office/word/2010/wordprocessingCanvas" xmlns:cx="http://schemas.microsoft.com/office/drawing/2014/chartex" xmlns:cx1="http://schemas.microsoft.com/office/drawing/2015/9/8/chartex" xmlns:cx2="http://schemas.microsoft.com/office/drawing/2015/10/21/chartex" xmlns:cx3="http://schemas.microsoft.com/office/drawing/2016/5/9/chartex" xmlns:cx4="http://schemas.microsoft.com/office/drawing/2016/5/10/chartex" xmlns:cx5="http://schemas.microsoft.com/office/drawing/2016/5/11/chartex" xmlns:cx6="http://schemas.microsoft.com/office/drawing/2016/5/12/chartex" xmlns:cx7="http://schemas.microsoft.com/office/drawing/2016/5/13/chartex" xmlns:cx8="http://schemas.microsoft.com/office/drawing/2016/5/14/chartex" xmlns:mc="http://schemas.openxmlformats.org/markup-compatibility/2006" xmlns:aink="http://schemas.microsoft.com/office/drawing/2016/ink" xmlns:am3d="http://schemas.microsoft.com/office/drawing/2017/model3d" xmlns:o="urn:schemas-microsoft-com:office:office" xmlns:r="http://schemas.openxmlformats.org/officeDocument/2006/relationships" xmlns:m="http://schemas.openxmlformats.org/officeDocument/2006/math" xmlns:v="urn:schemas-microsoft-com:vml" xmlns:wp14="http://schemas.microsoft.com/office/word/2010/wordprocessingDrawing" xmlns:wp="http://schemas.openxmlformats.org/drawingml/2006/wordprocessingDrawing" xmlns:w10="urn:schemas-microsoft-com:office:word" xmlns:w="http://schemas.openxmlformats.org/wordprocessingml/2006/main" xmlns:w14="http://schemas.microsoft.com/office/word/2010/wordml" xmlns:w15="http://schemas.microsoft.com/office/word/2012/wordml" xmlns:w16cex="http://schemas.microsoft.com/office/word/2018/wordml/cex" xmlns:w16cid="http://schemas.microsoft.com/office/word/2016/wordml/cid" xmlns:w16="http://schemas.microsoft.com/office/word/2018/wordml" xmlns:w16se="http://schemas.microsoft.com/office/word/2015/wordml/symex" xmlns:wpg="http://schemas.microsoft.com/office/word/2010/wordprocessingGroup" xmlns:wpi="http://schemas.microsoft.com/office/word/2010/wordprocessingInk" xmlns:wne="http://schemas.microsoft.com/office/word/2006/wordml" xmlns:wps="http://schemas.microsoft.com/office/word/2010/wordprocessingShape" mc:Ignorable="w14 w15 w16se w16cid w16 w16cex wp14">
   <w:comment w:id="3" w:author="Czekała Piotr (STUD)" w:date="2020-05-02T09:47:00Z" w:initials="CP(">
     <w:p>
       <w:pPr>
@@ -8163,27 +8328,19 @@
 </file>
 
 <file path=word/commentsExtended.xml><?xml version="1.0" encoding="utf-8"?>
-<w15:commentsEx xmlns:wpc="http://schemas.microsoft.com/office/word/2010/wordprocessingCanvas" xmlns:cx="http://schemas.microsoft.com/office/drawing/2014/chartex" xmlns:cx1="http://schemas.microsoft.com/office/drawing/2015/9/8/chartex" xmlns:cx2="http://schemas.microsoft.com/office/drawing/2015/10/21/chartex" xmlns:cx3="http://schemas.microsoft.com/office/drawing/2016/5/9/chartex" xmlns:cx4="http://schemas.microsoft.com/office/drawing/2016/5/10/chartex" xmlns:cx5="http://schemas.microsoft.com/office/drawing/2016/5/11/chartex" xmlns:cx6="http://schemas.microsoft.com/office/drawing/2016/5/12/chartex" xmlns:cx7="http://schemas.microsoft.com/office/drawing/2016/5/13/chartex" xmlns:cx8="http://schemas.microsoft.com/office/drawing/2016/5/14/chartex" xmlns:mc="http://schemas.openxmlformats.org/markup-compatibility/2006" xmlns:aink="http://schemas.microsoft.com/office/drawing/2016/ink" xmlns:am3d="http://schemas.microsoft.com/office/drawing/2017/model3d" xmlns:o="urn:schemas-microsoft-com:office:office" xmlns:r="http://schemas.openxmlformats.org/officeDocument/2006/relationships" xmlns:m="http://schemas.openxmlformats.org/officeDocument/2006/math" xmlns:v="urn:schemas-microsoft-com:vml" xmlns:wp14="http://schemas.microsoft.com/office/word/2010/wordprocessingDrawing" xmlns:wp="http://schemas.openxmlformats.org/drawingml/2006/wordprocessingDrawing" xmlns:w10="urn:schemas-microsoft-com:office:word" xmlns:w="http://schemas.openxmlformats.org/wordprocessingml/2006/main" xmlns:w14="http://schemas.microsoft.com/office/word/2010/wordml" xmlns:w15="http://schemas.microsoft.com/office/word/2012/wordml" xmlns:w16cid="http://schemas.microsoft.com/office/word/2016/wordml/cid" xmlns:w16se="http://schemas.microsoft.com/office/word/2015/wordml/symex" xmlns:wpg="http://schemas.microsoft.com/office/word/2010/wordprocessingGroup" xmlns:wpi="http://schemas.microsoft.com/office/word/2010/wordprocessingInk" xmlns:wne="http://schemas.microsoft.com/office/word/2006/wordml" xmlns:wps="http://schemas.microsoft.com/office/word/2010/wordprocessingShape" mc:Ignorable="w14 w15 w16se w16cid wp14">
+<w15:commentsEx xmlns:wpc="http://schemas.microsoft.com/office/word/2010/wordprocessingCanvas" xmlns:cx="http://schemas.microsoft.com/office/drawing/2014/chartex" xmlns:cx1="http://schemas.microsoft.com/office/drawing/2015/9/8/chartex" xmlns:cx2="http://schemas.microsoft.com/office/drawing/2015/10/21/chartex" xmlns:cx3="http://schemas.microsoft.com/office/drawing/2016/5/9/chartex" xmlns:cx4="http://schemas.microsoft.com/office/drawing/2016/5/10/chartex" xmlns:cx5="http://schemas.microsoft.com/office/drawing/2016/5/11/chartex" xmlns:cx6="http://schemas.microsoft.com/office/drawing/2016/5/12/chartex" xmlns:cx7="http://schemas.microsoft.com/office/drawing/2016/5/13/chartex" xmlns:cx8="http://schemas.microsoft.com/office/drawing/2016/5/14/chartex" xmlns:mc="http://schemas.openxmlformats.org/markup-compatibility/2006" xmlns:aink="http://schemas.microsoft.com/office/drawing/2016/ink" xmlns:am3d="http://schemas.microsoft.com/office/drawing/2017/model3d" xmlns:o="urn:schemas-microsoft-com:office:office" xmlns:r="http://schemas.openxmlformats.org/officeDocument/2006/relationships" xmlns:m="http://schemas.openxmlformats.org/officeDocument/2006/math" xmlns:v="urn:schemas-microsoft-com:vml" xmlns:wp14="http://schemas.microsoft.com/office/word/2010/wordprocessingDrawing" xmlns:wp="http://schemas.openxmlformats.org/drawingml/2006/wordprocessingDrawing" xmlns:w10="urn:schemas-microsoft-com:office:word" xmlns:w="http://schemas.openxmlformats.org/wordprocessingml/2006/main" xmlns:w14="http://schemas.microsoft.com/office/word/2010/wordml" xmlns:w15="http://schemas.microsoft.com/office/word/2012/wordml" xmlns:w16cex="http://schemas.microsoft.com/office/word/2018/wordml/cex" xmlns:w16cid="http://schemas.microsoft.com/office/word/2016/wordml/cid" xmlns:w16="http://schemas.microsoft.com/office/word/2018/wordml" xmlns:w16se="http://schemas.microsoft.com/office/word/2015/wordml/symex" xmlns:wpg="http://schemas.microsoft.com/office/word/2010/wordprocessingGroup" xmlns:wpi="http://schemas.microsoft.com/office/word/2010/wordprocessingInk" xmlns:wne="http://schemas.microsoft.com/office/word/2006/wordml" xmlns:wps="http://schemas.microsoft.com/office/word/2010/wordprocessingShape" mc:Ignorable="w14 w15 w16se w16cid w16 w16cex wp14">
   <w15:commentEx w15:paraId="23CEAA1D" w15:done="0"/>
 </w15:commentsEx>
 </file>
 
-<file path=word/commentsExtensible.xml><?xml version="1.0" encoding="utf-8"?>
-<w16cex:commentsExtensible xmlns:wpc="http://schemas.microsoft.com/office/word/2010/wordprocessingCanvas" xmlns:cx="http://schemas.microsoft.com/office/drawing/2014/chartex" xmlns:cx1="http://schemas.microsoft.com/office/drawing/2015/9/8/chartex" xmlns:cx2="http://schemas.microsoft.com/office/drawing/2015/10/21/chartex" xmlns:cx3="http://schemas.microsoft.com/office/drawing/2016/5/9/chartex" xmlns:cx4="http://schemas.microsoft.com/office/drawing/2016/5/10/chartex" xmlns:cx5="http://schemas.microsoft.com/office/drawing/2016/5/11/chartex" xmlns:cx6="http://schemas.microsoft.com/office/drawing/2016/5/12/chartex" xmlns:cx7="http://schemas.microsoft.com/office/drawing/2016/5/13/chartex" xmlns:cx8="http://schemas.microsoft.com/office/drawing/2016/5/14/chartex" xmlns:mc="http://schemas.openxmlformats.org/markup-compatibility/2006" xmlns:aink="http://schemas.microsoft.com/office/drawing/2016/ink" xmlns:am3d="http://schemas.microsoft.com/office/drawing/2017/model3d" xmlns:o="urn:schemas-microsoft-com:office:office" xmlns:r="http://schemas.openxmlformats.org/officeDocument/2006/relationships" xmlns:m="http://schemas.openxmlformats.org/officeDocument/2006/math" xmlns:v="urn:schemas-microsoft-com:vml" xmlns:wp14="http://schemas.microsoft.com/office/word/2010/wordprocessingDrawing" xmlns:wp="http://schemas.openxmlformats.org/drawingml/2006/wordprocessingDrawing" xmlns:w10="urn:schemas-microsoft-com:office:word" xmlns:w="http://schemas.openxmlformats.org/wordprocessingml/2006/main" xmlns:w14="http://schemas.microsoft.com/office/word/2010/wordml" xmlns:w15="http://schemas.microsoft.com/office/word/2012/wordml" xmlns:w16cex="http://schemas.microsoft.com/office/word/2018/wordml/cex" xmlns:w16cid="http://schemas.microsoft.com/office/word/2016/wordml/cid" xmlns:w16="http://schemas.microsoft.com/office/word/2018/wordml" xmlns:w16se="http://schemas.microsoft.com/office/word/2015/wordml/symex" xmlns:wpg="http://schemas.microsoft.com/office/word/2010/wordprocessingGroup" xmlns:wpi="http://schemas.microsoft.com/office/word/2010/wordprocessingInk" xmlns:wne="http://schemas.microsoft.com/office/word/2006/wordml" xmlns:wps="http://schemas.microsoft.com/office/word/2010/wordprocessingShape" mc:Ignorable="w14 w15 w16se w16cid w16 w16cex wp14">
-  <w16cex:commentExtensible w16cex:durableId="2240669D" w16cex:dateUtc="2020-04-14T14:43:00Z"/>
-  <w16cex:commentExtensible w16cex:durableId="22401293" w16cex:dateUtc="2020-04-14T08:44:00Z"/>
-  <w16cex:commentExtensible w16cex:durableId="224012AB" w16cex:dateUtc="2020-04-14T08:44:00Z"/>
-</w16cex:commentsExtensible>
-</file>
-
 <file path=word/commentsIds.xml><?xml version="1.0" encoding="utf-8"?>
-<w16cid:commentsIds xmlns:wpc="http://schemas.microsoft.com/office/word/2010/wordprocessingCanvas" xmlns:cx="http://schemas.microsoft.com/office/drawing/2014/chartex" xmlns:cx1="http://schemas.microsoft.com/office/drawing/2015/9/8/chartex" xmlns:cx2="http://schemas.microsoft.com/office/drawing/2015/10/21/chartex" xmlns:cx3="http://schemas.microsoft.com/office/drawing/2016/5/9/chartex" xmlns:cx4="http://schemas.microsoft.com/office/drawing/2016/5/10/chartex" xmlns:cx5="http://schemas.microsoft.com/office/drawing/2016/5/11/chartex" xmlns:cx6="http://schemas.microsoft.com/office/drawing/2016/5/12/chartex" xmlns:cx7="http://schemas.microsoft.com/office/drawing/2016/5/13/chartex" xmlns:cx8="http://schemas.microsoft.com/office/drawing/2016/5/14/chartex" xmlns:mc="http://schemas.openxmlformats.org/markup-compatibility/2006" xmlns:aink="http://schemas.microsoft.com/office/drawing/2016/ink" xmlns:am3d="http://schemas.microsoft.com/office/drawing/2017/model3d" xmlns:o="urn:schemas-microsoft-com:office:office" xmlns:r="http://schemas.openxmlformats.org/officeDocument/2006/relationships" xmlns:m="http://schemas.openxmlformats.org/officeDocument/2006/math" xmlns:v="urn:schemas-microsoft-com:vml" xmlns:wp14="http://schemas.microsoft.com/office/word/2010/wordprocessingDrawing" xmlns:wp="http://schemas.openxmlformats.org/drawingml/2006/wordprocessingDrawing" xmlns:w10="urn:schemas-microsoft-com:office:word" xmlns:w="http://schemas.openxmlformats.org/wordprocessingml/2006/main" xmlns:w14="http://schemas.microsoft.com/office/word/2010/wordml" xmlns:w15="http://schemas.microsoft.com/office/word/2012/wordml" xmlns:w16cid="http://schemas.microsoft.com/office/word/2016/wordml/cid" xmlns:w16se="http://schemas.microsoft.com/office/word/2015/wordml/symex" xmlns:wpg="http://schemas.microsoft.com/office/word/2010/wordprocessingGroup" xmlns:wpi="http://schemas.microsoft.com/office/word/2010/wordprocessingInk" xmlns:wne="http://schemas.microsoft.com/office/word/2006/wordml" xmlns:wps="http://schemas.microsoft.com/office/word/2010/wordprocessingShape" mc:Ignorable="w14 w15 w16se w16cid wp14">
+<w16cid:commentsIds xmlns:wpc="http://schemas.microsoft.com/office/word/2010/wordprocessingCanvas" xmlns:cx="http://schemas.microsoft.com/office/drawing/2014/chartex" xmlns:cx1="http://schemas.microsoft.com/office/drawing/2015/9/8/chartex" xmlns:cx2="http://schemas.microsoft.com/office/drawing/2015/10/21/chartex" xmlns:cx3="http://schemas.microsoft.com/office/drawing/2016/5/9/chartex" xmlns:cx4="http://schemas.microsoft.com/office/drawing/2016/5/10/chartex" xmlns:cx5="http://schemas.microsoft.com/office/drawing/2016/5/11/chartex" xmlns:cx6="http://schemas.microsoft.com/office/drawing/2016/5/12/chartex" xmlns:cx7="http://schemas.microsoft.com/office/drawing/2016/5/13/chartex" xmlns:cx8="http://schemas.microsoft.com/office/drawing/2016/5/14/chartex" xmlns:mc="http://schemas.openxmlformats.org/markup-compatibility/2006" xmlns:aink="http://schemas.microsoft.com/office/drawing/2016/ink" xmlns:am3d="http://schemas.microsoft.com/office/drawing/2017/model3d" xmlns:o="urn:schemas-microsoft-com:office:office" xmlns:r="http://schemas.openxmlformats.org/officeDocument/2006/relationships" xmlns:m="http://schemas.openxmlformats.org/officeDocument/2006/math" xmlns:v="urn:schemas-microsoft-com:vml" xmlns:wp14="http://schemas.microsoft.com/office/word/2010/wordprocessingDrawing" xmlns:wp="http://schemas.openxmlformats.org/drawingml/2006/wordprocessingDrawing" xmlns:w10="urn:schemas-microsoft-com:office:word" xmlns:w="http://schemas.openxmlformats.org/wordprocessingml/2006/main" xmlns:w14="http://schemas.microsoft.com/office/word/2010/wordml" xmlns:w15="http://schemas.microsoft.com/office/word/2012/wordml" xmlns:w16cex="http://schemas.microsoft.com/office/word/2018/wordml/cex" xmlns:w16cid="http://schemas.microsoft.com/office/word/2016/wordml/cid" xmlns:w16="http://schemas.microsoft.com/office/word/2018/wordml" xmlns:w16se="http://schemas.microsoft.com/office/word/2015/wordml/symex" xmlns:wpg="http://schemas.microsoft.com/office/word/2010/wordprocessingGroup" xmlns:wpi="http://schemas.microsoft.com/office/word/2010/wordprocessingInk" xmlns:wne="http://schemas.microsoft.com/office/word/2006/wordml" xmlns:wps="http://schemas.microsoft.com/office/word/2010/wordprocessingShape" mc:Ignorable="w14 w15 w16se w16cid w16 w16cex wp14">
   <w16cid:commentId w16cid:paraId="23CEAA1D" w16cid:durableId="2257C017"/>
 </w16cid:commentsIds>
 </file>
 
 <file path=word/numbering.xml><?xml version="1.0" encoding="utf-8"?>
-<w:numbering xmlns:wpc="http://schemas.microsoft.com/office/word/2010/wordprocessingCanvas" xmlns:cx="http://schemas.microsoft.com/office/drawing/2014/chartex" xmlns:cx1="http://schemas.microsoft.com/office/drawing/2015/9/8/chartex" xmlns:cx2="http://schemas.microsoft.com/office/drawing/2015/10/21/chartex" xmlns:cx3="http://schemas.microsoft.com/office/drawing/2016/5/9/chartex" xmlns:cx4="http://schemas.microsoft.com/office/drawing/2016/5/10/chartex" xmlns:cx5="http://schemas.microsoft.com/office/drawing/2016/5/11/chartex" xmlns:cx6="http://schemas.microsoft.com/office/drawing/2016/5/12/chartex" xmlns:cx7="http://schemas.microsoft.com/office/drawing/2016/5/13/chartex" xmlns:cx8="http://schemas.microsoft.com/office/drawing/2016/5/14/chartex" xmlns:mc="http://schemas.openxmlformats.org/markup-compatibility/2006" xmlns:aink="http://schemas.microsoft.com/office/drawing/2016/ink" xmlns:am3d="http://schemas.microsoft.com/office/drawing/2017/model3d" xmlns:o="urn:schemas-microsoft-com:office:office" xmlns:r="http://schemas.openxmlformats.org/officeDocument/2006/relationships" xmlns:m="http://schemas.openxmlformats.org/officeDocument/2006/math" xmlns:v="urn:schemas-microsoft-com:vml" xmlns:wp14="http://schemas.microsoft.com/office/word/2010/wordprocessingDrawing" xmlns:wp="http://schemas.openxmlformats.org/drawingml/2006/wordprocessingDrawing" xmlns:w10="urn:schemas-microsoft-com:office:word" xmlns:w="http://schemas.openxmlformats.org/wordprocessingml/2006/main" xmlns:w14="http://schemas.microsoft.com/office/word/2010/wordml" xmlns:w15="http://schemas.microsoft.com/office/word/2012/wordml" xmlns:w16cid="http://schemas.microsoft.com/office/word/2016/wordml/cid" xmlns:w16se="http://schemas.microsoft.com/office/word/2015/wordml/symex" xmlns:wpg="http://schemas.microsoft.com/office/word/2010/wordprocessingGroup" xmlns:wpi="http://schemas.microsoft.com/office/word/2010/wordprocessingInk" xmlns:wne="http://schemas.microsoft.com/office/word/2006/wordml" xmlns:wps="http://schemas.microsoft.com/office/word/2010/wordprocessingShape" mc:Ignorable="w14 w15 w16se w16cid wp14">
+<w:numbering xmlns:wpc="http://schemas.microsoft.com/office/word/2010/wordprocessingCanvas" xmlns:cx="http://schemas.microsoft.com/office/drawing/2014/chartex" xmlns:cx1="http://schemas.microsoft.com/office/drawing/2015/9/8/chartex" xmlns:cx2="http://schemas.microsoft.com/office/drawing/2015/10/21/chartex" xmlns:cx3="http://schemas.microsoft.com/office/drawing/2016/5/9/chartex" xmlns:cx4="http://schemas.microsoft.com/office/drawing/2016/5/10/chartex" xmlns:cx5="http://schemas.microsoft.com/office/drawing/2016/5/11/chartex" xmlns:cx6="http://schemas.microsoft.com/office/drawing/2016/5/12/chartex" xmlns:cx7="http://schemas.microsoft.com/office/drawing/2016/5/13/chartex" xmlns:cx8="http://schemas.microsoft.com/office/drawing/2016/5/14/chartex" xmlns:mc="http://schemas.openxmlformats.org/markup-compatibility/2006" xmlns:aink="http://schemas.microsoft.com/office/drawing/2016/ink" xmlns:am3d="http://schemas.microsoft.com/office/drawing/2017/model3d" xmlns:o="urn:schemas-microsoft-com:office:office" xmlns:r="http://schemas.openxmlformats.org/officeDocument/2006/relationships" xmlns:m="http://schemas.openxmlformats.org/officeDocument/2006/math" xmlns:v="urn:schemas-microsoft-com:vml" xmlns:wp14="http://schemas.microsoft.com/office/word/2010/wordprocessingDrawing" xmlns:wp="http://schemas.openxmlformats.org/drawingml/2006/wordprocessingDrawing" xmlns:w10="urn:schemas-microsoft-com:office:word" xmlns:w="http://schemas.openxmlformats.org/wordprocessingml/2006/main" xmlns:w14="http://schemas.microsoft.com/office/word/2010/wordml" xmlns:w15="http://schemas.microsoft.com/office/word/2012/wordml" xmlns:w16cex="http://schemas.microsoft.com/office/word/2018/wordml/cex" xmlns:w16cid="http://schemas.microsoft.com/office/word/2016/wordml/cid" xmlns:w16="http://schemas.microsoft.com/office/word/2018/wordml" xmlns:w16se="http://schemas.microsoft.com/office/word/2015/wordml/symex" xmlns:wpg="http://schemas.microsoft.com/office/word/2010/wordprocessingGroup" xmlns:wpi="http://schemas.microsoft.com/office/word/2010/wordprocessingInk" xmlns:wne="http://schemas.microsoft.com/office/word/2006/wordml" xmlns:wps="http://schemas.microsoft.com/office/word/2010/wordprocessingShape" mc:Ignorable="w14 w15 w16se w16cid w16 w16cex wp14">
   <w:abstractNum w:abstractNumId="0" w15:restartNumberingAfterBreak="0">
     <w:nsid w:val="11C44B4D"/>
     <w:multiLevelType w:val="hybridMultilevel"/>
@@ -9064,7 +9221,7 @@
 </file>
 
 <file path=word/people.xml><?xml version="1.0" encoding="utf-8"?>
-<w15:people xmlns:wpc="http://schemas.microsoft.com/office/word/2010/wordprocessingCanvas" xmlns:cx="http://schemas.microsoft.com/office/drawing/2014/chartex" xmlns:cx1="http://schemas.microsoft.com/office/drawing/2015/9/8/chartex" xmlns:cx2="http://schemas.microsoft.com/office/drawing/2015/10/21/chartex" xmlns:cx3="http://schemas.microsoft.com/office/drawing/2016/5/9/chartex" xmlns:cx4="http://schemas.microsoft.com/office/drawing/2016/5/10/chartex" xmlns:cx5="http://schemas.microsoft.com/office/drawing/2016/5/11/chartex" xmlns:cx6="http://schemas.microsoft.com/office/drawing/2016/5/12/chartex" xmlns:cx7="http://schemas.microsoft.com/office/drawing/2016/5/13/chartex" xmlns:cx8="http://schemas.microsoft.com/office/drawing/2016/5/14/chartex" xmlns:mc="http://schemas.openxmlformats.org/markup-compatibility/2006" xmlns:aink="http://schemas.microsoft.com/office/drawing/2016/ink" xmlns:am3d="http://schemas.microsoft.com/office/drawing/2017/model3d" xmlns:o="urn:schemas-microsoft-com:office:office" xmlns:r="http://schemas.openxmlformats.org/officeDocument/2006/relationships" xmlns:m="http://schemas.openxmlformats.org/officeDocument/2006/math" xmlns:v="urn:schemas-microsoft-com:vml" xmlns:wp14="http://schemas.microsoft.com/office/word/2010/wordprocessingDrawing" xmlns:wp="http://schemas.openxmlformats.org/drawingml/2006/wordprocessingDrawing" xmlns:w10="urn:schemas-microsoft-com:office:word" xmlns:w="http://schemas.openxmlformats.org/wordprocessingml/2006/main" xmlns:w14="http://schemas.microsoft.com/office/word/2010/wordml" xmlns:w15="http://schemas.microsoft.com/office/word/2012/wordml" xmlns:w16cid="http://schemas.microsoft.com/office/word/2016/wordml/cid" xmlns:w16se="http://schemas.microsoft.com/office/word/2015/wordml/symex" xmlns:wpg="http://schemas.microsoft.com/office/word/2010/wordprocessingGroup" xmlns:wpi="http://schemas.microsoft.com/office/word/2010/wordprocessingInk" xmlns:wne="http://schemas.microsoft.com/office/word/2006/wordml" xmlns:wps="http://schemas.microsoft.com/office/word/2010/wordprocessingShape" mc:Ignorable="w14 w15 w16se w16cid wp14">
+<w15:people xmlns:wpc="http://schemas.microsoft.com/office/word/2010/wordprocessingCanvas" xmlns:cx="http://schemas.microsoft.com/office/drawing/2014/chartex" xmlns:cx1="http://schemas.microsoft.com/office/drawing/2015/9/8/chartex" xmlns:cx2="http://schemas.microsoft.com/office/drawing/2015/10/21/chartex" xmlns:cx3="http://schemas.microsoft.com/office/drawing/2016/5/9/chartex" xmlns:cx4="http://schemas.microsoft.com/office/drawing/2016/5/10/chartex" xmlns:cx5="http://schemas.microsoft.com/office/drawing/2016/5/11/chartex" xmlns:cx6="http://schemas.microsoft.com/office/drawing/2016/5/12/chartex" xmlns:cx7="http://schemas.microsoft.com/office/drawing/2016/5/13/chartex" xmlns:cx8="http://schemas.microsoft.com/office/drawing/2016/5/14/chartex" xmlns:mc="http://schemas.openxmlformats.org/markup-compatibility/2006" xmlns:aink="http://schemas.microsoft.com/office/drawing/2016/ink" xmlns:am3d="http://schemas.microsoft.com/office/drawing/2017/model3d" xmlns:o="urn:schemas-microsoft-com:office:office" xmlns:r="http://schemas.openxmlformats.org/officeDocument/2006/relationships" xmlns:m="http://schemas.openxmlformats.org/officeDocument/2006/math" xmlns:v="urn:schemas-microsoft-com:vml" xmlns:wp14="http://schemas.microsoft.com/office/word/2010/wordprocessingDrawing" xmlns:wp="http://schemas.openxmlformats.org/drawingml/2006/wordprocessingDrawing" xmlns:w10="urn:schemas-microsoft-com:office:word" xmlns:w="http://schemas.openxmlformats.org/wordprocessingml/2006/main" xmlns:w14="http://schemas.microsoft.com/office/word/2010/wordml" xmlns:w15="http://schemas.microsoft.com/office/word/2012/wordml" xmlns:w16cex="http://schemas.microsoft.com/office/word/2018/wordml/cex" xmlns:w16cid="http://schemas.microsoft.com/office/word/2016/wordml/cid" xmlns:w16="http://schemas.microsoft.com/office/word/2018/wordml" xmlns:w16se="http://schemas.microsoft.com/office/word/2015/wordml/symex" xmlns:wpg="http://schemas.microsoft.com/office/word/2010/wordprocessingGroup" xmlns:wpi="http://schemas.microsoft.com/office/word/2010/wordprocessingInk" xmlns:wne="http://schemas.microsoft.com/office/word/2006/wordml" xmlns:wps="http://schemas.microsoft.com/office/word/2010/wordprocessingShape" mc:Ignorable="w14 w15 w16se w16cid w16 w16cex wp14">
   <w15:person w15:author="Czekała Piotr (STUD)">
     <w15:presenceInfo w15:providerId="AD" w15:userId="S::01110778@pw.edu.pl::22892bf9-3030-405b-b322-9371f81feeb6"/>
   </w15:person>
@@ -9072,7 +9229,7 @@
 </file>
 
 <file path=word/styles.xml><?xml version="1.0" encoding="utf-8"?>
-<w:styles xmlns:mc="http://schemas.openxmlformats.org/markup-compatibility/2006" xmlns:r="http://schemas.openxmlformats.org/officeDocument/2006/relationships" xmlns:w="http://schemas.openxmlformats.org/wordprocessingml/2006/main" xmlns:w14="http://schemas.microsoft.com/office/word/2010/wordml" xmlns:w15="http://schemas.microsoft.com/office/word/2012/wordml" xmlns:w16cid="http://schemas.microsoft.com/office/word/2016/wordml/cid" xmlns:w16se="http://schemas.microsoft.com/office/word/2015/wordml/symex" mc:Ignorable="w14 w15 w16se w16cid">
+<w:styles xmlns:mc="http://schemas.openxmlformats.org/markup-compatibility/2006" xmlns:r="http://schemas.openxmlformats.org/officeDocument/2006/relationships" xmlns:w="http://schemas.openxmlformats.org/wordprocessingml/2006/main" xmlns:w14="http://schemas.microsoft.com/office/word/2010/wordml" xmlns:w15="http://schemas.microsoft.com/office/word/2012/wordml" xmlns:w16cex="http://schemas.microsoft.com/office/word/2018/wordml/cex" xmlns:w16cid="http://schemas.microsoft.com/office/word/2016/wordml/cid" xmlns:w16="http://schemas.microsoft.com/office/word/2018/wordml" xmlns:w16se="http://schemas.microsoft.com/office/word/2015/wordml/symex" mc:Ignorable="w14 w15 w16se w16cid w16 w16cex">
   <w:docDefaults>
     <w:rPrDefault>
       <w:rPr>
@@ -10062,7 +10219,7 @@
 </file>
 
 <file path=customXml/itemProps1.xml><?xml version="1.0" encoding="utf-8"?>
-<ds:datastoreItem xmlns:ds="http://schemas.openxmlformats.org/officeDocument/2006/customXml" ds:itemID="{8BC59169-FA80-44ED-A903-E6E9421C0A3D}">
+<ds:datastoreItem xmlns:ds="http://schemas.openxmlformats.org/officeDocument/2006/customXml" ds:itemID="{EC2CFCE9-4545-4F86-B352-489081057E16}">
   <ds:schemaRefs>
     <ds:schemaRef ds:uri="http://schemas.openxmlformats.org/officeDocument/2006/bibliography"/>
   </ds:schemaRefs>

</xml_diff>

<commit_message>
16.05.2020 - P. Czekała
Poprawione odbicia.
</commit_message>
<xml_diff>
--- a/Projekt2_spraw.docx
+++ b/Projekt2_spraw.docx
@@ -35,18 +35,8 @@
           <w:sz w:val="22"/>
           <w:szCs w:val="22"/>
         </w:rPr>
-        <w:t xml:space="preserve">Tomasz </w:t>
-      </w:r>
-      <w:proofErr w:type="spellStart"/>
-      <w:r>
-        <w:rPr>
-          <w:rFonts w:asciiTheme="minorHAnsi" w:hAnsiTheme="minorHAnsi" w:cstheme="minorHAnsi"/>
-          <w:sz w:val="22"/>
-          <w:szCs w:val="22"/>
-        </w:rPr>
-        <w:t>Junker</w:t>
-      </w:r>
-      <w:proofErr w:type="spellEnd"/>
+        <w:t>Tomasz Junker</w:t>
+      </w:r>
     </w:p>
     <w:p>
       <w:pPr>
@@ -135,15 +125,7 @@
         <w:jc w:val="both"/>
       </w:pPr>
       <w:r>
-        <w:t xml:space="preserve">Częstotliwości nośne systemu zostały ustalone na 24 563 MHz oraz 25 571 MHz, a szerokość kanału wynosi 28 MHz. Zapewniono przepływność binarną  80 </w:t>
-      </w:r>
-      <w:proofErr w:type="spellStart"/>
-      <w:r>
-        <w:t>Mb</w:t>
-      </w:r>
-      <w:proofErr w:type="spellEnd"/>
-      <w:r>
-        <w:t>/s przy modulacji 16 QAM. Wymagana BER to 10</w:t>
+        <w:t>Częstotliwości nośne systemu zostały ustalone na 24 563 MHz oraz 25 571 MHz, a szerokość kanału wynosi 28 MHz. Zapewniono przepływność binarną  80 Mb/s przy modulacji 16 QAM. Wymagana BER to 10</w:t>
       </w:r>
       <w:r>
         <w:rPr>
@@ -844,18 +826,8 @@
                 <w:color w:val="000000"/>
                 <w:lang w:eastAsia="pl-PL"/>
               </w:rPr>
-              <w:t xml:space="preserve">gmach </w:t>
+              <w:t>gmach EiTI</w:t>
             </w:r>
-            <w:proofErr w:type="spellStart"/>
-            <w:r>
-              <w:rPr>
-                <w:rFonts w:ascii="Calibri" w:eastAsia="Times New Roman" w:hAnsi="Calibri" w:cs="Calibri"/>
-                <w:color w:val="000000"/>
-                <w:lang w:eastAsia="pl-PL"/>
-              </w:rPr>
-              <w:t>EiTI</w:t>
-            </w:r>
-            <w:proofErr w:type="spellEnd"/>
           </w:p>
         </w:tc>
       </w:tr>
@@ -1951,27 +1923,7 @@
         <w:jc w:val="both"/>
       </w:pPr>
       <w:r>
-        <w:t xml:space="preserve">Zapewniając 100% pierwszej strefy </w:t>
-      </w:r>
-      <w:proofErr w:type="spellStart"/>
-      <w:r>
-        <w:t>Fresnela</w:t>
-      </w:r>
-      <w:proofErr w:type="spellEnd"/>
-      <w:r>
-        <w:t xml:space="preserve"> wolnej od przeszkód terenowych. W tym celu obliczyłem poprawkę która należy dodać do wysokości przeszkód oraz promień strefy </w:t>
-      </w:r>
-      <w:proofErr w:type="spellStart"/>
-      <w:r>
-        <w:t>Fresnela</w:t>
-      </w:r>
-      <w:proofErr w:type="spellEnd"/>
-      <w:r>
-        <w:t xml:space="preserve">. W celu zasymulowania zabudowy miejskiej do wysokości gruntu zostały dodane 35m, które powinny zasymulować miejską zabudowę. Przyjąłem troposferę normalną k =4/3 i </w:t>
-      </w:r>
-      <w:proofErr w:type="spellStart"/>
-      <w:r>
-        <w:t>R</w:t>
+        <w:t>Zapewniając 100% pierwszej strefy Fresnela wolnej od przeszkód terenowych. W tym celu obliczyłem poprawkę która należy dodać do wysokości przeszkód oraz promień strefy Fresnela. W celu zasymulowania zabudowy miejskiej do wysokości gruntu zostały dodane 35m, które powinny zasymulować miejską zabudowę. Przyjąłem troposferę normalną k =4/3 i R</w:t>
       </w:r>
       <w:r>
         <w:rPr>
@@ -1979,7 +1931,6 @@
         </w:rPr>
         <w:t>z</w:t>
       </w:r>
-      <w:proofErr w:type="spellEnd"/>
       <w:r>
         <w:t xml:space="preserve">=4/3 *6370 = 8493.33 km. Wyniki obliczeń symulacyjnych minimalizujących wysokość anten zostały przedstawione na </w:t>
       </w:r>
@@ -2083,15 +2034,7 @@
       </w:r>
       <w:r>
         <w:tab/>
-        <w:t xml:space="preserve">Obliczony profil trasy zapewniający wolną pierwsza strefę </w:t>
-      </w:r>
-      <w:proofErr w:type="spellStart"/>
-      <w:r>
-        <w:t>Fresnela</w:t>
-      </w:r>
-      <w:proofErr w:type="spellEnd"/>
-      <w:r>
-        <w:t>.</w:t>
+        <w:t>Obliczony profil trasy zapewniający wolną pierwsza strefę Fresnela.</w:t>
       </w:r>
     </w:p>
     <w:p>
@@ -2140,11 +2083,7 @@
         <w:jc w:val="both"/>
       </w:pPr>
       <w:r>
-        <w:t xml:space="preserve">W kolejnym kroku analogiczne obliczenia zostały wykonane przyjmując </w:t>
-      </w:r>
-      <w:proofErr w:type="spellStart"/>
-      <w:r>
-        <w:t>k</w:t>
+        <w:t>W kolejnym kroku analogiczne obliczenia zostały wykonane przyjmując k</w:t>
       </w:r>
       <w:r>
         <w:rPr>
@@ -2152,17 +2091,8 @@
         </w:rPr>
         <w:t>e</w:t>
       </w:r>
-      <w:proofErr w:type="spellEnd"/>
-      <w:r>
-        <w:t xml:space="preserve">=0.57 oraz konieczność uzyskanie wolnej 0.3 pierwszej strefy </w:t>
-      </w:r>
-      <w:proofErr w:type="spellStart"/>
-      <w:r>
-        <w:t>Fresnela</w:t>
-      </w:r>
-      <w:proofErr w:type="spellEnd"/>
-      <w:r>
-        <w:t>(</w:t>
+      <w:r>
+        <w:t>=0.57 oraz konieczność uzyskanie wolnej 0.3 pierwszej strefy Fresnela(</w:t>
       </w:r>
       <w:r>
         <w:fldChar w:fldCharType="begin"/>
@@ -2267,15 +2197,7 @@
       </w:r>
       <w:r>
         <w:tab/>
-        <w:t xml:space="preserve">Profil trasy zakładający wolne 0.3 pierwszej strefy </w:t>
-      </w:r>
-      <w:proofErr w:type="spellStart"/>
-      <w:r>
-        <w:t>Fresnela</w:t>
-      </w:r>
-      <w:proofErr w:type="spellEnd"/>
-      <w:r>
-        <w:t>.</w:t>
+        <w:t>Profil trasy zakładający wolne 0.3 pierwszej strefy Fresnela.</w:t>
       </w:r>
     </w:p>
     <w:p>
@@ -2307,15 +2229,7 @@
         <w:t>53.0683</w:t>
       </w:r>
       <w:r>
-        <w:t xml:space="preserve"> m. Obliczenia zostały wykonane dla niższej częstotliwości nośnej, która ma szerszą pierwszą strefę </w:t>
-      </w:r>
-      <w:proofErr w:type="spellStart"/>
-      <w:r>
-        <w:t>Fresnela</w:t>
-      </w:r>
-      <w:proofErr w:type="spellEnd"/>
-      <w:r>
-        <w:t>.</w:t>
+        <w:t xml:space="preserve"> m. Obliczenia zostały wykonane dla niższej częstotliwości nośnej, która ma szerszą pierwszą strefę Fresnela.</w:t>
       </w:r>
     </w:p>
     <w:p>
@@ -2507,6 +2421,7 @@
         <w:pStyle w:val="Legenda"/>
         <w:jc w:val="center"/>
       </w:pPr>
+      <w:bookmarkStart w:id="3" w:name="_Ref40514949"/>
       <w:r>
         <w:t xml:space="preserve">Rys. </w:t>
       </w:r>
@@ -2518,6 +2433,7 @@
           <w:t>5</w:t>
         </w:r>
       </w:fldSimple>
+      <w:bookmarkEnd w:id="3"/>
       <w:r>
         <w:t>. Potencjalne punkty odbić.</w:t>
       </w:r>
@@ -2529,115 +2445,323 @@
       <w:r>
         <w:t>W celu lepszego zasymulowania lasu do fragmentu obszaru od d=14.5 km do d=16 km została dodana wysokość 20 m.</w:t>
       </w:r>
-    </w:p>
-    <w:p>
-      <w:pPr>
-        <w:jc w:val="both"/>
-        <w:rPr>
-          <w:rFonts w:cstheme="minorHAnsi"/>
-        </w:rPr>
-      </w:pPr>
-      <w:r>
-        <w:t xml:space="preserve">Niektóre punkty nie zostały uwzględnione ze względu na to, że sygnał po odbiciu od nich nie mógłby trafić do anteny odbiorczej. Dla każdego z wytypowanych punktów zostały przeprowadzone obliczenia pozwalające wyznaczyć ich wpływ na odbierany sygnał. W tym celu obliczona została różnica dróg wyrażona w długościach fali, którą pokonuję fala bezpośrednia i odbita dla wartości </w:t>
-      </w:r>
-      <w:proofErr w:type="spellStart"/>
-      <w:r>
-        <w:t>ke</w:t>
-      </w:r>
-      <w:proofErr w:type="spellEnd"/>
-      <w:r>
-        <w:t xml:space="preserve"> zmieniającej się od 0.57 do 1e9. Dla przeszkody bliższej nadajnika różnica między </w:t>
-      </w:r>
-      <w:r>
-        <w:rPr>
-          <w:rFonts w:ascii="Symbol" w:hAnsi="Symbol"/>
-        </w:rPr>
-        <w:t>t</w:t>
-      </w:r>
-      <w:r>
-        <w:rPr>
-          <w:rFonts w:cstheme="minorHAnsi"/>
-          <w:vertAlign w:val="subscript"/>
-        </w:rPr>
-        <w:t>max</w:t>
-      </w:r>
-      <w:r>
-        <w:rPr>
-          <w:rFonts w:cstheme="minorHAnsi"/>
-        </w:rPr>
-        <w:t xml:space="preserve">, a </w:t>
-      </w:r>
-      <w:r>
-        <w:rPr>
-          <w:rFonts w:ascii="Symbol" w:hAnsi="Symbol"/>
-        </w:rPr>
-        <w:t>t</w:t>
-      </w:r>
-      <w:r>
-        <w:rPr>
-          <w:rFonts w:cstheme="minorHAnsi"/>
-          <w:vertAlign w:val="subscript"/>
-        </w:rPr>
-        <w:t xml:space="preserve">min </w:t>
-      </w:r>
-      <w:r>
-        <w:rPr>
-          <w:rFonts w:cstheme="minorHAnsi"/>
-        </w:rPr>
-        <w:t xml:space="preserve">była równa </w:t>
-      </w:r>
-      <w:r>
-        <w:rPr>
-          <w:rFonts w:cstheme="minorHAnsi"/>
-        </w:rPr>
-        <w:t>3.5721</w:t>
-      </w:r>
-      <w:r>
-        <w:rPr>
-          <w:rFonts w:cstheme="minorHAnsi"/>
-        </w:rPr>
-        <w:t xml:space="preserve"> . W przypadku dalszej przeszkody różnica ta wyniosła </w:t>
+      <w:r>
+        <w:t xml:space="preserve"> Wysokości anten zostały tak dobrane, aby blokować składowe odbite – nie docierają one do anteny odbiorczej oprócz dwóch składowych przedstawionych na </w:t>
+      </w:r>
+      <w:r>
+        <w:fldChar w:fldCharType="begin"/>
+      </w:r>
+      <w:r>
+        <w:instrText xml:space="preserve"> REF _Ref40514949 \h </w:instrText>
+      </w:r>
+      <w:r>
+        <w:fldChar w:fldCharType="separate"/>
+      </w:r>
+      <w:r>
+        <w:t xml:space="preserve">Rys. </w:t>
+      </w:r>
+      <w:r>
+        <w:rPr>
+          <w:noProof/>
+        </w:rPr>
+        <w:t>5</w:t>
+      </w:r>
+      <w:r>
+        <w:fldChar w:fldCharType="end"/>
+      </w:r>
+      <w:r>
+        <w:t>.</w:t>
+      </w:r>
+      <w:r>
+        <w:t xml:space="preserve"> Dla promienia oznaczonego kolorem czerwonym następuje odbicie od lasu. Wyznaczona różnica różnic dróg wyrażonych w długościach fali </w:t>
       </w:r>
       <m:oMath>
         <m:r>
           <w:rPr>
-            <w:rFonts w:ascii="Cambria Math" w:hAnsi="Cambria Math" w:cstheme="minorHAnsi"/>
+            <w:rFonts w:ascii="Cambria Math" w:hAnsi="Cambria Math"/>
           </w:rPr>
-          <m:t>dτ=8.4332</m:t>
+          <m:t>dτ=</m:t>
+        </m:r>
+        <m:sSub>
+          <m:sSubPr>
+            <m:ctrlPr>
+              <w:rPr>
+                <w:rFonts w:ascii="Cambria Math" w:hAnsi="Cambria Math"/>
+                <w:i/>
+              </w:rPr>
+            </m:ctrlPr>
+          </m:sSubPr>
+          <m:e>
+            <m:r>
+              <w:rPr>
+                <w:rFonts w:ascii="Cambria Math" w:hAnsi="Cambria Math"/>
+              </w:rPr>
+              <m:t>τ</m:t>
+            </m:r>
+          </m:e>
+          <m:sub>
+            <m:r>
+              <w:rPr>
+                <w:rFonts w:ascii="Cambria Math" w:hAnsi="Cambria Math"/>
+              </w:rPr>
+              <m:t>max</m:t>
+            </m:r>
+          </m:sub>
+        </m:sSub>
+        <m:r>
+          <w:rPr>
+            <w:rFonts w:ascii="Cambria Math" w:hAnsi="Cambria Math"/>
+          </w:rPr>
+          <m:t>-</m:t>
+        </m:r>
+        <m:sSub>
+          <m:sSubPr>
+            <m:ctrlPr>
+              <w:rPr>
+                <w:rFonts w:ascii="Cambria Math" w:hAnsi="Cambria Math"/>
+                <w:i/>
+              </w:rPr>
+            </m:ctrlPr>
+          </m:sSubPr>
+          <m:e>
+            <m:r>
+              <w:rPr>
+                <w:rFonts w:ascii="Cambria Math" w:hAnsi="Cambria Math"/>
+              </w:rPr>
+              <m:t>τ</m:t>
+            </m:r>
+          </m:e>
+          <m:sub>
+            <m:r>
+              <w:rPr>
+                <w:rFonts w:ascii="Cambria Math" w:hAnsi="Cambria Math"/>
+              </w:rPr>
+              <m:t>min</m:t>
+            </m:r>
+          </m:sub>
+        </m:sSub>
+        <m:r>
+          <w:rPr>
+            <w:rFonts w:ascii="Cambria Math" w:hAnsi="Cambria Math"/>
+          </w:rPr>
+          <m:t>=</m:t>
+        </m:r>
+        <m:r>
+          <w:rPr>
+            <w:rFonts w:ascii="Cambria Math" w:hAnsi="Cambria Math"/>
+          </w:rPr>
+          <m:t>5.7568</m:t>
         </m:r>
       </m:oMath>
       <w:r>
         <w:rPr>
-          <w:rFonts w:eastAsiaTheme="minorEastAsia" w:cstheme="minorHAnsi"/>
-        </w:rPr>
-        <w:t xml:space="preserve">, obie wartości są większe od jedności zatem ich wpływ powinien zostać </w:t>
-      </w:r>
-      <w:commentRangeStart w:id="3"/>
-      <w:r>
-        <w:rPr>
-          <w:rFonts w:eastAsiaTheme="minorEastAsia" w:cstheme="minorHAnsi"/>
-        </w:rPr>
-        <w:t>uwzględniony</w:t>
-      </w:r>
-      <w:commentRangeEnd w:id="3"/>
-      <w:r>
-        <w:rPr>
-          <w:rStyle w:val="Odwoaniedokomentarza"/>
-        </w:rPr>
-        <w:commentReference w:id="3"/>
-      </w:r>
-      <w:r>
-        <w:rPr>
-          <w:rFonts w:eastAsiaTheme="minorEastAsia" w:cstheme="minorHAnsi"/>
+          <w:rFonts w:eastAsiaTheme="minorEastAsia"/>
+        </w:rPr>
+        <w:t xml:space="preserve"> co oznacza, że istnieje prawdopodobieństwo zaników. Aby je oszacować obliczamy efektywny współczynnik odbicia dla polaryzacji pionowej.</w:t>
+      </w:r>
+      <w:r>
+        <w:rPr>
+          <w:rFonts w:eastAsiaTheme="minorEastAsia"/>
+        </w:rPr>
+        <w:t xml:space="preserve"> Przyjęliśmy parametry elektryczne takie jak dla suchego gruntu. Przyjmując, dewiację wysokości około 1.5m otrzymaliśmy efektywny współczynnik odbicia  dla wartości k = 0.52 oraz 10</w:t>
+      </w:r>
+      <w:r>
+        <w:rPr>
+          <w:rFonts w:eastAsiaTheme="minorEastAsia"/>
+          <w:vertAlign w:val="superscript"/>
+        </w:rPr>
+        <w:t>9</w:t>
+      </w:r>
+      <w:r>
+        <w:rPr>
+          <w:rFonts w:eastAsiaTheme="minorEastAsia"/>
+        </w:rPr>
+        <w:t xml:space="preserve"> odpowiednio </w:t>
+      </w:r>
+      <w:r>
+        <w:rPr>
+          <w:rFonts w:eastAsiaTheme="minorEastAsia"/>
+        </w:rPr>
+        <w:t>2</w:t>
+      </w:r>
+      <w:r>
+        <w:rPr>
+          <w:rFonts w:eastAsiaTheme="minorEastAsia"/>
         </w:rPr>
         <w:t>.</w:t>
       </w:r>
+      <w:r>
+        <w:rPr>
+          <w:rFonts w:eastAsiaTheme="minorEastAsia"/>
+        </w:rPr>
+        <w:t>319</w:t>
+      </w:r>
+      <w:r>
+        <w:rPr>
+          <w:rFonts w:eastAsiaTheme="minorEastAsia"/>
+        </w:rPr>
+        <w:t>* 10</w:t>
+      </w:r>
+      <w:r>
+        <w:rPr>
+          <w:rFonts w:eastAsiaTheme="minorEastAsia"/>
+          <w:vertAlign w:val="superscript"/>
+        </w:rPr>
+        <w:t>-4</w:t>
+      </w:r>
+      <w:r>
+        <w:rPr>
+          <w:rFonts w:eastAsiaTheme="minorEastAsia"/>
+        </w:rPr>
+        <w:t xml:space="preserve"> oraz 2.</w:t>
+      </w:r>
+      <w:r>
+        <w:rPr>
+          <w:rFonts w:eastAsiaTheme="minorEastAsia"/>
+        </w:rPr>
+        <w:t>90</w:t>
+      </w:r>
+      <w:r>
+        <w:rPr>
+          <w:rFonts w:eastAsiaTheme="minorEastAsia"/>
+        </w:rPr>
+        <w:t>8 * 10</w:t>
+      </w:r>
+      <w:r>
+        <w:rPr>
+          <w:rFonts w:eastAsiaTheme="minorEastAsia"/>
+          <w:vertAlign w:val="superscript"/>
+        </w:rPr>
+        <w:t>-4</w:t>
+      </w:r>
+      <w:r>
+        <w:rPr>
+          <w:rFonts w:eastAsiaTheme="minorEastAsia"/>
+        </w:rPr>
+        <w:t xml:space="preserve"> jako, że są to bardzo małe wartości (energia odbita ulega rozproszeniu) składowa odbita nie wpłynie istotnie na </w:t>
+      </w:r>
+      <w:r>
+        <w:rPr>
+          <w:rFonts w:eastAsiaTheme="minorEastAsia"/>
+        </w:rPr>
+        <w:t>poziom składowej bezpośredniej, co potwierdzają obliczenia – dla współczynnika k zmieniającego się w zakresie od 0.52 do 10</w:t>
+      </w:r>
+      <w:r>
+        <w:rPr>
+          <w:rFonts w:eastAsiaTheme="minorEastAsia"/>
+          <w:vertAlign w:val="superscript"/>
+        </w:rPr>
+        <w:t>9</w:t>
+      </w:r>
+      <w:r>
+        <w:rPr>
+          <w:rFonts w:eastAsiaTheme="minorEastAsia"/>
+        </w:rPr>
+        <w:t xml:space="preserve"> składowa odbita będzie słabsza o prawie 70 dB.</w:t>
+      </w:r>
+      <w:r>
+        <w:rPr>
+          <w:rFonts w:eastAsiaTheme="minorEastAsia"/>
+        </w:rPr>
+        <w:t xml:space="preserve"> Zatem jej wpływ jest pomijalny.</w:t>
+      </w:r>
+      <w:r>
+        <w:rPr>
+          <w:rFonts w:eastAsiaTheme="minorEastAsia"/>
+        </w:rPr>
+        <w:t xml:space="preserve"> Podobna analiza została przeprowadzona dla składowej oznaczonej kolorem żółtym. Jest to składowa, która może ulec odbiciom od budynków. Dla tej składowej </w:t>
+      </w:r>
+      <m:oMath>
+        <m:r>
+          <w:rPr>
+            <w:rFonts w:ascii="Cambria Math" w:eastAsiaTheme="minorEastAsia" w:hAnsi="Cambria Math"/>
+          </w:rPr>
+          <m:t>dτ=</m:t>
+        </m:r>
+        <m:sSub>
+          <m:sSubPr>
+            <m:ctrlPr>
+              <w:rPr>
+                <w:rFonts w:ascii="Cambria Math" w:eastAsiaTheme="minorEastAsia" w:hAnsi="Cambria Math"/>
+                <w:i/>
+              </w:rPr>
+            </m:ctrlPr>
+          </m:sSubPr>
+          <m:e>
+            <m:r>
+              <w:rPr>
+                <w:rFonts w:ascii="Cambria Math" w:eastAsiaTheme="minorEastAsia" w:hAnsi="Cambria Math"/>
+              </w:rPr>
+              <m:t>τ</m:t>
+            </m:r>
+          </m:e>
+          <m:sub>
+            <m:r>
+              <w:rPr>
+                <w:rFonts w:ascii="Cambria Math" w:eastAsiaTheme="minorEastAsia" w:hAnsi="Cambria Math"/>
+              </w:rPr>
+              <m:t>max</m:t>
+            </m:r>
+          </m:sub>
+        </m:sSub>
+        <m:r>
+          <w:rPr>
+            <w:rFonts w:ascii="Cambria Math" w:eastAsiaTheme="minorEastAsia" w:hAnsi="Cambria Math"/>
+          </w:rPr>
+          <m:t>-</m:t>
+        </m:r>
+        <m:sSub>
+          <m:sSubPr>
+            <m:ctrlPr>
+              <w:rPr>
+                <w:rFonts w:ascii="Cambria Math" w:eastAsiaTheme="minorEastAsia" w:hAnsi="Cambria Math"/>
+                <w:i/>
+              </w:rPr>
+            </m:ctrlPr>
+          </m:sSubPr>
+          <m:e>
+            <m:r>
+              <w:rPr>
+                <w:rFonts w:ascii="Cambria Math" w:eastAsiaTheme="minorEastAsia" w:hAnsi="Cambria Math"/>
+              </w:rPr>
+              <m:t>τ</m:t>
+            </m:r>
+          </m:e>
+          <m:sub>
+            <m:r>
+              <w:rPr>
+                <w:rFonts w:ascii="Cambria Math" w:eastAsiaTheme="minorEastAsia" w:hAnsi="Cambria Math"/>
+              </w:rPr>
+              <m:t>min</m:t>
+            </m:r>
+          </m:sub>
+        </m:sSub>
+        <m:r>
+          <w:rPr>
+            <w:rFonts w:ascii="Cambria Math" w:eastAsiaTheme="minorEastAsia" w:hAnsi="Cambria Math"/>
+          </w:rPr>
+          <m:t>=</m:t>
+        </m:r>
+        <m:r>
+          <w:rPr>
+            <w:rFonts w:ascii="Cambria Math" w:eastAsiaTheme="minorEastAsia" w:hAnsi="Cambria Math"/>
+          </w:rPr>
+          <m:t>0.13</m:t>
+        </m:r>
+      </m:oMath>
+      <w:r>
+        <w:rPr>
+          <w:rFonts w:eastAsiaTheme="minorEastAsia"/>
+        </w:rPr>
+        <w:t xml:space="preserve"> czyli jest ono znacznie mniejsze od jedności co pozwala uznać, że zaniki interferencyjne są bardzo mało prawdopodobne.</w:t>
+      </w:r>
     </w:p>
     <w:p>
       <w:pPr>
         <w:pStyle w:val="Nagwek1"/>
       </w:pPr>
       <w:r>
+        <w:lastRenderedPageBreak/>
         <w:t>Wymagany stosunek SNR</w:t>
       </w:r>
     </w:p>
@@ -2685,7 +2809,6 @@
         <w:rPr>
           <w:noProof/>
         </w:rPr>
-        <w:lastRenderedPageBreak/>
         <w:drawing>
           <wp:inline distT="0" distB="0" distL="0" distR="0" wp14:anchorId="6A6CF01B" wp14:editId="70442ADA">
             <wp:extent cx="4267200" cy="3200400"/>
@@ -2702,7 +2825,7 @@
                     <pic:cNvPicPr/>
                   </pic:nvPicPr>
                   <pic:blipFill>
-                    <a:blip r:embed="rId14">
+                    <a:blip r:embed="rId11">
                       <a:extLst>
                         <a:ext uri="{28A0092B-C50C-407E-A947-70E740481C1C}">
                           <a14:useLocalDpi xmlns:a14="http://schemas.microsoft.com/office/drawing/2010/main" val="0"/>
@@ -2737,27 +2860,14 @@
       <w:r>
         <w:t xml:space="preserve">Rys. </w:t>
       </w:r>
-      <w:r>
-        <w:fldChar w:fldCharType="begin"/>
-      </w:r>
-      <w:r>
-        <w:instrText xml:space="preserve"> SEQ Rys. \* ARABIC </w:instrText>
-      </w:r>
-      <w:r>
-        <w:fldChar w:fldCharType="separate"/>
-      </w:r>
-      <w:r>
-        <w:rPr>
-          <w:noProof/>
-        </w:rPr>
-        <w:t>4</w:t>
-      </w:r>
-      <w:r>
-        <w:rPr>
-          <w:noProof/>
-        </w:rPr>
-        <w:fldChar w:fldCharType="end"/>
-      </w:r>
+      <w:fldSimple w:instr=" SEQ Rys. \* ARABIC ">
+        <w:r>
+          <w:rPr>
+            <w:noProof/>
+          </w:rPr>
+          <w:t>6</w:t>
+        </w:r>
+      </w:fldSimple>
       <w:r>
         <w:t>. Wymagany stosunek E</w:t>
       </w:r>
@@ -2789,15 +2899,7 @@
         </w:numPr>
       </w:pPr>
       <w:r>
-        <w:t xml:space="preserve">Odczytana z wykresu wartość wynosi 21 </w:t>
-      </w:r>
-      <w:proofErr w:type="spellStart"/>
-      <w:r>
-        <w:t>dB</w:t>
-      </w:r>
-      <w:proofErr w:type="spellEnd"/>
-      <w:r>
-        <w:t>.</w:t>
+        <w:t>Odczytana z wykresu wartość wynosi 21 dB.</w:t>
       </w:r>
     </w:p>
     <w:p>
@@ -3894,14 +3996,7 @@
         <w:rPr>
           <w:rFonts w:eastAsiaTheme="minorEastAsia" w:cstheme="minorHAnsi"/>
         </w:rPr>
-        <w:t xml:space="preserve">Zatem wymagany stosunek </w:t>
-      </w:r>
-      <w:proofErr w:type="spellStart"/>
-      <w:r>
-        <w:rPr>
-          <w:rFonts w:eastAsiaTheme="minorEastAsia" w:cstheme="minorHAnsi"/>
-        </w:rPr>
-        <w:t>SNR</w:t>
+        <w:t>Zatem wymagany stosunek SNR</w:t>
       </w:r>
       <w:r>
         <w:rPr>
@@ -3910,7 +4005,6 @@
         </w:rPr>
         <w:t>min</w:t>
       </w:r>
-      <w:proofErr w:type="spellEnd"/>
       <w:r>
         <w:rPr>
           <w:rFonts w:eastAsiaTheme="minorEastAsia" w:cstheme="minorHAnsi"/>
@@ -4391,6 +4485,7 @@
         <w:pStyle w:val="Nagwek1"/>
       </w:pPr>
       <w:r>
+        <w:lastRenderedPageBreak/>
         <w:t>Tłumienie opadowe</w:t>
       </w:r>
     </w:p>
@@ -4418,7 +4513,6 @@
         <w:jc w:val="both"/>
       </w:pPr>
       <w:r>
-        <w:lastRenderedPageBreak/>
         <w:t>Na podstawie położenie geograficznego trasy odczytana została intensywność opadów [mm/h] przekraczana w strefach klimatycznych przez 0.01 % czasu. Wartość ta</w:t>
       </w:r>
       <w:r>
@@ -4458,7 +4552,6 @@
       <w:r>
         <w:t xml:space="preserve">Dla częstotliwości 25 GHz odczytane zostały współczynniki tłumienia opadowego dla polaryzacji wertykalnej </w:t>
       </w:r>
-      <w:proofErr w:type="spellStart"/>
       <w:r>
         <w:rPr>
           <w:i/>
@@ -4474,7 +4567,6 @@
         </w:rPr>
         <w:t>v</w:t>
       </w:r>
-      <w:proofErr w:type="spellEnd"/>
       <w:r>
         <w:rPr>
           <w:i/>
@@ -4485,7 +4577,6 @@
       <w:r>
         <w:t xml:space="preserve">0.1533 oraz </w:t>
       </w:r>
-      <w:proofErr w:type="spellStart"/>
       <w:r>
         <w:rPr>
           <w:i/>
@@ -4501,7 +4592,6 @@
         </w:rPr>
         <w:t>v</w:t>
       </w:r>
-      <w:proofErr w:type="spellEnd"/>
       <w:r>
         <w:t>=0.9491.</w:t>
       </w:r>
@@ -4699,13 +4789,7 @@
           <w:rPr>
             <w:rFonts w:ascii="Cambria Math" w:eastAsiaTheme="minorEastAsia" w:hAnsi="Cambria Math"/>
           </w:rPr>
-          <m:t>=</m:t>
-        </m:r>
-        <m:r>
-          <w:rPr>
-            <w:rFonts w:ascii="Cambria Math" w:eastAsiaTheme="minorEastAsia" w:hAnsi="Cambria Math"/>
-          </w:rPr>
-          <m:t>3.4272</m:t>
+          <m:t>=3.4272</m:t>
         </m:r>
         <m:f>
           <m:fPr>
@@ -4938,13 +5022,7 @@
           <w:rPr>
             <w:rFonts w:ascii="Cambria Math" w:eastAsiaTheme="minorEastAsia" w:hAnsi="Cambria Math"/>
           </w:rPr>
-          <m:t>=</m:t>
-        </m:r>
-        <m:r>
-          <w:rPr>
-            <w:rFonts w:ascii="Cambria Math" w:eastAsiaTheme="minorEastAsia" w:hAnsi="Cambria Math"/>
-          </w:rPr>
-          <m:t>0.5187</m:t>
+          <m:t>=0.5187</m:t>
         </m:r>
       </m:oMath>
     </w:p>
@@ -5000,19 +5078,7 @@
           <w:rPr>
             <w:rFonts w:ascii="Cambria Math" w:hAnsi="Cambria Math"/>
           </w:rPr>
-          <m:t xml:space="preserve">dr= </m:t>
-        </m:r>
-        <m:r>
-          <w:rPr>
-            <w:rFonts w:ascii="Cambria Math" w:hAnsi="Cambria Math"/>
-          </w:rPr>
-          <m:t>36.7956</m:t>
-        </m:r>
-        <m:r>
-          <w:rPr>
-            <w:rFonts w:ascii="Cambria Math" w:hAnsi="Cambria Math"/>
-          </w:rPr>
-          <m:t>dB</m:t>
+          <m:t>dr= 36.7956dB</m:t>
         </m:r>
       </m:oMath>
     </w:p>
@@ -5250,13 +5316,8 @@
         </w:rPr>
         <w:t xml:space="preserve">-1 </w:t>
       </w:r>
-      <w:proofErr w:type="spellStart"/>
-      <w:r>
-        <w:t>dB</w:t>
-      </w:r>
-      <w:proofErr w:type="spellEnd"/>
-      <w:r>
-        <w:t>/km pozwala to na wyznaczenie całkowitego tłumienie wprowadzone przez tego gazy jako:</w:t>
+      <w:r>
+        <w:t>dB/km pozwala to na wyznaczenie całkowitego tłumienie wprowadzone przez tego gazy jako:</w:t>
       </w:r>
     </w:p>
     <w:p>
@@ -5681,19 +5742,15 @@
         </w:numPr>
       </w:pPr>
       <w:r>
-        <w:t xml:space="preserve">Współczynnik </w:t>
-      </w:r>
-      <w:proofErr w:type="spellStart"/>
-      <w:r>
-        <w:t>geoklimatyczny</w:t>
-      </w:r>
-      <w:proofErr w:type="spellEnd"/>
+        <w:t>Współczynnik geoklimatyczny</w:t>
+      </w:r>
       <w:r>
         <w:t xml:space="preserve">: </w:t>
       </w:r>
     </w:p>
     <w:p>
       <w:r>
+        <w:lastRenderedPageBreak/>
         <w:t>Odczytany gradient dN</w:t>
       </w:r>
       <w:r>
@@ -5709,15 +5766,7 @@
         <w:t>-1.56590e+02</w:t>
       </w:r>
       <w:r>
-        <w:t xml:space="preserve">, standardowa dewiacja terenu wynosi 38.3 m zatem współczynnik </w:t>
-      </w:r>
-      <w:proofErr w:type="spellStart"/>
-      <w:r>
-        <w:t>geoklimatyczny</w:t>
-      </w:r>
-      <w:proofErr w:type="spellEnd"/>
-      <w:r>
-        <w:t xml:space="preserve"> wynosi </w:t>
+        <w:t xml:space="preserve">, standardowa dewiacja terenu wynosi 38.3 m zatem współczynnik geoklimatyczny wynosi </w:t>
       </w:r>
     </w:p>
     <w:p>
@@ -5869,7 +5918,6 @@
         </w:numPr>
       </w:pPr>
       <w:r>
-        <w:lastRenderedPageBreak/>
         <w:t>Wyznaczenie nachylenia trasy na podstawie wysokości anten:</w:t>
       </w:r>
     </w:p>
@@ -6755,15 +6803,7 @@
         <w:t xml:space="preserve">W naszym przypadku odbicia </w:t>
       </w:r>
       <w:r>
-        <w:t xml:space="preserve">należy odwrócić problem i znając p=0.01% wyznaczyć </w:t>
-      </w:r>
-      <w:proofErr w:type="spellStart"/>
-      <w:r>
-        <w:t>pw</w:t>
-      </w:r>
-      <w:proofErr w:type="spellEnd"/>
-      <w:r>
-        <w:t>, a następnie wyznaczyć tłumienie A, które jest przekraczane przez 0.01% czasu w ciągu roku.</w:t>
+        <w:t>należy odwrócić problem i znając p=0.01% wyznaczyć pw, a następnie wyznaczyć tłumienie A, które jest przekraczane przez 0.01% czasu w ciągu roku.</w:t>
       </w:r>
     </w:p>
     <w:p>
@@ -6771,15 +6811,7 @@
         <w:jc w:val="both"/>
       </w:pPr>
       <w:r>
-        <w:t xml:space="preserve">Wykorzystując powyższe równania otrzymano wynik A = 20.0966 </w:t>
-      </w:r>
-      <w:proofErr w:type="spellStart"/>
-      <w:r>
-        <w:t>dB</w:t>
-      </w:r>
-      <w:proofErr w:type="spellEnd"/>
-      <w:r>
-        <w:t xml:space="preserve">, zatem margines na zaniki wielodrogowe jest mniejszy od marginesu, który trzeba uwzględnić ze względu na opady atmosferyczne, który wynosi </w:t>
+        <w:t xml:space="preserve">Wykorzystując powyższe równania otrzymano wynik A = 20.0966 dB, zatem margines na zaniki wielodrogowe jest mniejszy od marginesu, który trzeba uwzględnić ze względu na opady atmosferyczne, który wynosi </w:t>
       </w:r>
       <w:r>
         <w:t>36.7956</w:t>
@@ -6787,13 +6819,8 @@
       <w:r>
         <w:t xml:space="preserve"> </w:t>
       </w:r>
-      <w:proofErr w:type="spellStart"/>
-      <w:r>
-        <w:t>dB</w:t>
-      </w:r>
-      <w:proofErr w:type="spellEnd"/>
-      <w:r>
-        <w:t>, zatem wybieramy większą z tych dwóch wartości.</w:t>
+      <w:r>
+        <w:t>dB, zatem wybieramy większą z tych dwóch wartości.</w:t>
       </w:r>
     </w:p>
     <w:p>
@@ -7087,15 +7114,7 @@
         <w:t xml:space="preserve"> (dla częstotliwości 25 571 MHz)</w:t>
       </w:r>
       <w:r>
-        <w:t xml:space="preserve">, zapewniając margines 20 </w:t>
-      </w:r>
-      <w:proofErr w:type="spellStart"/>
-      <w:r>
-        <w:t>dB</w:t>
-      </w:r>
-      <w:proofErr w:type="spellEnd"/>
-      <w:r>
-        <w:t xml:space="preserve">, </w:t>
+        <w:t xml:space="preserve">, zapewniając margines 20 dB, </w:t>
       </w:r>
       <w:r>
         <w:t>szacując</w:t>
@@ -7103,27 +7122,17 @@
       <w:r>
         <w:t xml:space="preserve"> tłumienie </w:t>
       </w:r>
-      <w:proofErr w:type="spellStart"/>
       <w:r>
         <w:t>doprowadze</w:t>
       </w:r>
       <w:r>
         <w:t>ń</w:t>
       </w:r>
-      <w:proofErr w:type="spellEnd"/>
       <w:r>
         <w:t xml:space="preserve"> </w:t>
       </w:r>
       <w:r>
-        <w:t xml:space="preserve">równe 1 </w:t>
-      </w:r>
-      <w:proofErr w:type="spellStart"/>
-      <w:r>
-        <w:t>dB</w:t>
-      </w:r>
-      <w:proofErr w:type="spellEnd"/>
-      <w:r>
-        <w:t xml:space="preserve"> </w:t>
+        <w:t xml:space="preserve">równe 1 dB </w:t>
       </w:r>
       <w:r>
         <w:t xml:space="preserve">i przyjmując </w:t>
@@ -7132,15 +7141,7 @@
         <w:t xml:space="preserve">maksymalną </w:t>
       </w:r>
       <w:r>
-        <w:t xml:space="preserve">moc nadawania 19 </w:t>
-      </w:r>
-      <w:proofErr w:type="spellStart"/>
-      <w:r>
-        <w:t>dBm</w:t>
-      </w:r>
-      <w:proofErr w:type="spellEnd"/>
-      <w:r>
-        <w:t xml:space="preserve"> odczytaną z karty katalogowej wybranej radiolinii</w:t>
+        <w:t>moc nadawania 19 dBm odczytaną z karty katalogowej wybranej radiolinii</w:t>
       </w:r>
       <w:r>
         <w:t>:</w:t>
@@ -7466,47 +7467,19 @@
         <w:rPr>
           <w:rFonts w:eastAsiaTheme="minorEastAsia"/>
         </w:rPr>
-        <w:t xml:space="preserve">Sprawdzenie bilansu łącza (dla wybranych anten, obliczonego wyżej tłumienia wolnej przestrzeni i tłumienia gazów atmosferycznych, uwzględniając tłumienie </w:t>
-      </w:r>
-      <w:proofErr w:type="spellStart"/>
+        <w:t xml:space="preserve">Sprawdzenie bilansu łącza (dla wybranych anten, obliczonego wyżej tłumienia wolnej przestrzeni i tłumienia gazów atmosferycznych, uwzględniając tłumienie doprowadzeń oszacowane na </w:t>
+      </w:r>
       <w:r>
         <w:rPr>
           <w:rFonts w:eastAsiaTheme="minorEastAsia"/>
         </w:rPr>
-        <w:t>doprowadzeń</w:t>
-      </w:r>
-      <w:proofErr w:type="spellEnd"/>
+        <w:t>1</w:t>
+      </w:r>
       <w:r>
         <w:rPr>
           <w:rFonts w:eastAsiaTheme="minorEastAsia"/>
         </w:rPr>
-        <w:t xml:space="preserve"> oszacowane na </w:t>
-      </w:r>
-      <w:r>
-        <w:rPr>
-          <w:rFonts w:eastAsiaTheme="minorEastAsia"/>
-        </w:rPr>
-        <w:t>1</w:t>
-      </w:r>
-      <w:r>
-        <w:rPr>
-          <w:rFonts w:eastAsiaTheme="minorEastAsia"/>
-        </w:rPr>
-        <w:t xml:space="preserve"> </w:t>
-      </w:r>
-      <w:proofErr w:type="spellStart"/>
-      <w:r>
-        <w:rPr>
-          <w:rFonts w:eastAsiaTheme="minorEastAsia"/>
-        </w:rPr>
-        <w:t>dB</w:t>
-      </w:r>
-      <w:proofErr w:type="spellEnd"/>
-      <w:r>
-        <w:rPr>
-          <w:rFonts w:eastAsiaTheme="minorEastAsia"/>
-        </w:rPr>
-        <w:t>):</w:t>
+        <w:t xml:space="preserve"> dB):</w:t>
       </w:r>
     </w:p>
     <w:p>
@@ -7760,21 +7733,7 @@
         <w:rPr>
           <w:rFonts w:eastAsiaTheme="minorEastAsia"/>
         </w:rPr>
-        <w:t xml:space="preserve"> niż maksymalna moc nadawania oferowana przez wybraną radiolinię (19 </w:t>
-      </w:r>
-      <w:proofErr w:type="spellStart"/>
-      <w:r>
-        <w:rPr>
-          <w:rFonts w:eastAsiaTheme="minorEastAsia"/>
-        </w:rPr>
-        <w:t>dBm</w:t>
-      </w:r>
-      <w:proofErr w:type="spellEnd"/>
-      <w:r>
-        <w:rPr>
-          <w:rFonts w:eastAsiaTheme="minorEastAsia"/>
-        </w:rPr>
-        <w:t>).</w:t>
+        <w:t xml:space="preserve"> niż maksymalna moc nadawania oferowana przez wybraną radiolinię (19 dBm).</w:t>
       </w:r>
     </w:p>
     <w:p>
@@ -7790,31 +7749,7 @@
         <w:jc w:val="both"/>
       </w:pPr>
       <w:r>
-        <w:t xml:space="preserve">Zdecydowano się wykorzystać radiolinię </w:t>
-      </w:r>
-      <w:proofErr w:type="spellStart"/>
-      <w:r>
-        <w:t>Integra</w:t>
-      </w:r>
-      <w:proofErr w:type="spellEnd"/>
-      <w:r>
-        <w:t xml:space="preserve">-G firmy SAF </w:t>
-      </w:r>
-      <w:proofErr w:type="spellStart"/>
-      <w:r>
-        <w:t>Tehnika</w:t>
-      </w:r>
-      <w:proofErr w:type="spellEnd"/>
-      <w:r>
-        <w:t>, będącą rozwiązaniem całkowicie montowanym na zewnątrz (FODU – Full-</w:t>
-      </w:r>
-      <w:proofErr w:type="spellStart"/>
-      <w:r>
-        <w:t>outdoor</w:t>
-      </w:r>
-      <w:proofErr w:type="spellEnd"/>
-      <w:r>
-        <w:t xml:space="preserve"> Unit).</w:t>
+        <w:t>Zdecydowano się wykorzystać radiolinię Integra-G firmy SAF Tehnika, będącą rozwiązaniem całkowicie montowanym na zewnątrz (FODU – Full-outdoor Unit).</w:t>
       </w:r>
       <w:r>
         <w:t xml:space="preserve"> Jej parametry przedstawiono poniżej.</w:t>
@@ -7826,26 +7761,10 @@
         <w:t>6</w:t>
       </w:r>
       <w:r>
-        <w:t xml:space="preserve">,5 GHz), szerokość kanału wynosi 28 MHz i zastosowano modulacje 16QAM. Dla podanych parametrów odczytano, że maksymalna moc nadawana przez radiolinię wynosi 19 </w:t>
-      </w:r>
-      <w:proofErr w:type="spellStart"/>
-      <w:r>
-        <w:t>dBm</w:t>
-      </w:r>
-      <w:proofErr w:type="spellEnd"/>
-      <w:r>
-        <w:t xml:space="preserve">, </w:t>
-      </w:r>
-      <w:r>
-        <w:t xml:space="preserve">a czułość odbiornika wynosi -81,5 </w:t>
-      </w:r>
-      <w:proofErr w:type="spellStart"/>
-      <w:r>
-        <w:t>dBm</w:t>
-      </w:r>
-      <w:proofErr w:type="spellEnd"/>
-      <w:r>
-        <w:t>.</w:t>
+        <w:t xml:space="preserve">,5 GHz), szerokość kanału wynosi 28 MHz i zastosowano modulacje 16QAM. Dla podanych parametrów odczytano, że maksymalna moc nadawana przez radiolinię wynosi 19 dBm, </w:t>
+      </w:r>
+      <w:r>
+        <w:t>a czułość odbiornika wynosi -81,5 dBm.</w:t>
       </w:r>
     </w:p>
     <w:p>
@@ -7856,15 +7775,7 @@
         <w:t>Wybrano antenę o numerze VHP2.5-240 z katalogu firmy Andrew</w:t>
       </w:r>
       <w:r>
-        <w:t xml:space="preserve"> (</w:t>
-      </w:r>
-      <w:proofErr w:type="spellStart"/>
-      <w:r>
-        <w:t>CommScope</w:t>
-      </w:r>
-      <w:proofErr w:type="spellEnd"/>
-      <w:r>
-        <w:t xml:space="preserve"> Company)</w:t>
+        <w:t xml:space="preserve"> (CommScope Company)</w:t>
       </w:r>
       <w:r>
         <w:t>, mającą średnicę 0,8 m i zysk wynoszący 4</w:t>
@@ -7873,13 +7784,8 @@
         <w:t>3,6</w:t>
       </w:r>
       <w:r>
-        <w:t xml:space="preserve"> </w:t>
-      </w:r>
-      <w:proofErr w:type="spellStart"/>
-      <w:r>
-        <w:t>dBi</w:t>
-      </w:r>
-      <w:proofErr w:type="spellEnd"/>
+        <w:t xml:space="preserve"> dBi</w:t>
+      </w:r>
       <w:r>
         <w:t xml:space="preserve"> (środek pasma)</w:t>
       </w:r>
@@ -7918,7 +7824,7 @@
                     </pic:cNvPicPr>
                   </pic:nvPicPr>
                   <pic:blipFill>
-                    <a:blip r:embed="rId15">
+                    <a:blip r:embed="rId12">
                       <a:extLst>
                         <a:ext uri="{28A0092B-C50C-407E-A947-70E740481C1C}">
                           <a14:useLocalDpi xmlns:a14="http://schemas.microsoft.com/office/drawing/2010/main" val="0"/>
@@ -7974,7 +7880,7 @@
                     </pic:cNvPicPr>
                   </pic:nvPicPr>
                   <pic:blipFill>
-                    <a:blip r:embed="rId16">
+                    <a:blip r:embed="rId13">
                       <a:extLst>
                         <a:ext uri="{28A0092B-C50C-407E-A947-70E740481C1C}">
                           <a14:useLocalDpi xmlns:a14="http://schemas.microsoft.com/office/drawing/2010/main" val="0"/>
@@ -8030,7 +7936,7 @@
                     </pic:cNvPicPr>
                   </pic:nvPicPr>
                   <pic:blipFill>
-                    <a:blip r:embed="rId17">
+                    <a:blip r:embed="rId14">
                       <a:extLst>
                         <a:ext uri="{28A0092B-C50C-407E-A947-70E740481C1C}">
                           <a14:useLocalDpi xmlns:a14="http://schemas.microsoft.com/office/drawing/2010/main" val="0"/>
@@ -8085,7 +7991,7 @@
                     </pic:cNvPicPr>
                   </pic:nvPicPr>
                   <pic:blipFill>
-                    <a:blip r:embed="rId18">
+                    <a:blip r:embed="rId15">
                       <a:extLst>
                         <a:ext uri="{28A0092B-C50C-407E-A947-70E740481C1C}">
                           <a14:useLocalDpi xmlns:a14="http://schemas.microsoft.com/office/drawing/2010/main" val="0"/>
@@ -8145,7 +8051,7 @@
                     </pic:cNvPicPr>
                   </pic:nvPicPr>
                   <pic:blipFill>
-                    <a:blip r:embed="rId19">
+                    <a:blip r:embed="rId16">
                       <a:extLst>
                         <a:ext uri="{28A0092B-C50C-407E-A947-70E740481C1C}">
                           <a14:useLocalDpi xmlns:a14="http://schemas.microsoft.com/office/drawing/2010/main" val="0"/>
@@ -8200,7 +8106,7 @@
                     </pic:cNvPicPr>
                   </pic:nvPicPr>
                   <pic:blipFill>
-                    <a:blip r:embed="rId20">
+                    <a:blip r:embed="rId17">
                       <a:extLst>
                         <a:ext uri="{28A0092B-C50C-407E-A947-70E740481C1C}">
                           <a14:useLocalDpi xmlns:a14="http://schemas.microsoft.com/office/drawing/2010/main" val="0"/>
@@ -8264,7 +8170,7 @@
                     </pic:cNvPicPr>
                   </pic:nvPicPr>
                   <pic:blipFill>
-                    <a:blip r:embed="rId21">
+                    <a:blip r:embed="rId18">
                       <a:extLst>
                         <a:ext uri="{28A0092B-C50C-407E-A947-70E740481C1C}">
                           <a14:useLocalDpi xmlns:a14="http://schemas.microsoft.com/office/drawing/2010/main" val="0"/>
@@ -8304,39 +8210,6 @@
     </w:sectPr>
   </w:body>
 </w:document>
-</file>
-
-<file path=word/comments.xml><?xml version="1.0" encoding="utf-8"?>
-<w:comments xmlns:wpc="http://schemas.microsoft.com/office/word/2010/wordprocessingCanvas" xmlns:cx="http://schemas.microsoft.com/office/drawing/2014/chartex" xmlns:cx1="http://schemas.microsoft.com/office/drawing/2015/9/8/chartex" xmlns:cx2="http://schemas.microsoft.com/office/drawing/2015/10/21/chartex" xmlns:cx3="http://schemas.microsoft.com/office/drawing/2016/5/9/chartex" xmlns:cx4="http://schemas.microsoft.com/office/drawing/2016/5/10/chartex" xmlns:cx5="http://schemas.microsoft.com/office/drawing/2016/5/11/chartex" xmlns:cx6="http://schemas.microsoft.com/office/drawing/2016/5/12/chartex" xmlns:cx7="http://schemas.microsoft.com/office/drawing/2016/5/13/chartex" xmlns:cx8="http://schemas.microsoft.com/office/drawing/2016/5/14/chartex" xmlns:mc="http://schemas.openxmlformats.org/markup-compatibility/2006" xmlns:aink="http://schemas.microsoft.com/office/drawing/2016/ink" xmlns:am3d="http://schemas.microsoft.com/office/drawing/2017/model3d" xmlns:o="urn:schemas-microsoft-com:office:office" xmlns:r="http://schemas.openxmlformats.org/officeDocument/2006/relationships" xmlns:m="http://schemas.openxmlformats.org/officeDocument/2006/math" xmlns:v="urn:schemas-microsoft-com:vml" xmlns:wp14="http://schemas.microsoft.com/office/word/2010/wordprocessingDrawing" xmlns:wp="http://schemas.openxmlformats.org/drawingml/2006/wordprocessingDrawing" xmlns:w10="urn:schemas-microsoft-com:office:word" xmlns:w="http://schemas.openxmlformats.org/wordprocessingml/2006/main" xmlns:w14="http://schemas.microsoft.com/office/word/2010/wordml" xmlns:w15="http://schemas.microsoft.com/office/word/2012/wordml" xmlns:w16cex="http://schemas.microsoft.com/office/word/2018/wordml/cex" xmlns:w16cid="http://schemas.microsoft.com/office/word/2016/wordml/cid" xmlns:w16="http://schemas.microsoft.com/office/word/2018/wordml" xmlns:w16se="http://schemas.microsoft.com/office/word/2015/wordml/symex" xmlns:wpg="http://schemas.microsoft.com/office/word/2010/wordprocessingGroup" xmlns:wpi="http://schemas.microsoft.com/office/word/2010/wordprocessingInk" xmlns:wne="http://schemas.microsoft.com/office/word/2006/wordml" xmlns:wps="http://schemas.microsoft.com/office/word/2010/wordprocessingShape" mc:Ignorable="w14 w15 w16se w16cid w16 w16cex wp14">
-  <w:comment w:id="3" w:author="Czekała Piotr (STUD)" w:date="2020-05-02T09:47:00Z" w:initials="CP(">
-    <w:p>
-      <w:pPr>
-        <w:pStyle w:val="Tekstkomentarza"/>
-      </w:pPr>
-      <w:r>
-        <w:rPr>
-          <w:rStyle w:val="Odwoaniedokomentarza"/>
-        </w:rPr>
-        <w:annotationRef/>
-      </w:r>
-      <w:r>
-        <w:t>Trzeba to policzyć!!!</w:t>
-      </w:r>
-    </w:p>
-  </w:comment>
-</w:comments>
-</file>
-
-<file path=word/commentsExtended.xml><?xml version="1.0" encoding="utf-8"?>
-<w15:commentsEx xmlns:wpc="http://schemas.microsoft.com/office/word/2010/wordprocessingCanvas" xmlns:cx="http://schemas.microsoft.com/office/drawing/2014/chartex" xmlns:cx1="http://schemas.microsoft.com/office/drawing/2015/9/8/chartex" xmlns:cx2="http://schemas.microsoft.com/office/drawing/2015/10/21/chartex" xmlns:cx3="http://schemas.microsoft.com/office/drawing/2016/5/9/chartex" xmlns:cx4="http://schemas.microsoft.com/office/drawing/2016/5/10/chartex" xmlns:cx5="http://schemas.microsoft.com/office/drawing/2016/5/11/chartex" xmlns:cx6="http://schemas.microsoft.com/office/drawing/2016/5/12/chartex" xmlns:cx7="http://schemas.microsoft.com/office/drawing/2016/5/13/chartex" xmlns:cx8="http://schemas.microsoft.com/office/drawing/2016/5/14/chartex" xmlns:mc="http://schemas.openxmlformats.org/markup-compatibility/2006" xmlns:aink="http://schemas.microsoft.com/office/drawing/2016/ink" xmlns:am3d="http://schemas.microsoft.com/office/drawing/2017/model3d" xmlns:o="urn:schemas-microsoft-com:office:office" xmlns:r="http://schemas.openxmlformats.org/officeDocument/2006/relationships" xmlns:m="http://schemas.openxmlformats.org/officeDocument/2006/math" xmlns:v="urn:schemas-microsoft-com:vml" xmlns:wp14="http://schemas.microsoft.com/office/word/2010/wordprocessingDrawing" xmlns:wp="http://schemas.openxmlformats.org/drawingml/2006/wordprocessingDrawing" xmlns:w10="urn:schemas-microsoft-com:office:word" xmlns:w="http://schemas.openxmlformats.org/wordprocessingml/2006/main" xmlns:w14="http://schemas.microsoft.com/office/word/2010/wordml" xmlns:w15="http://schemas.microsoft.com/office/word/2012/wordml" xmlns:w16cex="http://schemas.microsoft.com/office/word/2018/wordml/cex" xmlns:w16cid="http://schemas.microsoft.com/office/word/2016/wordml/cid" xmlns:w16="http://schemas.microsoft.com/office/word/2018/wordml" xmlns:w16se="http://schemas.microsoft.com/office/word/2015/wordml/symex" xmlns:wpg="http://schemas.microsoft.com/office/word/2010/wordprocessingGroup" xmlns:wpi="http://schemas.microsoft.com/office/word/2010/wordprocessingInk" xmlns:wne="http://schemas.microsoft.com/office/word/2006/wordml" xmlns:wps="http://schemas.microsoft.com/office/word/2010/wordprocessingShape" mc:Ignorable="w14 w15 w16se w16cid w16 w16cex wp14">
-  <w15:commentEx w15:paraId="23CEAA1D" w15:done="0"/>
-</w15:commentsEx>
-</file>
-
-<file path=word/commentsIds.xml><?xml version="1.0" encoding="utf-8"?>
-<w16cid:commentsIds xmlns:wpc="http://schemas.microsoft.com/office/word/2010/wordprocessingCanvas" xmlns:cx="http://schemas.microsoft.com/office/drawing/2014/chartex" xmlns:cx1="http://schemas.microsoft.com/office/drawing/2015/9/8/chartex" xmlns:cx2="http://schemas.microsoft.com/office/drawing/2015/10/21/chartex" xmlns:cx3="http://schemas.microsoft.com/office/drawing/2016/5/9/chartex" xmlns:cx4="http://schemas.microsoft.com/office/drawing/2016/5/10/chartex" xmlns:cx5="http://schemas.microsoft.com/office/drawing/2016/5/11/chartex" xmlns:cx6="http://schemas.microsoft.com/office/drawing/2016/5/12/chartex" xmlns:cx7="http://schemas.microsoft.com/office/drawing/2016/5/13/chartex" xmlns:cx8="http://schemas.microsoft.com/office/drawing/2016/5/14/chartex" xmlns:mc="http://schemas.openxmlformats.org/markup-compatibility/2006" xmlns:aink="http://schemas.microsoft.com/office/drawing/2016/ink" xmlns:am3d="http://schemas.microsoft.com/office/drawing/2017/model3d" xmlns:o="urn:schemas-microsoft-com:office:office" xmlns:r="http://schemas.openxmlformats.org/officeDocument/2006/relationships" xmlns:m="http://schemas.openxmlformats.org/officeDocument/2006/math" xmlns:v="urn:schemas-microsoft-com:vml" xmlns:wp14="http://schemas.microsoft.com/office/word/2010/wordprocessingDrawing" xmlns:wp="http://schemas.openxmlformats.org/drawingml/2006/wordprocessingDrawing" xmlns:w10="urn:schemas-microsoft-com:office:word" xmlns:w="http://schemas.openxmlformats.org/wordprocessingml/2006/main" xmlns:w14="http://schemas.microsoft.com/office/word/2010/wordml" xmlns:w15="http://schemas.microsoft.com/office/word/2012/wordml" xmlns:w16cex="http://schemas.microsoft.com/office/word/2018/wordml/cex" xmlns:w16cid="http://schemas.microsoft.com/office/word/2016/wordml/cid" xmlns:w16="http://schemas.microsoft.com/office/word/2018/wordml" xmlns:w16se="http://schemas.microsoft.com/office/word/2015/wordml/symex" xmlns:wpg="http://schemas.microsoft.com/office/word/2010/wordprocessingGroup" xmlns:wpi="http://schemas.microsoft.com/office/word/2010/wordprocessingInk" xmlns:wne="http://schemas.microsoft.com/office/word/2006/wordml" xmlns:wps="http://schemas.microsoft.com/office/word/2010/wordprocessingShape" mc:Ignorable="w14 w15 w16se w16cid w16 w16cex wp14">
-  <w16cid:commentId w16cid:paraId="23CEAA1D" w16cid:durableId="2257C017"/>
-</w16cid:commentsIds>
 </file>
 
 <file path=word/numbering.xml><?xml version="1.0" encoding="utf-8"?>
@@ -9218,14 +9091,6 @@
     <w:abstractNumId w:val="4"/>
   </w:num>
 </w:numbering>
-</file>
-
-<file path=word/people.xml><?xml version="1.0" encoding="utf-8"?>
-<w15:people xmlns:wpc="http://schemas.microsoft.com/office/word/2010/wordprocessingCanvas" xmlns:cx="http://schemas.microsoft.com/office/drawing/2014/chartex" xmlns:cx1="http://schemas.microsoft.com/office/drawing/2015/9/8/chartex" xmlns:cx2="http://schemas.microsoft.com/office/drawing/2015/10/21/chartex" xmlns:cx3="http://schemas.microsoft.com/office/drawing/2016/5/9/chartex" xmlns:cx4="http://schemas.microsoft.com/office/drawing/2016/5/10/chartex" xmlns:cx5="http://schemas.microsoft.com/office/drawing/2016/5/11/chartex" xmlns:cx6="http://schemas.microsoft.com/office/drawing/2016/5/12/chartex" xmlns:cx7="http://schemas.microsoft.com/office/drawing/2016/5/13/chartex" xmlns:cx8="http://schemas.microsoft.com/office/drawing/2016/5/14/chartex" xmlns:mc="http://schemas.openxmlformats.org/markup-compatibility/2006" xmlns:aink="http://schemas.microsoft.com/office/drawing/2016/ink" xmlns:am3d="http://schemas.microsoft.com/office/drawing/2017/model3d" xmlns:o="urn:schemas-microsoft-com:office:office" xmlns:r="http://schemas.openxmlformats.org/officeDocument/2006/relationships" xmlns:m="http://schemas.openxmlformats.org/officeDocument/2006/math" xmlns:v="urn:schemas-microsoft-com:vml" xmlns:wp14="http://schemas.microsoft.com/office/word/2010/wordprocessingDrawing" xmlns:wp="http://schemas.openxmlformats.org/drawingml/2006/wordprocessingDrawing" xmlns:w10="urn:schemas-microsoft-com:office:word" xmlns:w="http://schemas.openxmlformats.org/wordprocessingml/2006/main" xmlns:w14="http://schemas.microsoft.com/office/word/2010/wordml" xmlns:w15="http://schemas.microsoft.com/office/word/2012/wordml" xmlns:w16cex="http://schemas.microsoft.com/office/word/2018/wordml/cex" xmlns:w16cid="http://schemas.microsoft.com/office/word/2016/wordml/cid" xmlns:w16="http://schemas.microsoft.com/office/word/2018/wordml" xmlns:w16se="http://schemas.microsoft.com/office/word/2015/wordml/symex" xmlns:wpg="http://schemas.microsoft.com/office/word/2010/wordprocessingGroup" xmlns:wpi="http://schemas.microsoft.com/office/word/2010/wordprocessingInk" xmlns:wne="http://schemas.microsoft.com/office/word/2006/wordml" xmlns:wps="http://schemas.microsoft.com/office/word/2010/wordprocessingShape" mc:Ignorable="w14 w15 w16se w16cid w16 w16cex wp14">
-  <w15:person w15:author="Czekała Piotr (STUD)">
-    <w15:presenceInfo w15:providerId="AD" w15:userId="S::01110778@pw.edu.pl::22892bf9-3030-405b-b322-9371f81feeb6"/>
-  </w15:person>
-</w15:people>
 </file>
 
 <file path=word/styles.xml><?xml version="1.0" encoding="utf-8"?>
@@ -10219,7 +10084,7 @@
 </file>
 
 <file path=customXml/itemProps1.xml><?xml version="1.0" encoding="utf-8"?>
-<ds:datastoreItem xmlns:ds="http://schemas.openxmlformats.org/officeDocument/2006/customXml" ds:itemID="{EC2CFCE9-4545-4F86-B352-489081057E16}">
+<ds:datastoreItem xmlns:ds="http://schemas.openxmlformats.org/officeDocument/2006/customXml" ds:itemID="{10F8042A-942B-4773-89D0-9C2993E2FCAD}">
   <ds:schemaRefs>
     <ds:schemaRef ds:uri="http://schemas.openxmlformats.org/officeDocument/2006/bibliography"/>
   </ds:schemaRefs>

</xml_diff>